<commit_message>
change paths and references from CSS19 to EUConnect19
</commit_message>
<xml_diff>
--- a/EUConnect19/doc/LDWorkshopExercises.docx
+++ b/EUConnect19/doc/LDWorkshopExercises.docx
@@ -102,19 +102,37 @@
           <w:szCs w:val="32"/>
         </w:rPr>
       </w:pPr>
+      <w:proofErr w:type="spellStart"/>
       <w:r>
         <w:rPr>
           <w:sz w:val="32"/>
           <w:szCs w:val="32"/>
         </w:rPr>
-        <w:t xml:space="preserve">PhUSE </w:t>
-      </w:r>
+        <w:t>phuse</w:t>
+      </w:r>
+      <w:proofErr w:type="spellEnd"/>
       <w:r>
         <w:rPr>
           <w:sz w:val="32"/>
           <w:szCs w:val="32"/>
         </w:rPr>
-        <w:t>CSS 2019</w:t>
+        <w:t xml:space="preserve"> </w:t>
+      </w:r>
+      <w:proofErr w:type="spellStart"/>
+      <w:r>
+        <w:rPr>
+          <w:sz w:val="32"/>
+          <w:szCs w:val="32"/>
+        </w:rPr>
+        <w:t>EUConnect</w:t>
+      </w:r>
+      <w:proofErr w:type="spellEnd"/>
+      <w:r>
+        <w:rPr>
+          <w:sz w:val="32"/>
+          <w:szCs w:val="32"/>
+        </w:rPr>
+        <w:t xml:space="preserve"> 2019</w:t>
       </w:r>
     </w:p>
     <w:p>
@@ -190,7 +208,10 @@
         <w:t xml:space="preserve">Version </w:t>
       </w:r>
       <w:r>
-        <w:t>4.0</w:t>
+        <w:t>4.</w:t>
+      </w:r>
+      <w:r>
+        <w:t>1</w:t>
       </w:r>
     </w:p>
     <w:p>
@@ -208,13 +229,13 @@
         <w:t>-</w:t>
       </w:r>
       <w:r>
-        <w:t>06</w:t>
-      </w:r>
-      <w:r>
-        <w:t>-0</w:t>
-      </w:r>
-      <w:r>
-        <w:t>9</w:t>
+        <w:t>11</w:t>
+      </w:r>
+      <w:r>
+        <w:t>-</w:t>
+      </w:r>
+      <w:r>
+        <w:t>12</w:t>
       </w:r>
     </w:p>
     <w:p>
@@ -412,8 +433,6 @@
             <w:t>Contents</w:t>
           </w:r>
         </w:p>
-        <w:bookmarkStart w:id="0" w:name="_GoBack"/>
-        <w:bookmarkEnd w:id="0"/>
         <w:p>
           <w:pPr>
             <w:pStyle w:val="TOC1"/>
@@ -3272,18 +3291,18 @@
         </w:rPr>
         <w:br w:type="page"/>
       </w:r>
-      <w:bookmarkStart w:id="1" w:name="h.gjdgxs" w:colFirst="0" w:colLast="0"/>
-      <w:bookmarkStart w:id="2" w:name="_Ref484596991"/>
-      <w:bookmarkStart w:id="3" w:name="_Ref484597004"/>
-      <w:bookmarkStart w:id="4" w:name="_Toc10807387"/>
-      <w:bookmarkEnd w:id="1"/>
+      <w:bookmarkStart w:id="0" w:name="h.gjdgxs" w:colFirst="0" w:colLast="0"/>
+      <w:bookmarkStart w:id="1" w:name="_Ref484596991"/>
+      <w:bookmarkStart w:id="2" w:name="_Ref484597004"/>
+      <w:bookmarkStart w:id="3" w:name="_Toc10807387"/>
+      <w:bookmarkEnd w:id="0"/>
       <w:r>
         <w:lastRenderedPageBreak/>
         <w:t>Introduction</w:t>
       </w:r>
+      <w:bookmarkEnd w:id="1"/>
       <w:bookmarkEnd w:id="2"/>
       <w:bookmarkEnd w:id="3"/>
-      <w:bookmarkEnd w:id="4"/>
     </w:p>
     <w:p>
       <w:pPr>
@@ -3510,7 +3529,13 @@
         <w:rPr>
           <w:b/>
         </w:rPr>
-        <w:t>CSS2019</w:t>
+        <w:t>EUConnect</w:t>
+      </w:r>
+      <w:r>
+        <w:rPr>
+          <w:b/>
+        </w:rPr>
+        <w:t>19</w:t>
       </w:r>
     </w:p>
     <w:p>
@@ -3734,7 +3759,7 @@
                 <v:shape id="_x0000_i1025" type="#_x0000_t75" alt="" style="width:36.75pt;height:26.25pt;mso-width-percent:0;mso-height-percent:0;mso-width-percent:0;mso-height-percent:0" o:ole="">
                   <v:imagedata r:id="rId9" o:title=""/>
                 </v:shape>
-                <o:OLEObject Type="Embed" ProgID="PBrush" ShapeID="_x0000_i1025" DrawAspect="Content" ObjectID="_1621425088" r:id="rId10"/>
+                <o:OLEObject Type="Embed" ProgID="PBrush" ShapeID="_x0000_i1025" DrawAspect="Content" ObjectID="_1632219935" r:id="rId10"/>
               </w:object>
             </w:r>
           </w:p>
@@ -3934,16 +3959,16 @@
         <w:spacing w:before="120"/>
         <w:ind w:left="0" w:firstLine="0"/>
       </w:pPr>
-      <w:bookmarkStart w:id="5" w:name="_Server_Login"/>
-      <w:bookmarkStart w:id="6" w:name="_Toc10807388"/>
+      <w:bookmarkStart w:id="4" w:name="_Server_Login"/>
+      <w:bookmarkStart w:id="5" w:name="_Toc10807388"/>
+      <w:bookmarkEnd w:id="4"/>
+      <w:r>
+        <w:t>Server Login</w:t>
+      </w:r>
+      <w:r>
+        <w:t xml:space="preserve"> and Preparation</w:t>
+      </w:r>
       <w:bookmarkEnd w:id="5"/>
-      <w:r>
-        <w:t>Server Login</w:t>
-      </w:r>
-      <w:r>
-        <w:t xml:space="preserve"> and Preparation</w:t>
-      </w:r>
-      <w:bookmarkEnd w:id="6"/>
     </w:p>
     <w:p>
       <w:pPr>
@@ -4655,18 +4680,18 @@
       </w:pPr>
     </w:p>
     <w:p>
-      <w:bookmarkStart w:id="7" w:name="h.4a3pohs55v92" w:colFirst="0" w:colLast="0"/>
-      <w:bookmarkStart w:id="8" w:name="h.2flcob7d4wc5" w:colFirst="0" w:colLast="0"/>
-      <w:bookmarkStart w:id="9" w:name="h.n9cws2z3nm47" w:colFirst="0" w:colLast="0"/>
-      <w:bookmarkStart w:id="10" w:name="h.dvvi6zq8vnbt" w:colFirst="0" w:colLast="0"/>
-      <w:bookmarkStart w:id="11" w:name="h.3k3o6izb4wsc" w:colFirst="0" w:colLast="0"/>
-      <w:bookmarkStart w:id="12" w:name="h.edgrqcqmadey" w:colFirst="0" w:colLast="0"/>
+      <w:bookmarkStart w:id="6" w:name="h.4a3pohs55v92" w:colFirst="0" w:colLast="0"/>
+      <w:bookmarkStart w:id="7" w:name="h.2flcob7d4wc5" w:colFirst="0" w:colLast="0"/>
+      <w:bookmarkStart w:id="8" w:name="h.n9cws2z3nm47" w:colFirst="0" w:colLast="0"/>
+      <w:bookmarkStart w:id="9" w:name="h.dvvi6zq8vnbt" w:colFirst="0" w:colLast="0"/>
+      <w:bookmarkStart w:id="10" w:name="h.3k3o6izb4wsc" w:colFirst="0" w:colLast="0"/>
+      <w:bookmarkStart w:id="11" w:name="h.edgrqcqmadey" w:colFirst="0" w:colLast="0"/>
+      <w:bookmarkEnd w:id="6"/>
       <w:bookmarkEnd w:id="7"/>
       <w:bookmarkEnd w:id="8"/>
       <w:bookmarkEnd w:id="9"/>
       <w:bookmarkEnd w:id="10"/>
       <w:bookmarkEnd w:id="11"/>
-      <w:bookmarkEnd w:id="12"/>
     </w:p>
     <w:tbl>
       <w:tblPr>
@@ -4786,7 +4811,7 @@
                 <v:shape id="_x0000_i1026" type="#_x0000_t75" alt="" style="width:42pt;height:29.25pt;mso-width-percent:0;mso-height-percent:0;mso-width-percent:0;mso-height-percent:0" o:ole="">
                   <v:imagedata r:id="rId9" o:title=""/>
                 </v:shape>
-                <o:OLEObject Type="Embed" ProgID="PBrush" ShapeID="_x0000_i1026" DrawAspect="Content" ObjectID="_1621425089" r:id="rId16"/>
+                <o:OLEObject Type="Embed" ProgID="PBrush" ShapeID="_x0000_i1026" DrawAspect="Content" ObjectID="_1632219936" r:id="rId16"/>
               </w:object>
             </w:r>
             <w:r>
@@ -4892,11 +4917,11 @@
         <w:spacing w:before="120"/>
         <w:ind w:left="0" w:firstLine="0"/>
       </w:pPr>
-      <w:bookmarkStart w:id="13" w:name="_Toc10807389"/>
+      <w:bookmarkStart w:id="12" w:name="_Toc10807389"/>
       <w:r>
         <w:t>Exercises</w:t>
       </w:r>
-      <w:bookmarkEnd w:id="13"/>
+      <w:bookmarkEnd w:id="12"/>
     </w:p>
     <w:p>
       <w:pPr>
@@ -4911,7 +4936,7 @@
         <w:spacing w:before="120"/>
         <w:ind w:left="0" w:firstLine="0"/>
       </w:pPr>
-      <w:bookmarkStart w:id="14" w:name="_Toc10807390"/>
+      <w:bookmarkStart w:id="13" w:name="_Toc10807390"/>
       <w:r>
         <w:t>Create Your</w:t>
       </w:r>
@@ -4921,7 +4946,7 @@
       <w:r>
         <w:t>Study Graph</w:t>
       </w:r>
-      <w:bookmarkEnd w:id="14"/>
+      <w:bookmarkEnd w:id="13"/>
       <w:r>
         <w:t xml:space="preserve"> </w:t>
       </w:r>
@@ -4956,9 +4981,9 @@
         <w:spacing w:before="120"/>
         <w:ind w:left="0" w:firstLine="0"/>
       </w:pPr>
-      <w:bookmarkStart w:id="15" w:name="h.rez8crfnxygd" w:colFirst="0" w:colLast="0"/>
-      <w:bookmarkStart w:id="16" w:name="_Toc10807391"/>
-      <w:bookmarkEnd w:id="15"/>
+      <w:bookmarkStart w:id="14" w:name="h.rez8crfnxygd" w:colFirst="0" w:colLast="0"/>
+      <w:bookmarkStart w:id="15" w:name="_Toc10807391"/>
+      <w:bookmarkEnd w:id="14"/>
       <w:r>
         <w:rPr>
           <w:noProof/>
@@ -5037,7 +5062,7 @@
       <w:r>
         <w:t>Open the Graph Editor</w:t>
       </w:r>
-      <w:bookmarkEnd w:id="16"/>
+      <w:bookmarkEnd w:id="15"/>
     </w:p>
     <w:p>
       <w:pPr>
@@ -5204,7 +5229,7 @@
         <w:spacing w:before="120"/>
         <w:ind w:left="0" w:firstLine="0"/>
       </w:pPr>
-      <w:bookmarkStart w:id="17" w:name="_Toc10807392"/>
+      <w:bookmarkStart w:id="16" w:name="_Toc10807392"/>
       <w:r>
         <w:t xml:space="preserve">Add a </w:t>
       </w:r>
@@ -5214,7 +5239,7 @@
       <w:r>
         <w:t xml:space="preserve"> Information</w:t>
       </w:r>
-      <w:bookmarkEnd w:id="17"/>
+      <w:bookmarkEnd w:id="16"/>
     </w:p>
     <w:tbl>
       <w:tblPr>
@@ -6202,7 +6227,7 @@
         <w:spacing w:after="120"/>
         <w:ind w:left="720" w:hanging="360"/>
       </w:pPr>
-      <w:bookmarkStart w:id="18" w:name="_Ref505856609"/>
+      <w:bookmarkStart w:id="17" w:name="_Ref505856609"/>
       <w:r>
         <w:t xml:space="preserve">Create </w:t>
       </w:r>
@@ -6270,7 +6295,7 @@
         </w:rPr>
         <w:t>udy</w:t>
       </w:r>
-      <w:bookmarkEnd w:id="18"/>
+      <w:bookmarkEnd w:id="17"/>
       <w:r>
         <w:rPr>
           <w:rFonts w:ascii="Courier New" w:hAnsi="Courier New" w:cs="Courier New"/>
@@ -7805,7 +7830,7 @@
                 <v:shape id="_x0000_i1027" type="#_x0000_t75" alt="" style="width:48pt;height:12.75pt;mso-width-percent:0;mso-height-percent:0;mso-width-percent:0;mso-height-percent:0" o:ole="">
                   <v:imagedata r:id="rId21" o:title=""/>
                 </v:shape>
-                <o:OLEObject Type="Embed" ProgID="PBrush" ShapeID="_x0000_i1027" DrawAspect="Content" ObjectID="_1621425090" r:id="rId22"/>
+                <o:OLEObject Type="Embed" ProgID="PBrush" ShapeID="_x0000_i1027" DrawAspect="Content" ObjectID="_1632219937" r:id="rId22"/>
               </w:object>
             </w:r>
             <w:r>
@@ -8018,7 +8043,7 @@
         <w:spacing w:before="120"/>
         <w:ind w:left="0" w:firstLine="0"/>
       </w:pPr>
-      <w:bookmarkStart w:id="19" w:name="_Toc10807393"/>
+      <w:bookmarkStart w:id="18" w:name="_Toc10807393"/>
       <w:r>
         <w:t>A</w:t>
       </w:r>
@@ -8037,7 +8062,7 @@
       <w:r>
         <w:t>s</w:t>
       </w:r>
-      <w:bookmarkEnd w:id="19"/>
+      <w:bookmarkEnd w:id="18"/>
     </w:p>
     <w:p>
       <w:pPr>
@@ -9173,14 +9198,14 @@
         <w:spacing w:before="120"/>
         <w:ind w:left="0" w:firstLine="0"/>
       </w:pPr>
-      <w:bookmarkStart w:id="20" w:name="_Toc10807394"/>
+      <w:bookmarkStart w:id="19" w:name="_Toc10807394"/>
       <w:r>
         <w:t xml:space="preserve">Add </w:t>
       </w:r>
       <w:r>
         <w:t>Demographics</w:t>
       </w:r>
-      <w:bookmarkEnd w:id="20"/>
+      <w:bookmarkEnd w:id="19"/>
       <w:r>
         <w:t xml:space="preserve"> </w:t>
       </w:r>
@@ -9943,7 +9968,7 @@
                 <w:b/>
               </w:rPr>
             </w:pPr>
-            <w:bookmarkStart w:id="21" w:name="_Hlk522198909"/>
+            <w:bookmarkStart w:id="20" w:name="_Hlk522198909"/>
             <w:r>
               <w:rPr>
                 <w:b/>
@@ -9973,7 +9998,7 @@
           </w:p>
         </w:tc>
       </w:tr>
-      <w:bookmarkEnd w:id="21"/>
+      <w:bookmarkEnd w:id="20"/>
     </w:tbl>
     <w:p>
       <w:pPr>
@@ -10567,11 +10592,11 @@
         <w:spacing w:before="120"/>
         <w:ind w:left="0" w:firstLine="0"/>
       </w:pPr>
-      <w:bookmarkStart w:id="22" w:name="_Toc10807395"/>
+      <w:bookmarkStart w:id="21" w:name="_Toc10807395"/>
       <w:r>
         <w:t>Add another Person</w:t>
       </w:r>
-      <w:bookmarkEnd w:id="22"/>
+      <w:bookmarkEnd w:id="21"/>
     </w:p>
     <w:p>
       <w:pPr>
@@ -11754,7 +11779,7 @@
             <w:r>
               <w:t xml:space="preserve">  </w:t>
             </w:r>
-            <w:bookmarkStart w:id="23" w:name="_Hlk522199525"/>
+            <w:bookmarkStart w:id="22" w:name="_Hlk522199525"/>
             <w:proofErr w:type="spellStart"/>
             <w:proofErr w:type="gramStart"/>
             <w:r>
@@ -11763,7 +11788,7 @@
             <w:r>
               <w:t>:LDExpert</w:t>
             </w:r>
-            <w:bookmarkEnd w:id="23"/>
+            <w:bookmarkEnd w:id="22"/>
             <w:proofErr w:type="spellEnd"/>
             <w:proofErr w:type="gramEnd"/>
           </w:p>
@@ -11813,7 +11838,7 @@
           <v:shape id="_x0000_i1028" type="#_x0000_t75" alt="" style="width:48pt;height:12.75pt;mso-width-percent:0;mso-height-percent:0;mso-width-percent:0;mso-height-percent:0" o:ole="">
             <v:imagedata r:id="rId21" o:title=""/>
           </v:shape>
-          <o:OLEObject Type="Embed" ProgID="PBrush" ShapeID="_x0000_i1028" DrawAspect="Content" ObjectID="_1621425091" r:id="rId23"/>
+          <o:OLEObject Type="Embed" ProgID="PBrush" ShapeID="_x0000_i1028" DrawAspect="Content" ObjectID="_1632219938" r:id="rId23"/>
         </w:object>
       </w:r>
       <w:r>
@@ -11838,12 +11863,12 @@
         <w:spacing w:before="120"/>
         <w:ind w:left="0" w:firstLine="0"/>
       </w:pPr>
-      <w:bookmarkStart w:id="24" w:name="_Toc10807396"/>
+      <w:bookmarkStart w:id="23" w:name="_Toc10807396"/>
       <w:r>
         <w:lastRenderedPageBreak/>
         <w:t>Review your graph</w:t>
       </w:r>
-      <w:bookmarkEnd w:id="24"/>
+      <w:bookmarkEnd w:id="23"/>
       <w:r>
         <w:t xml:space="preserve">  </w:t>
       </w:r>
@@ -12816,15 +12841,15 @@
         <w:spacing w:before="120"/>
         <w:ind w:left="0" w:firstLine="0"/>
       </w:pPr>
-      <w:bookmarkStart w:id="25" w:name="_Ref506548063"/>
-      <w:bookmarkStart w:id="26" w:name="_Ref506548076"/>
-      <w:bookmarkStart w:id="27" w:name="_Toc10807397"/>
+      <w:bookmarkStart w:id="24" w:name="_Ref506548063"/>
+      <w:bookmarkStart w:id="25" w:name="_Ref506548076"/>
+      <w:bookmarkStart w:id="26" w:name="_Toc10807397"/>
       <w:r>
         <w:t>Export to TTL</w:t>
       </w:r>
+      <w:bookmarkEnd w:id="24"/>
       <w:bookmarkEnd w:id="25"/>
       <w:bookmarkEnd w:id="26"/>
-      <w:bookmarkEnd w:id="27"/>
       <w:r>
         <w:t xml:space="preserve">  </w:t>
       </w:r>
@@ -13480,7 +13505,7 @@
         <w:spacing w:before="120"/>
         <w:ind w:left="0" w:firstLine="0"/>
       </w:pPr>
-      <w:bookmarkStart w:id="28" w:name="_Toc10807398"/>
+      <w:bookmarkStart w:id="27" w:name="_Toc10807398"/>
       <w:r>
         <w:rPr>
           <w:noProof/>
@@ -13559,7 +13584,7 @@
       <w:r>
         <w:t>Validate the Data</w:t>
       </w:r>
-      <w:bookmarkEnd w:id="28"/>
+      <w:bookmarkEnd w:id="27"/>
       <w:r>
         <w:t xml:space="preserve"> </w:t>
       </w:r>
@@ -14753,7 +14778,7 @@
         </w:numPr>
         <w:ind w:left="720"/>
       </w:pPr>
-      <w:bookmarkStart w:id="29" w:name="_Ref507595320"/>
+      <w:bookmarkStart w:id="28" w:name="_Ref507595320"/>
       <w:r>
         <w:t xml:space="preserve">Click on the </w:t>
       </w:r>
@@ -14819,7 +14844,7 @@
       <w:r>
         <w:t>tab at the top of the app to view a network graph of the query result.</w:t>
       </w:r>
-      <w:bookmarkEnd w:id="29"/>
+      <w:bookmarkEnd w:id="28"/>
       <w:r>
         <w:t xml:space="preserve"> </w:t>
       </w:r>
@@ -15401,7 +15426,7 @@
         <w:spacing w:before="240"/>
         <w:ind w:left="0" w:firstLine="0"/>
       </w:pPr>
-      <w:bookmarkStart w:id="30" w:name="_Toc10807399"/>
+      <w:bookmarkStart w:id="29" w:name="_Toc10807399"/>
       <w:r>
         <w:rPr>
           <w:noProof/>
@@ -15483,7 +15508,7 @@
       <w:r>
         <w:t>Database</w:t>
       </w:r>
-      <w:bookmarkEnd w:id="30"/>
+      <w:bookmarkEnd w:id="29"/>
       <w:r>
         <w:t xml:space="preserve">  </w:t>
       </w:r>
@@ -16149,7 +16174,7 @@
         <w:spacing w:before="120"/>
         <w:ind w:left="360" w:hanging="360"/>
       </w:pPr>
-      <w:bookmarkStart w:id="31" w:name="_Toc10807400"/>
+      <w:bookmarkStart w:id="30" w:name="_Toc10807400"/>
       <w:r>
         <w:lastRenderedPageBreak/>
         <w:t>Query</w:t>
@@ -16157,7 +16182,7 @@
       <w:r>
         <w:t xml:space="preserve"> Your Graph</w:t>
       </w:r>
-      <w:bookmarkEnd w:id="31"/>
+      <w:bookmarkEnd w:id="30"/>
       <w:r>
         <w:t xml:space="preserve"> </w:t>
       </w:r>
@@ -16175,13 +16200,13 @@
         <w:spacing w:before="120"/>
         <w:ind w:left="0" w:firstLine="0"/>
       </w:pPr>
-      <w:bookmarkStart w:id="32" w:name="_Toc493085086"/>
-      <w:bookmarkStart w:id="33" w:name="_Toc10807401"/>
+      <w:bookmarkStart w:id="31" w:name="_Toc493085086"/>
+      <w:bookmarkStart w:id="32" w:name="_Toc10807401"/>
       <w:r>
         <w:t>Show all triples</w:t>
       </w:r>
+      <w:bookmarkEnd w:id="31"/>
       <w:bookmarkEnd w:id="32"/>
-      <w:bookmarkEnd w:id="33"/>
     </w:p>
     <w:p>
       <w:r>
@@ -16454,8 +16479,8 @@
         <w:spacing w:before="120"/>
         <w:ind w:left="0" w:firstLine="0"/>
       </w:pPr>
-      <w:bookmarkStart w:id="34" w:name="_Ref505928637"/>
-      <w:bookmarkStart w:id="35" w:name="_Toc10807402"/>
+      <w:bookmarkStart w:id="33" w:name="_Ref505928637"/>
+      <w:bookmarkStart w:id="34" w:name="_Toc10807402"/>
       <w:r>
         <w:t>How many people</w:t>
       </w:r>
@@ -16497,8 +16522,8 @@
       <w:r>
         <w:t>?</w:t>
       </w:r>
+      <w:bookmarkEnd w:id="33"/>
       <w:bookmarkEnd w:id="34"/>
-      <w:bookmarkEnd w:id="35"/>
       <w:r>
         <w:t xml:space="preserve"> </w:t>
       </w:r>
@@ -16680,9 +16705,9 @@
         <w:spacing w:before="120"/>
         <w:ind w:left="0" w:firstLine="0"/>
       </w:pPr>
-      <w:bookmarkStart w:id="36" w:name="_Ref505931574"/>
-      <w:bookmarkStart w:id="37" w:name="_Ref505933907"/>
-      <w:bookmarkStart w:id="38" w:name="_Toc10807403"/>
+      <w:bookmarkStart w:id="35" w:name="_Ref505931574"/>
+      <w:bookmarkStart w:id="36" w:name="_Ref505933907"/>
+      <w:bookmarkStart w:id="37" w:name="_Toc10807403"/>
       <w:r>
         <w:t>Find the names of people who</w:t>
       </w:r>
@@ -16695,9 +16720,9 @@
       <w:r>
         <w:t>.</w:t>
       </w:r>
+      <w:bookmarkEnd w:id="35"/>
       <w:bookmarkEnd w:id="36"/>
       <w:bookmarkEnd w:id="37"/>
-      <w:bookmarkEnd w:id="38"/>
       <w:r>
         <w:t xml:space="preserve">  </w:t>
       </w:r>
@@ -17407,7 +17432,7 @@
         <w:spacing w:before="120"/>
         <w:ind w:left="0" w:firstLine="0"/>
       </w:pPr>
-      <w:bookmarkStart w:id="39" w:name="_Toc10807404"/>
+      <w:bookmarkStart w:id="38" w:name="_Toc10807404"/>
       <w:r>
         <w:lastRenderedPageBreak/>
         <w:t xml:space="preserve">List the names of the people </w:t>
@@ -17427,7 +17452,7 @@
       <w:r>
         <w:t>.</w:t>
       </w:r>
-      <w:bookmarkEnd w:id="39"/>
+      <w:bookmarkEnd w:id="38"/>
     </w:p>
     <w:p>
       <w:r>
@@ -18709,7 +18734,7 @@
                 <v:shape id="_x0000_i1029" type="#_x0000_t75" alt="" style="width:42pt;height:29.25pt;mso-width-percent:0;mso-height-percent:0;mso-width-percent:0;mso-height-percent:0" o:ole="">
                   <v:imagedata r:id="rId9" o:title=""/>
                 </v:shape>
-                <o:OLEObject Type="Embed" ProgID="PBrush" ShapeID="_x0000_i1029" DrawAspect="Content" ObjectID="_1621425092" r:id="rId39"/>
+                <o:OLEObject Type="Embed" ProgID="PBrush" ShapeID="_x0000_i1029" DrawAspect="Content" ObjectID="_1632219939" r:id="rId39"/>
               </w:object>
             </w:r>
             <w:r>
@@ -18823,7 +18848,7 @@
         <w:spacing w:before="120"/>
         <w:ind w:left="0" w:firstLine="0"/>
       </w:pPr>
-      <w:bookmarkStart w:id="40" w:name="_Toc10807405"/>
+      <w:bookmarkStart w:id="39" w:name="_Toc10807405"/>
       <w:r>
         <w:t>Extend to Other Graphs</w:t>
       </w:r>
@@ -18836,7 +18861,7 @@
       <w:r>
         <w:t>)</w:t>
       </w:r>
-      <w:bookmarkEnd w:id="40"/>
+      <w:bookmarkEnd w:id="39"/>
     </w:p>
     <w:p>
       <w:r>
@@ -18856,13 +18881,13 @@
         <w:spacing w:before="120"/>
         <w:ind w:left="0" w:firstLine="0"/>
       </w:pPr>
-      <w:bookmarkStart w:id="41" w:name="_Ref5794300"/>
-      <w:bookmarkStart w:id="42" w:name="_Toc10807406"/>
+      <w:bookmarkStart w:id="40" w:name="_Ref5794300"/>
+      <w:bookmarkStart w:id="41" w:name="_Toc10807406"/>
       <w:r>
         <w:t>Your study in ClinicalTrials.gov</w:t>
       </w:r>
+      <w:bookmarkEnd w:id="40"/>
       <w:bookmarkEnd w:id="41"/>
-      <w:bookmarkEnd w:id="42"/>
     </w:p>
     <w:p>
       <w:r>
@@ -19033,7 +19058,7 @@
         <w:spacing w:before="120"/>
         <w:ind w:left="0" w:firstLine="0"/>
       </w:pPr>
-      <w:bookmarkStart w:id="43" w:name="_Toc10807407"/>
+      <w:bookmarkStart w:id="42" w:name="_Toc10807407"/>
       <w:r>
         <w:lastRenderedPageBreak/>
         <w:t xml:space="preserve">Study </w:t>
@@ -19044,7 +19069,7 @@
       <w:r>
         <w:t>and Phase</w:t>
       </w:r>
-      <w:bookmarkEnd w:id="43"/>
+      <w:bookmarkEnd w:id="42"/>
     </w:p>
     <w:p>
       <w:r>
@@ -19372,7 +19397,7 @@
         <w:spacing w:before="120"/>
         <w:ind w:left="0" w:firstLine="0"/>
       </w:pPr>
-      <w:bookmarkStart w:id="44" w:name="_Toc10807408"/>
+      <w:bookmarkStart w:id="43" w:name="_Toc10807408"/>
       <w:r>
         <w:t>Information about the Study Drug</w:t>
       </w:r>
@@ -19383,7 +19408,7 @@
       <w:r>
         <w:t>DBpedia</w:t>
       </w:r>
-      <w:bookmarkEnd w:id="44"/>
+      <w:bookmarkEnd w:id="43"/>
       <w:proofErr w:type="spellEnd"/>
     </w:p>
     <w:p>
@@ -19562,11 +19587,11 @@
         <w:spacing w:before="120"/>
         <w:ind w:left="0" w:firstLine="0"/>
       </w:pPr>
-      <w:bookmarkStart w:id="45" w:name="_Toc10807409"/>
+      <w:bookmarkStart w:id="44" w:name="_Toc10807409"/>
       <w:r>
         <w:t>Drug Abstract</w:t>
       </w:r>
-      <w:bookmarkEnd w:id="45"/>
+      <w:bookmarkEnd w:id="44"/>
     </w:p>
     <w:p>
       <w:r>
@@ -19725,14 +19750,14 @@
         <w:spacing w:before="120"/>
         <w:ind w:left="0" w:firstLine="0"/>
       </w:pPr>
-      <w:bookmarkStart w:id="46" w:name="_Toc10807410"/>
+      <w:bookmarkStart w:id="45" w:name="_Toc10807410"/>
       <w:r>
         <w:t xml:space="preserve">Ontology </w:t>
       </w:r>
       <w:r>
         <w:t>and Inference</w:t>
       </w:r>
-      <w:bookmarkEnd w:id="46"/>
+      <w:bookmarkEnd w:id="45"/>
       <w:r>
         <w:t xml:space="preserve"> </w:t>
       </w:r>
@@ -19773,11 +19798,11 @@
         <w:spacing w:before="120"/>
         <w:ind w:left="0" w:firstLine="0"/>
       </w:pPr>
-      <w:bookmarkStart w:id="47" w:name="_Toc10807411"/>
+      <w:bookmarkStart w:id="46" w:name="_Toc10807411"/>
       <w:r>
         <w:t>Review the Ontology</w:t>
       </w:r>
-      <w:bookmarkEnd w:id="47"/>
+      <w:bookmarkEnd w:id="46"/>
     </w:p>
     <w:p>
       <w:pPr>
@@ -19982,7 +20007,7 @@
                 <v:shape id="_x0000_i1030" type="#_x0000_t75" alt="" style="width:42pt;height:29.25pt;mso-width-percent:0;mso-height-percent:0;mso-width-percent:0;mso-height-percent:0" o:ole="">
                   <v:imagedata r:id="rId9" o:title=""/>
                 </v:shape>
-                <o:OLEObject Type="Embed" ProgID="PBrush" ShapeID="_x0000_i1030" DrawAspect="Content" ObjectID="_1621425093" r:id="rId40"/>
+                <o:OLEObject Type="Embed" ProgID="PBrush" ShapeID="_x0000_i1030" DrawAspect="Content" ObjectID="_1632219940" r:id="rId40"/>
               </w:object>
             </w:r>
             <w:r>
@@ -20158,7 +20183,7 @@
         <w:spacing w:before="120"/>
         <w:ind w:left="0" w:firstLine="0"/>
       </w:pPr>
-      <w:bookmarkStart w:id="48" w:name="_Toc10807412"/>
+      <w:bookmarkStart w:id="47" w:name="_Toc10807412"/>
       <w:r>
         <w:t>Add the Ontology</w:t>
       </w:r>
@@ -20176,7 +20201,7 @@
       <w:r>
         <w:t xml:space="preserve"> database</w:t>
       </w:r>
-      <w:bookmarkEnd w:id="48"/>
+      <w:bookmarkEnd w:id="47"/>
     </w:p>
     <w:p>
       <w:pPr>
@@ -20659,7 +20684,7 @@
         <w:spacing w:before="120"/>
         <w:ind w:left="0" w:firstLine="0"/>
       </w:pPr>
-      <w:bookmarkStart w:id="49" w:name="_Toc10807413"/>
+      <w:bookmarkStart w:id="48" w:name="_Toc10807413"/>
       <w:r>
         <w:t xml:space="preserve">Find the names of </w:t>
       </w:r>
@@ -20686,7 +20711,7 @@
       <w:r>
         <w:t>.</w:t>
       </w:r>
-      <w:bookmarkEnd w:id="49"/>
+      <w:bookmarkEnd w:id="48"/>
     </w:p>
     <w:p>
       <w:pPr>
@@ -20816,7 +20841,7 @@
                 <v:shape id="_x0000_i1031" type="#_x0000_t75" alt="" style="width:42pt;height:29.25pt;mso-width-percent:0;mso-height-percent:0;mso-width-percent:0;mso-height-percent:0" o:ole="">
                   <v:imagedata r:id="rId9" o:title=""/>
                 </v:shape>
-                <o:OLEObject Type="Embed" ProgID="PBrush" ShapeID="_x0000_i1031" DrawAspect="Content" ObjectID="_1621425094" r:id="rId43"/>
+                <o:OLEObject Type="Embed" ProgID="PBrush" ShapeID="_x0000_i1031" DrawAspect="Content" ObjectID="_1632219941" r:id="rId43"/>
               </w:object>
             </w:r>
           </w:p>
@@ -21867,7 +21892,7 @@
         <w:spacing w:before="120"/>
         <w:ind w:left="720" w:hanging="720"/>
       </w:pPr>
-      <w:bookmarkStart w:id="50" w:name="_Toc10807414"/>
+      <w:bookmarkStart w:id="49" w:name="_Toc10807414"/>
       <w:r>
         <w:t xml:space="preserve">Write a reasoner-based query to find all </w:t>
       </w:r>
@@ -21880,7 +21905,7 @@
       <w:r>
         <w:t>rsons</w:t>
       </w:r>
-      <w:bookmarkEnd w:id="50"/>
+      <w:bookmarkEnd w:id="49"/>
       <w:r>
         <w:t xml:space="preserve"> </w:t>
       </w:r>
@@ -22451,7 +22476,7 @@
                 <v:shape id="_x0000_i1032" type="#_x0000_t75" alt="" style="width:42pt;height:29.25pt;mso-width-percent:0;mso-height-percent:0;mso-width-percent:0;mso-height-percent:0" o:ole="">
                   <v:imagedata r:id="rId9" o:title=""/>
                 </v:shape>
-                <o:OLEObject Type="Embed" ProgID="PBrush" ShapeID="_x0000_i1032" DrawAspect="Content" ObjectID="_1621425095" r:id="rId47"/>
+                <o:OLEObject Type="Embed" ProgID="PBrush" ShapeID="_x0000_i1032" DrawAspect="Content" ObjectID="_1632219942" r:id="rId47"/>
               </w:object>
             </w:r>
             <w:r>
@@ -22566,11 +22591,11 @@
         <w:spacing w:before="120"/>
         <w:ind w:left="0" w:firstLine="0"/>
       </w:pPr>
-      <w:bookmarkStart w:id="51" w:name="_Toc10807415"/>
+      <w:bookmarkStart w:id="50" w:name="_Toc10807415"/>
       <w:r>
         <w:t>Merge Studies</w:t>
       </w:r>
-      <w:bookmarkEnd w:id="51"/>
+      <w:bookmarkEnd w:id="50"/>
       <w:r>
         <w:t xml:space="preserve"> </w:t>
       </w:r>
@@ -22585,7 +22610,7 @@
         <w:spacing w:before="120"/>
         <w:ind w:left="90" w:firstLine="0"/>
       </w:pPr>
-      <w:bookmarkStart w:id="52" w:name="_Toc10807416"/>
+      <w:bookmarkStart w:id="51" w:name="_Toc10807416"/>
       <w:r>
         <w:t xml:space="preserve">Create </w:t>
       </w:r>
@@ -22595,7 +22620,7 @@
       <w:r>
         <w:t xml:space="preserve"> Data Pool</w:t>
       </w:r>
-      <w:bookmarkEnd w:id="52"/>
+      <w:bookmarkEnd w:id="51"/>
     </w:p>
     <w:tbl>
       <w:tblPr>
@@ -23128,7 +23153,7 @@
         <w:spacing w:before="120"/>
         <w:ind w:left="0" w:firstLine="0"/>
       </w:pPr>
-      <w:bookmarkStart w:id="53" w:name="_Toc10807417"/>
+      <w:bookmarkStart w:id="52" w:name="_Toc10807417"/>
       <w:r>
         <w:lastRenderedPageBreak/>
         <w:t xml:space="preserve">How many </w:t>
@@ -23153,7 +23178,7 @@
       <w:r>
         <w:t>?</w:t>
       </w:r>
-      <w:bookmarkEnd w:id="53"/>
+      <w:bookmarkEnd w:id="52"/>
     </w:p>
     <w:p>
       <w:pPr>
@@ -23538,7 +23563,7 @@
         <w:spacing w:before="120"/>
         <w:ind w:left="630" w:hanging="630"/>
       </w:pPr>
-      <w:bookmarkStart w:id="54" w:name="_Toc10807418"/>
+      <w:bookmarkStart w:id="53" w:name="_Toc10807418"/>
       <w:r>
         <w:t>How many women received active treatment (</w:t>
       </w:r>
@@ -23552,7 +23577,7 @@
       <w:r>
         <w:t>) across all studies combined?</w:t>
       </w:r>
-      <w:bookmarkEnd w:id="54"/>
+      <w:bookmarkEnd w:id="53"/>
       <w:r>
         <w:t xml:space="preserve"> </w:t>
       </w:r>
@@ -23747,7 +23772,7 @@
           <w:i/>
         </w:rPr>
       </w:pPr>
-      <w:bookmarkStart w:id="55" w:name="_Toc10807419"/>
+      <w:bookmarkStart w:id="54" w:name="_Toc10807419"/>
       <w:r>
         <w:t>A</w:t>
       </w:r>
@@ -23762,7 +23787,7 @@
       <w:r>
         <w:t xml:space="preserve"> in other trials?</w:t>
       </w:r>
-      <w:bookmarkEnd w:id="55"/>
+      <w:bookmarkEnd w:id="54"/>
     </w:p>
     <w:p>
       <w:pPr>
@@ -24344,7 +24369,7 @@
                 <v:shape id="_x0000_i1033" type="#_x0000_t75" alt="" style="width:42pt;height:29.25pt;mso-width-percent:0;mso-height-percent:0;mso-width-percent:0;mso-height-percent:0" o:ole="">
                   <v:imagedata r:id="rId9" o:title=""/>
                 </v:shape>
-                <o:OLEObject Type="Embed" ProgID="PBrush" ShapeID="_x0000_i1033" DrawAspect="Content" ObjectID="_1621425096" r:id="rId51"/>
+                <o:OLEObject Type="Embed" ProgID="PBrush" ShapeID="_x0000_i1033" DrawAspect="Content" ObjectID="_1632219943" r:id="rId51"/>
               </w:object>
             </w:r>
             <w:r>
@@ -24440,11 +24465,11 @@
         <w:spacing w:before="120"/>
         <w:ind w:left="0" w:firstLine="0"/>
       </w:pPr>
-      <w:bookmarkStart w:id="56" w:name="_Appendix_1:_Neo4jFromSpreadsheet.R"/>
-      <w:bookmarkStart w:id="57" w:name="_Appendix_2:_Course"/>
-      <w:bookmarkStart w:id="58" w:name="_Toc10807420"/>
+      <w:bookmarkStart w:id="55" w:name="_Appendix_1:_Neo4jFromSpreadsheet.R"/>
+      <w:bookmarkStart w:id="56" w:name="_Appendix_2:_Course"/>
+      <w:bookmarkStart w:id="57" w:name="_Toc10807420"/>
+      <w:bookmarkEnd w:id="55"/>
       <w:bookmarkEnd w:id="56"/>
-      <w:bookmarkEnd w:id="57"/>
       <w:r>
         <w:lastRenderedPageBreak/>
         <w:t xml:space="preserve">Appendix </w:t>
@@ -24458,7 +24483,7 @@
       <w:r>
         <w:t>Course Resources</w:t>
       </w:r>
-      <w:bookmarkEnd w:id="58"/>
+      <w:bookmarkEnd w:id="57"/>
     </w:p>
     <w:p>
       <w:pPr>
@@ -24679,7 +24704,10 @@
         <w:t>https://github.com/phuse-org/LinkedDataWorkshop/tree/master/</w:t>
       </w:r>
       <w:r>
-        <w:t>CSS2019</w:t>
+        <w:t>EUConnect1</w:t>
+      </w:r>
+      <w:r>
+        <w:t>9</w:t>
       </w:r>
     </w:p>
     <w:p>
@@ -24688,6 +24716,8 @@
         <w:spacing w:before="120"/>
         <w:ind w:left="0" w:firstLine="0"/>
       </w:pPr>
+      <w:bookmarkStart w:id="58" w:name="_GoBack"/>
+      <w:bookmarkEnd w:id="58"/>
     </w:p>
     <w:p>
       <w:pPr>
@@ -29788,7 +29818,7 @@
 </file>
 
 <file path=customXml/itemProps1.xml><?xml version="1.0" encoding="utf-8"?>
-<ds:datastoreItem xmlns:ds="http://schemas.openxmlformats.org/officeDocument/2006/customXml" ds:itemID="{76B864AE-FC9A-45A9-AED8-3E3418DD3829}">
+<ds:datastoreItem xmlns:ds="http://schemas.openxmlformats.org/officeDocument/2006/customXml" ds:itemID="{C168ADAA-2E90-4799-B76E-BDD991884F62}">
   <ds:schemaRefs>
     <ds:schemaRef ds:uri="http://schemas.openxmlformats.org/officeDocument/2006/bibliography"/>
   </ds:schemaRefs>

</xml_diff>

<commit_message>
wip prepping for conference
</commit_message>
<xml_diff>
--- a/EUConnect19/doc/LDWorkshopExercises.docx
+++ b/EUConnect19/doc/LDWorkshopExercises.docx
@@ -3756,10 +3756,10 @@
                   <v:path o:extrusionok="f" gradientshapeok="t" o:connecttype="rect"/>
                   <o:lock v:ext="edit" aspectratio="t"/>
                 </v:shapetype>
-                <v:shape id="_x0000_i1025" type="#_x0000_t75" alt="" style="width:36.75pt;height:26.25pt;mso-width-percent:0;mso-height-percent:0;mso-width-percent:0;mso-height-percent:0" o:ole="">
+                <v:shape id="_x0000_i1025" type="#_x0000_t75" alt="" style="width:36.5pt;height:26pt;mso-width-percent:0;mso-height-percent:0;mso-width-percent:0;mso-height-percent:0" o:ole="">
                   <v:imagedata r:id="rId9" o:title=""/>
                 </v:shape>
-                <o:OLEObject Type="Embed" ProgID="PBrush" ShapeID="_x0000_i1025" DrawAspect="Content" ObjectID="_1632219935" r:id="rId10"/>
+                <o:OLEObject Type="Embed" ProgID="PBrush" ShapeID="_x0000_i1025" DrawAspect="Content" ObjectID="_1633090141" r:id="rId10"/>
               </w:object>
             </w:r>
           </w:p>
@@ -4808,10 +4808,10 @@
                 <w:noProof/>
               </w:rPr>
               <w:object w:dxaOrig="4536" w:dyaOrig="3300" w14:anchorId="0B951041">
-                <v:shape id="_x0000_i1026" type="#_x0000_t75" alt="" style="width:42pt;height:29.25pt;mso-width-percent:0;mso-height-percent:0;mso-width-percent:0;mso-height-percent:0" o:ole="">
+                <v:shape id="_x0000_i1026" type="#_x0000_t75" alt="" style="width:42pt;height:29pt;mso-width-percent:0;mso-height-percent:0;mso-width-percent:0;mso-height-percent:0" o:ole="">
                   <v:imagedata r:id="rId9" o:title=""/>
                 </v:shape>
-                <o:OLEObject Type="Embed" ProgID="PBrush" ShapeID="_x0000_i1026" DrawAspect="Content" ObjectID="_1632219936" r:id="rId16"/>
+                <o:OLEObject Type="Embed" ProgID="PBrush" ShapeID="_x0000_i1026" DrawAspect="Content" ObjectID="_1633090142" r:id="rId16"/>
               </w:object>
             </w:r>
             <w:r>
@@ -7634,15 +7634,53 @@
         <w:t xml:space="preserve"> th</w:t>
       </w:r>
       <w:r>
-        <w:t>is</w:t>
+        <w:t>e</w:t>
       </w:r>
       <w:r>
         <w:t xml:space="preserve"> diagram</w:t>
       </w:r>
       <w:r>
-        <w:t>:</w:t>
-      </w:r>
-      <w:r>
+        <w:t xml:space="preserve"> below. </w:t>
+      </w:r>
+      <w:r>
+        <w:t xml:space="preserve">Confirm the predicate </w:t>
+      </w:r>
+      <w:proofErr w:type="spellStart"/>
+      <w:proofErr w:type="gramStart"/>
+      <w:r>
+        <w:rPr>
+          <w:b/>
+        </w:rPr>
+        <w:t>eg:trtArm</w:t>
+      </w:r>
+      <w:proofErr w:type="spellEnd"/>
+      <w:proofErr w:type="gramEnd"/>
+      <w:r>
+        <w:t xml:space="preserve"> links the study the treatment arm, while </w:t>
+      </w:r>
+      <w:proofErr w:type="spellStart"/>
+      <w:r>
+        <w:rPr>
+          <w:b/>
+        </w:rPr>
+        <w:t>eg:trtArm</w:t>
+      </w:r>
+      <w:r>
+        <w:rPr>
+          <w:b/>
+          <w:color w:val="C00000"/>
+        </w:rPr>
+        <w:t>Type</w:t>
+      </w:r>
+      <w:proofErr w:type="spellEnd"/>
+      <w:r>
+        <w:t xml:space="preserve"> joins the Arm to the Arm Type.</w:t>
+      </w:r>
+      <w:r>
+        <w:rPr>
+          <w:i/>
+          <w:color w:val="808080" w:themeColor="background1" w:themeShade="80"/>
+        </w:rPr>
         <w:t xml:space="preserve"> </w:t>
       </w:r>
     </w:p>
@@ -7827,10 +7865,10 @@
                 <w:noProof/>
               </w:rPr>
               <w:object w:dxaOrig="960" w:dyaOrig="255" w14:anchorId="3908296A">
-                <v:shape id="_x0000_i1027" type="#_x0000_t75" alt="" style="width:48pt;height:12.75pt;mso-width-percent:0;mso-height-percent:0;mso-width-percent:0;mso-height-percent:0" o:ole="">
+                <v:shape id="_x0000_i1027" type="#_x0000_t75" alt="" style="width:48pt;height:13pt;mso-width-percent:0;mso-height-percent:0;mso-width-percent:0;mso-height-percent:0" o:ole="">
                   <v:imagedata r:id="rId21" o:title=""/>
                 </v:shape>
-                <o:OLEObject Type="Embed" ProgID="PBrush" ShapeID="_x0000_i1027" DrawAspect="Content" ObjectID="_1632219937" r:id="rId22"/>
+                <o:OLEObject Type="Embed" ProgID="PBrush" ShapeID="_x0000_i1027" DrawAspect="Content" ObjectID="_1633090143" r:id="rId22"/>
               </w:object>
             </w:r>
             <w:r>
@@ -8400,6 +8438,7 @@
     </w:p>
     <w:p>
       <w:r>
+        <w:lastRenderedPageBreak/>
         <w:br w:type="page"/>
       </w:r>
     </w:p>
@@ -11835,10 +11874,10 @@
           <w:noProof/>
         </w:rPr>
         <w:object w:dxaOrig="960" w:dyaOrig="255" w14:anchorId="7202D71B">
-          <v:shape id="_x0000_i1028" type="#_x0000_t75" alt="" style="width:48pt;height:12.75pt;mso-width-percent:0;mso-height-percent:0;mso-width-percent:0;mso-height-percent:0" o:ole="">
+          <v:shape id="_x0000_i1028" type="#_x0000_t75" alt="" style="width:48pt;height:13pt;mso-width-percent:0;mso-height-percent:0;mso-width-percent:0;mso-height-percent:0" o:ole="">
             <v:imagedata r:id="rId21" o:title=""/>
           </v:shape>
-          <o:OLEObject Type="Embed" ProgID="PBrush" ShapeID="_x0000_i1028" DrawAspect="Content" ObjectID="_1632219938" r:id="rId23"/>
+          <o:OLEObject Type="Embed" ProgID="PBrush" ShapeID="_x0000_i1028" DrawAspect="Content" ObjectID="_1633090144" r:id="rId23"/>
         </w:object>
       </w:r>
       <w:r>
@@ -15613,48 +15652,26 @@
         <w:ind w:left="720"/>
       </w:pPr>
       <w:r>
-        <w:t xml:space="preserve">Click </w:t>
-      </w:r>
-      <w:r>
-        <w:rPr>
-          <w:b/>
-        </w:rPr>
-        <w:t>Connect</w:t>
-      </w:r>
-      <w:r>
-        <w:t xml:space="preserve"> (make no changes)</w:t>
-      </w:r>
-    </w:p>
-    <w:p>
-      <w:pPr>
-        <w:pStyle w:val="ListParagraph"/>
-        <w:numPr>
-          <w:ilvl w:val="0"/>
-          <w:numId w:val="10"/>
-        </w:numPr>
-        <w:ind w:left="720"/>
-      </w:pPr>
-      <w:r>
         <w:rPr>
           <w:noProof/>
         </w:rPr>
         <w:drawing>
-          <wp:anchor distT="0" distB="0" distL="114300" distR="114300" simplePos="0" relativeHeight="251737088" behindDoc="1" locked="0" layoutInCell="1" allowOverlap="1" wp14:anchorId="7ED2D2C2" wp14:editId="2698508A">
+          <wp:anchor distT="0" distB="0" distL="114300" distR="114300" simplePos="0" relativeHeight="251737088" behindDoc="1" locked="0" layoutInCell="1" allowOverlap="1" wp14:anchorId="7ED2D2C2" wp14:editId="602D2AE1">
             <wp:simplePos x="0" y="0"/>
             <wp:positionH relativeFrom="column">
-              <wp:posOffset>3429312</wp:posOffset>
+              <wp:posOffset>3476625</wp:posOffset>
             </wp:positionH>
             <wp:positionV relativeFrom="paragraph">
-              <wp:posOffset>74714</wp:posOffset>
+              <wp:posOffset>263525</wp:posOffset>
             </wp:positionV>
-            <wp:extent cx="2410460" cy="2355850"/>
-            <wp:effectExtent l="0" t="0" r="8890" b="6350"/>
+            <wp:extent cx="1873885" cy="1831975"/>
+            <wp:effectExtent l="0" t="0" r="0" b="0"/>
             <wp:wrapTight wrapText="bothSides">
               <wp:wrapPolygon edited="0">
                 <wp:start x="0" y="0"/>
-                <wp:lineTo x="0" y="21484"/>
-                <wp:lineTo x="21509" y="21484"/>
-                <wp:lineTo x="21509" y="0"/>
+                <wp:lineTo x="0" y="21338"/>
+                <wp:lineTo x="21300" y="21338"/>
+                <wp:lineTo x="21300" y="0"/>
                 <wp:lineTo x="0" y="0"/>
               </wp:wrapPolygon>
             </wp:wrapTight>
@@ -15687,7 +15704,7 @@
                   <pic:spPr bwMode="auto">
                     <a:xfrm>
                       <a:off x="0" y="0"/>
-                      <a:ext cx="2410460" cy="2355850"/>
+                      <a:ext cx="1873885" cy="1831975"/>
                     </a:xfrm>
                     <a:prstGeom prst="rect">
                       <a:avLst/>
@@ -15710,92 +15727,29 @@
         </w:drawing>
       </w:r>
       <w:r>
-        <w:t xml:space="preserve">Click the </w:t>
-      </w:r>
-      <w:r>
-        <w:t>database icon on the far</w:t>
-      </w:r>
-      <w:r>
-        <w:t>-</w:t>
-      </w:r>
-      <w:r>
-        <w:t>left menu.</w:t>
-      </w:r>
-    </w:p>
-    <w:p>
-      <w:pPr>
-        <w:ind w:left="360"/>
-      </w:pPr>
-    </w:p>
-    <w:p>
-      <w:pPr>
-        <w:ind w:left="360"/>
-      </w:pPr>
-    </w:p>
-    <w:p>
-      <w:pPr>
-        <w:ind w:left="360"/>
-      </w:pPr>
-    </w:p>
-    <w:p>
-      <w:pPr>
-        <w:ind w:left="360"/>
-      </w:pPr>
-    </w:p>
-    <w:p>
-      <w:pPr>
-        <w:ind w:left="360"/>
-      </w:pPr>
-    </w:p>
-    <w:p>
-      <w:pPr>
-        <w:pStyle w:val="ListParagraph"/>
-      </w:pPr>
-    </w:p>
-    <w:p>
-      <w:pPr>
-        <w:pStyle w:val="ListParagraph"/>
-      </w:pPr>
-    </w:p>
-    <w:p>
-      <w:pPr>
-        <w:pStyle w:val="ListParagraph"/>
-      </w:pPr>
-    </w:p>
-    <w:p>
-      <w:pPr>
-        <w:pStyle w:val="ListParagraph"/>
-        <w:numPr>
-          <w:ilvl w:val="0"/>
-          <w:numId w:val="10"/>
-        </w:numPr>
-        <w:ind w:left="720"/>
-      </w:pPr>
+        <w:t xml:space="preserve">Click </w:t>
+      </w:r>
+      <w:r>
+        <w:rPr>
+          <w:b/>
+        </w:rPr>
+        <w:t>Connect</w:t>
+      </w:r>
+      <w:r>
+        <w:t xml:space="preserve"> (make no changes)</w:t>
+      </w:r>
+      <w:r>
+        <w:t xml:space="preserve"> </w:t>
+      </w:r>
       <w:r>
         <w:rPr>
           <w:noProof/>
         </w:rPr>
         <w:drawing>
-          <wp:anchor distT="0" distB="0" distL="114300" distR="114300" simplePos="0" relativeHeight="251738112" behindDoc="1" locked="0" layoutInCell="1" allowOverlap="1" wp14:anchorId="237D8533" wp14:editId="6A551BFD">
-            <wp:simplePos x="0" y="0"/>
-            <wp:positionH relativeFrom="margin">
-              <wp:posOffset>2913380</wp:posOffset>
-            </wp:positionH>
-            <wp:positionV relativeFrom="paragraph">
-              <wp:posOffset>6985</wp:posOffset>
-            </wp:positionV>
-            <wp:extent cx="3895090" cy="1269365"/>
-            <wp:effectExtent l="0" t="0" r="0" b="6985"/>
-            <wp:wrapTight wrapText="bothSides">
-              <wp:wrapPolygon edited="0">
-                <wp:start x="0" y="0"/>
-                <wp:lineTo x="0" y="21395"/>
-                <wp:lineTo x="21445" y="21395"/>
-                <wp:lineTo x="21445" y="0"/>
-                <wp:lineTo x="0" y="0"/>
-              </wp:wrapPolygon>
-            </wp:wrapTight>
-            <wp:docPr id="4" name="Picture 4"/>
+          <wp:inline distT="0" distB="0" distL="0" distR="0" wp14:anchorId="5CA0D07B" wp14:editId="1A0DA615">
+            <wp:extent cx="866774" cy="208294"/>
+            <wp:effectExtent l="0" t="0" r="0" b="1270"/>
+            <wp:docPr id="53" name="Picture 53"/>
             <wp:cNvGraphicFramePr>
               <a:graphicFrameLocks xmlns:a="http://schemas.openxmlformats.org/drawingml/2006/main" noChangeAspect="1"/>
             </wp:cNvGraphicFramePr>
@@ -15803,7 +15757,7 @@
               <a:graphicData uri="http://schemas.openxmlformats.org/drawingml/2006/picture">
                 <pic:pic xmlns:pic="http://schemas.openxmlformats.org/drawingml/2006/picture">
                   <pic:nvPicPr>
-                    <pic:cNvPr id="0" name="Picture 33"/>
+                    <pic:cNvPr id="0" name="Picture 10"/>
                     <pic:cNvPicPr>
                       <a:picLocks noChangeAspect="1" noChangeArrowheads="1"/>
                     </pic:cNvPicPr>
@@ -15824,7 +15778,128 @@
                   <pic:spPr bwMode="auto">
                     <a:xfrm>
                       <a:off x="0" y="0"/>
-                      <a:ext cx="3895090" cy="1269365"/>
+                      <a:ext cx="871244" cy="209368"/>
+                    </a:xfrm>
+                    <a:prstGeom prst="rect">
+                      <a:avLst/>
+                    </a:prstGeom>
+                    <a:noFill/>
+                    <a:ln>
+                      <a:noFill/>
+                    </a:ln>
+                  </pic:spPr>
+                </pic:pic>
+              </a:graphicData>
+            </a:graphic>
+          </wp:inline>
+        </w:drawing>
+      </w:r>
+    </w:p>
+    <w:p>
+      <w:pPr>
+        <w:pStyle w:val="ListParagraph"/>
+        <w:numPr>
+          <w:ilvl w:val="0"/>
+          <w:numId w:val="10"/>
+        </w:numPr>
+        <w:ind w:left="720"/>
+      </w:pPr>
+      <w:r>
+        <w:t xml:space="preserve">Click the </w:t>
+      </w:r>
+      <w:r>
+        <w:t>database icon on the far</w:t>
+      </w:r>
+      <w:r>
+        <w:t>-</w:t>
+      </w:r>
+      <w:r>
+        <w:t>left menu.</w:t>
+      </w:r>
+    </w:p>
+    <w:p>
+      <w:pPr>
+        <w:ind w:left="360"/>
+      </w:pPr>
+    </w:p>
+    <w:p>
+      <w:pPr>
+        <w:ind w:left="360"/>
+      </w:pPr>
+    </w:p>
+    <w:p>
+      <w:pPr>
+        <w:ind w:left="360"/>
+      </w:pPr>
+    </w:p>
+    <w:p>
+      <w:pPr>
+        <w:ind w:left="360"/>
+      </w:pPr>
+    </w:p>
+    <w:p>
+      <w:pPr>
+        <w:ind w:left="360"/>
+      </w:pPr>
+    </w:p>
+    <w:p>
+      <w:pPr>
+        <w:pStyle w:val="ListParagraph"/>
+      </w:pPr>
+      <w:r>
+        <w:rPr>
+          <w:noProof/>
+        </w:rPr>
+        <w:drawing>
+          <wp:anchor distT="0" distB="0" distL="114300" distR="114300" simplePos="0" relativeHeight="251738112" behindDoc="1" locked="0" layoutInCell="1" allowOverlap="1" wp14:anchorId="237D8533" wp14:editId="41B78E4C">
+            <wp:simplePos x="0" y="0"/>
+            <wp:positionH relativeFrom="margin">
+              <wp:posOffset>2924175</wp:posOffset>
+            </wp:positionH>
+            <wp:positionV relativeFrom="paragraph">
+              <wp:posOffset>5715</wp:posOffset>
+            </wp:positionV>
+            <wp:extent cx="3000375" cy="977265"/>
+            <wp:effectExtent l="0" t="0" r="9525" b="0"/>
+            <wp:wrapTight wrapText="bothSides">
+              <wp:wrapPolygon edited="0">
+                <wp:start x="0" y="0"/>
+                <wp:lineTo x="0" y="21053"/>
+                <wp:lineTo x="21531" y="21053"/>
+                <wp:lineTo x="21531" y="0"/>
+                <wp:lineTo x="0" y="0"/>
+              </wp:wrapPolygon>
+            </wp:wrapTight>
+            <wp:docPr id="4" name="Picture 4"/>
+            <wp:cNvGraphicFramePr>
+              <a:graphicFrameLocks xmlns:a="http://schemas.openxmlformats.org/drawingml/2006/main" noChangeAspect="1"/>
+            </wp:cNvGraphicFramePr>
+            <a:graphic xmlns:a="http://schemas.openxmlformats.org/drawingml/2006/main">
+              <a:graphicData uri="http://schemas.openxmlformats.org/drawingml/2006/picture">
+                <pic:pic xmlns:pic="http://schemas.openxmlformats.org/drawingml/2006/picture">
+                  <pic:nvPicPr>
+                    <pic:cNvPr id="0" name="Picture 33"/>
+                    <pic:cNvPicPr>
+                      <a:picLocks noChangeAspect="1" noChangeArrowheads="1"/>
+                    </pic:cNvPicPr>
+                  </pic:nvPicPr>
+                  <pic:blipFill>
+                    <a:blip r:embed="rId37">
+                      <a:extLst>
+                        <a:ext uri="{28A0092B-C50C-407E-A947-70E740481C1C}">
+                          <a14:useLocalDpi xmlns:a14="http://schemas.microsoft.com/office/drawing/2010/main" val="0"/>
+                        </a:ext>
+                      </a:extLst>
+                    </a:blip>
+                    <a:srcRect/>
+                    <a:stretch>
+                      <a:fillRect/>
+                    </a:stretch>
+                  </pic:blipFill>
+                  <pic:spPr bwMode="auto">
+                    <a:xfrm>
+                      <a:off x="0" y="0"/>
+                      <a:ext cx="3000375" cy="977265"/>
                     </a:xfrm>
                     <a:prstGeom prst="rect">
                       <a:avLst/>
@@ -15846,17 +15921,6 @@
           </wp:anchor>
         </w:drawing>
       </w:r>
-      <w:r>
-        <w:t xml:space="preserve">Select </w:t>
-      </w:r>
-      <w:proofErr w:type="spellStart"/>
-      <w:r>
-        <w:rPr>
-          <w:b/>
-        </w:rPr>
-        <w:t>LDWStudy</w:t>
-      </w:r>
-      <w:proofErr w:type="spellEnd"/>
     </w:p>
     <w:p>
       <w:pPr>
@@ -15868,6 +15932,27 @@
         <w:ind w:left="720"/>
       </w:pPr>
       <w:r>
+        <w:t xml:space="preserve">Select </w:t>
+      </w:r>
+      <w:proofErr w:type="spellStart"/>
+      <w:r>
+        <w:rPr>
+          <w:b/>
+        </w:rPr>
+        <w:t>LDWStudy</w:t>
+      </w:r>
+      <w:proofErr w:type="spellEnd"/>
+    </w:p>
+    <w:p>
+      <w:pPr>
+        <w:pStyle w:val="ListParagraph"/>
+        <w:numPr>
+          <w:ilvl w:val="0"/>
+          <w:numId w:val="10"/>
+        </w:numPr>
+        <w:ind w:left="720"/>
+      </w:pPr>
+      <w:r>
         <w:t xml:space="preserve">Click </w:t>
       </w:r>
       <w:r>
@@ -15892,8 +15977,25 @@
     </w:p>
     <w:p>
       <w:pPr>
-        <w:ind w:left="360"/>
-      </w:pPr>
+        <w:pStyle w:val="ListParagraph"/>
+        <w:numPr>
+          <w:ilvl w:val="0"/>
+          <w:numId w:val="10"/>
+        </w:numPr>
+        <w:ind w:left="720"/>
+      </w:pPr>
+      <w:r>
+        <w:t xml:space="preserve">In the Load RDF window, click </w:t>
+      </w:r>
+      <w:r>
+        <w:rPr>
+          <w:b/>
+        </w:rPr>
+        <w:t>Browse</w:t>
+      </w:r>
+      <w:r>
+        <w:t>.</w:t>
+      </w:r>
     </w:p>
     <w:p>
       <w:pPr>
@@ -15942,7 +16044,7 @@
                     </pic:cNvPicPr>
                   </pic:nvPicPr>
                   <pic:blipFill>
-                    <a:blip r:embed="rId37">
+                    <a:blip r:embed="rId38">
                       <a:extLst>
                         <a:ext uri="{28A0092B-C50C-407E-A947-70E740481C1C}">
                           <a14:useLocalDpi xmlns:a14="http://schemas.microsoft.com/office/drawing/2010/main" val="0"/>
@@ -16069,6 +16171,72 @@
         <w:ind w:left="720"/>
       </w:pPr>
       <w:r>
+        <w:t xml:space="preserve">Click  </w:t>
+      </w:r>
+      <w:r>
+        <w:rPr>
+          <w:noProof/>
+        </w:rPr>
+        <w:drawing>
+          <wp:inline distT="0" distB="0" distL="0" distR="0" wp14:anchorId="30585CB9" wp14:editId="15D91BA1">
+            <wp:extent cx="828675" cy="276225"/>
+            <wp:effectExtent l="0" t="0" r="9525" b="9525"/>
+            <wp:docPr id="55" name="Picture 55"/>
+            <wp:cNvGraphicFramePr>
+              <a:graphicFrameLocks xmlns:a="http://schemas.openxmlformats.org/drawingml/2006/main" noChangeAspect="1"/>
+            </wp:cNvGraphicFramePr>
+            <a:graphic xmlns:a="http://schemas.openxmlformats.org/drawingml/2006/main">
+              <a:graphicData uri="http://schemas.openxmlformats.org/drawingml/2006/picture">
+                <pic:pic xmlns:pic="http://schemas.openxmlformats.org/drawingml/2006/picture">
+                  <pic:nvPicPr>
+                    <pic:cNvPr id="0" name="Picture 11"/>
+                    <pic:cNvPicPr>
+                      <a:picLocks noChangeAspect="1" noChangeArrowheads="1"/>
+                    </pic:cNvPicPr>
+                  </pic:nvPicPr>
+                  <pic:blipFill>
+                    <a:blip r:embed="rId39">
+                      <a:extLst>
+                        <a:ext uri="{28A0092B-C50C-407E-A947-70E740481C1C}">
+                          <a14:useLocalDpi xmlns:a14="http://schemas.microsoft.com/office/drawing/2010/main" val="0"/>
+                        </a:ext>
+                      </a:extLst>
+                    </a:blip>
+                    <a:srcRect/>
+                    <a:stretch>
+                      <a:fillRect/>
+                    </a:stretch>
+                  </pic:blipFill>
+                  <pic:spPr bwMode="auto">
+                    <a:xfrm>
+                      <a:off x="0" y="0"/>
+                      <a:ext cx="828675" cy="276225"/>
+                    </a:xfrm>
+                    <a:prstGeom prst="rect">
+                      <a:avLst/>
+                    </a:prstGeom>
+                    <a:noFill/>
+                    <a:ln>
+                      <a:noFill/>
+                    </a:ln>
+                  </pic:spPr>
+                </pic:pic>
+              </a:graphicData>
+            </a:graphic>
+          </wp:inline>
+        </w:drawing>
+      </w:r>
+    </w:p>
+    <w:p>
+      <w:pPr>
+        <w:pStyle w:val="ListParagraph"/>
+        <w:numPr>
+          <w:ilvl w:val="0"/>
+          <w:numId w:val="10"/>
+        </w:numPr>
+        <w:ind w:left="720"/>
+      </w:pPr>
+      <w:r>
         <w:t>Th</w:t>
       </w:r>
       <w:r>
@@ -16247,7 +16415,7 @@
                     </pic:cNvPicPr>
                   </pic:nvPicPr>
                   <pic:blipFill>
-                    <a:blip r:embed="rId38">
+                    <a:blip r:embed="rId40">
                       <a:extLst>
                         <a:ext uri="{28A0092B-C50C-407E-A947-70E740481C1C}">
                           <a14:useLocalDpi xmlns:a14="http://schemas.microsoft.com/office/drawing/2010/main" val="0"/>
@@ -18731,10 +18899,10 @@
                 <w:noProof/>
               </w:rPr>
               <w:object w:dxaOrig="4536" w:dyaOrig="3300" w14:anchorId="27FEA840">
-                <v:shape id="_x0000_i1029" type="#_x0000_t75" alt="" style="width:42pt;height:29.25pt;mso-width-percent:0;mso-height-percent:0;mso-width-percent:0;mso-height-percent:0" o:ole="">
+                <v:shape id="_x0000_i1029" type="#_x0000_t75" alt="" style="width:42pt;height:29pt;mso-width-percent:0;mso-height-percent:0;mso-width-percent:0;mso-height-percent:0" o:ole="">
                   <v:imagedata r:id="rId9" o:title=""/>
                 </v:shape>
-                <o:OLEObject Type="Embed" ProgID="PBrush" ShapeID="_x0000_i1029" DrawAspect="Content" ObjectID="_1632219939" r:id="rId39"/>
+                <o:OLEObject Type="Embed" ProgID="PBrush" ShapeID="_x0000_i1029" DrawAspect="Content" ObjectID="_1633090145" r:id="rId41"/>
               </w:object>
             </w:r>
             <w:r>
@@ -20004,10 +20172,10 @@
                 <w:noProof/>
               </w:rPr>
               <w:object w:dxaOrig="4536" w:dyaOrig="3300" w14:anchorId="18C4D915">
-                <v:shape id="_x0000_i1030" type="#_x0000_t75" alt="" style="width:42pt;height:29.25pt;mso-width-percent:0;mso-height-percent:0;mso-width-percent:0;mso-height-percent:0" o:ole="">
+                <v:shape id="_x0000_i1030" type="#_x0000_t75" alt="" style="width:42pt;height:29pt;mso-width-percent:0;mso-height-percent:0;mso-width-percent:0;mso-height-percent:0" o:ole="">
                   <v:imagedata r:id="rId9" o:title=""/>
                 </v:shape>
-                <o:OLEObject Type="Embed" ProgID="PBrush" ShapeID="_x0000_i1030" DrawAspect="Content" ObjectID="_1632219940" r:id="rId40"/>
+                <o:OLEObject Type="Embed" ProgID="PBrush" ShapeID="_x0000_i1030" DrawAspect="Content" ObjectID="_1633090146" r:id="rId42"/>
               </w:object>
             </w:r>
             <w:r>
@@ -20135,7 +20303,7 @@
                     </pic:cNvPicPr>
                   </pic:nvPicPr>
                   <pic:blipFill>
-                    <a:blip r:embed="rId41">
+                    <a:blip r:embed="rId43">
                       <a:extLst>
                         <a:ext uri="{28A0092B-C50C-407E-A947-70E740481C1C}">
                           <a14:useLocalDpi xmlns:a14="http://schemas.microsoft.com/office/drawing/2010/main" val="0"/>
@@ -20325,7 +20493,7 @@
                     </pic:cNvPicPr>
                   </pic:nvPicPr>
                   <pic:blipFill>
-                    <a:blip r:embed="rId36">
+                    <a:blip r:embed="rId37">
                       <a:extLst>
                         <a:ext uri="{28A0092B-C50C-407E-A947-70E740481C1C}">
                           <a14:useLocalDpi xmlns:a14="http://schemas.microsoft.com/office/drawing/2010/main" val="0"/>
@@ -20422,6 +20590,28 @@
         <w:ind w:left="720" w:hanging="360"/>
       </w:pPr>
       <w:r>
+        <w:t xml:space="preserve">In the Load RDF window, click </w:t>
+      </w:r>
+      <w:r>
+        <w:rPr>
+          <w:b/>
+        </w:rPr>
+        <w:t>Browse</w:t>
+      </w:r>
+      <w:r>
+        <w:t>.</w:t>
+      </w:r>
+    </w:p>
+    <w:p>
+      <w:pPr>
+        <w:pStyle w:val="ListParagraph"/>
+        <w:numPr>
+          <w:ilvl w:val="0"/>
+          <w:numId w:val="15"/>
+        </w:numPr>
+        <w:ind w:left="720" w:hanging="360"/>
+      </w:pPr>
+      <w:r>
         <w:rPr>
           <w:noProof/>
         </w:rPr>
@@ -20459,7 +20649,7 @@
                     </pic:cNvPicPr>
                   </pic:nvPicPr>
                   <pic:blipFill>
-                    <a:blip r:embed="rId42">
+                    <a:blip r:embed="rId44">
                       <a:extLst>
                         <a:ext uri="{28A0092B-C50C-407E-A947-70E740481C1C}">
                           <a14:useLocalDpi xmlns:a14="http://schemas.microsoft.com/office/drawing/2010/main" val="0"/>
@@ -20497,27 +20687,13 @@
         </w:drawing>
       </w:r>
       <w:r>
-        <w:t xml:space="preserve">Select </w:t>
-      </w:r>
-      <w:proofErr w:type="gramStart"/>
-      <w:r>
-        <w:t xml:space="preserve">the </w:t>
-      </w:r>
-      <w:r>
-        <w:t xml:space="preserve"> </w:t>
-      </w:r>
-      <w:r>
-        <w:rPr>
-          <w:b/>
-        </w:rPr>
-        <w:t>Quick</w:t>
-      </w:r>
-      <w:proofErr w:type="gramEnd"/>
-      <w:r>
-        <w:rPr>
-          <w:b/>
-        </w:rPr>
-        <w:t xml:space="preserve"> access | data</w:t>
+        <w:t xml:space="preserve">Select the </w:t>
+      </w:r>
+      <w:r>
+        <w:rPr>
+          <w:b/>
+        </w:rPr>
+        <w:t>Quick access | data</w:t>
       </w:r>
       <w:r>
         <w:t xml:space="preserve"> folder </w:t>
@@ -20559,7 +20735,16 @@
         <w:ind w:left="720" w:hanging="360"/>
       </w:pPr>
       <w:r>
-        <w:t xml:space="preserve">Double click the TTL file or highlight it and click Open. </w:t>
+        <w:t xml:space="preserve">Double click the TTL file or highlight it and click </w:t>
+      </w:r>
+      <w:r>
+        <w:rPr>
+          <w:b/>
+        </w:rPr>
+        <w:t>Open</w:t>
+      </w:r>
+      <w:r>
+        <w:t xml:space="preserve">. </w:t>
       </w:r>
       <w:r>
         <w:t xml:space="preserve"> </w:t>
@@ -20575,6 +20760,72 @@
         <w:ind w:left="720" w:hanging="360"/>
       </w:pPr>
       <w:r>
+        <w:t xml:space="preserve">Click  </w:t>
+      </w:r>
+      <w:r>
+        <w:rPr>
+          <w:noProof/>
+        </w:rPr>
+        <w:drawing>
+          <wp:inline distT="0" distB="0" distL="0" distR="0" wp14:anchorId="3813AC28" wp14:editId="65C05C16">
+            <wp:extent cx="828675" cy="276225"/>
+            <wp:effectExtent l="0" t="0" r="9525" b="9525"/>
+            <wp:docPr id="56" name="Picture 56"/>
+            <wp:cNvGraphicFramePr>
+              <a:graphicFrameLocks xmlns:a="http://schemas.openxmlformats.org/drawingml/2006/main" noChangeAspect="1"/>
+            </wp:cNvGraphicFramePr>
+            <a:graphic xmlns:a="http://schemas.openxmlformats.org/drawingml/2006/main">
+              <a:graphicData uri="http://schemas.openxmlformats.org/drawingml/2006/picture">
+                <pic:pic xmlns:pic="http://schemas.openxmlformats.org/drawingml/2006/picture">
+                  <pic:nvPicPr>
+                    <pic:cNvPr id="0" name="Picture 11"/>
+                    <pic:cNvPicPr>
+                      <a:picLocks noChangeAspect="1" noChangeArrowheads="1"/>
+                    </pic:cNvPicPr>
+                  </pic:nvPicPr>
+                  <pic:blipFill>
+                    <a:blip r:embed="rId39">
+                      <a:extLst>
+                        <a:ext uri="{28A0092B-C50C-407E-A947-70E740481C1C}">
+                          <a14:useLocalDpi xmlns:a14="http://schemas.microsoft.com/office/drawing/2010/main" val="0"/>
+                        </a:ext>
+                      </a:extLst>
+                    </a:blip>
+                    <a:srcRect/>
+                    <a:stretch>
+                      <a:fillRect/>
+                    </a:stretch>
+                  </pic:blipFill>
+                  <pic:spPr bwMode="auto">
+                    <a:xfrm>
+                      <a:off x="0" y="0"/>
+                      <a:ext cx="828675" cy="276225"/>
+                    </a:xfrm>
+                    <a:prstGeom prst="rect">
+                      <a:avLst/>
+                    </a:prstGeom>
+                    <a:noFill/>
+                    <a:ln>
+                      <a:noFill/>
+                    </a:ln>
+                  </pic:spPr>
+                </pic:pic>
+              </a:graphicData>
+            </a:graphic>
+          </wp:inline>
+        </w:drawing>
+      </w:r>
+    </w:p>
+    <w:p>
+      <w:pPr>
+        <w:pStyle w:val="ListParagraph"/>
+        <w:numPr>
+          <w:ilvl w:val="0"/>
+          <w:numId w:val="15"/>
+        </w:numPr>
+        <w:ind w:left="720" w:hanging="360"/>
+      </w:pPr>
+      <w:r>
         <w:t xml:space="preserve">The message:  </w:t>
       </w:r>
       <w:r>
@@ -20599,7 +20850,6 @@
         <w:t xml:space="preserve"> added to </w:t>
       </w:r>
       <w:proofErr w:type="spellStart"/>
-      <w:proofErr w:type="gramStart"/>
       <w:r>
         <w:rPr>
           <w:b/>
@@ -20616,11 +20866,7 @@
         <w:t xml:space="preserve"> </w:t>
       </w:r>
       <w:r>
-        <w:t xml:space="preserve"> appears</w:t>
-      </w:r>
-      <w:proofErr w:type="gramEnd"/>
-      <w:r>
-        <w:t xml:space="preserve"> briefly in the lower right of the screen</w:t>
+        <w:t>appears briefly in the lower right of the screen</w:t>
       </w:r>
       <w:r>
         <w:t>.</w:t>
@@ -20831,6 +21077,7 @@
               </w:rPr>
             </w:pPr>
             <w:r>
+              <w:lastRenderedPageBreak/>
               <w:t xml:space="preserve"> </w:t>
             </w:r>
             <w:r>
@@ -20838,10 +21085,10 @@
                 <w:noProof/>
               </w:rPr>
               <w:object w:dxaOrig="4536" w:dyaOrig="3300" w14:anchorId="6D4CF729">
-                <v:shape id="_x0000_i1031" type="#_x0000_t75" alt="" style="width:42pt;height:29.25pt;mso-width-percent:0;mso-height-percent:0;mso-width-percent:0;mso-height-percent:0" o:ole="">
+                <v:shape id="_x0000_i1031" type="#_x0000_t75" alt="" style="width:42pt;height:29pt;mso-width-percent:0;mso-height-percent:0;mso-width-percent:0;mso-height-percent:0" o:ole="">
                   <v:imagedata r:id="rId9" o:title=""/>
                 </v:shape>
-                <o:OLEObject Type="Embed" ProgID="PBrush" ShapeID="_x0000_i1031" DrawAspect="Content" ObjectID="_1632219941" r:id="rId43"/>
+                <o:OLEObject Type="Embed" ProgID="PBrush" ShapeID="_x0000_i1031" DrawAspect="Content" ObjectID="_1633090147" r:id="rId45"/>
               </w:object>
             </w:r>
           </w:p>
@@ -20914,7 +21161,6 @@
               <w:rPr>
                 <w:noProof/>
               </w:rPr>
-              <w:lastRenderedPageBreak/>
               <w:drawing>
                 <wp:inline distT="0" distB="0" distL="0" distR="0" wp14:anchorId="7F17ACFA" wp14:editId="4A53F3D9">
                   <wp:extent cx="361950" cy="450230"/>
@@ -21407,7 +21653,7 @@
                     </pic:cNvPicPr>
                   </pic:nvPicPr>
                   <pic:blipFill>
-                    <a:blip r:embed="rId44">
+                    <a:blip r:embed="rId46">
                       <a:extLst>
                         <a:ext uri="{28A0092B-C50C-407E-A947-70E740481C1C}">
                           <a14:useLocalDpi xmlns:a14="http://schemas.microsoft.com/office/drawing/2010/main" val="0"/>
@@ -21586,7 +21832,7 @@
                     </pic:cNvPicPr>
                   </pic:nvPicPr>
                   <pic:blipFill>
-                    <a:blip r:embed="rId45" cstate="print">
+                    <a:blip r:embed="rId47" cstate="print">
                       <a:extLst>
                         <a:ext uri="{28A0092B-C50C-407E-A947-70E740481C1C}">
                           <a14:useLocalDpi xmlns:a14="http://schemas.microsoft.com/office/drawing/2010/main" val="0"/>
@@ -21665,10 +21911,10 @@
         <w:rPr>
           <w:b/>
         </w:rPr>
-        <w:t xml:space="preserve">Reasoning </w:t>
-      </w:r>
-      <w:r>
-        <w:t xml:space="preserve">button.  </w:t>
+        <w:t>Reasoning</w:t>
+      </w:r>
+      <w:r>
+        <w:t xml:space="preserve">.  </w:t>
       </w:r>
       <w:r>
         <w:rPr>
@@ -21692,7 +21938,7 @@
                     </pic:cNvPicPr>
                   </pic:nvPicPr>
                   <pic:blipFill>
-                    <a:blip r:embed="rId46">
+                    <a:blip r:embed="rId48">
                       <a:extLst>
                         <a:ext uri="{28A0092B-C50C-407E-A947-70E740481C1C}">
                           <a14:useLocalDpi xmlns:a14="http://schemas.microsoft.com/office/drawing/2010/main" val="0"/>
@@ -22147,71 +22393,6 @@
     </w:p>
     <w:p>
       <w:pPr>
-        <w:ind w:left="360"/>
-        <w:rPr>
-          <w:b/>
-        </w:rPr>
-      </w:pPr>
-      <w:r>
-        <w:rPr>
-          <w:highlight w:val="green"/>
-        </w:rPr>
-        <w:t>S</w:t>
-      </w:r>
-      <w:r>
-        <w:rPr>
-          <w:highlight w:val="green"/>
-        </w:rPr>
-        <w:t>OLUTION</w:t>
-      </w:r>
-      <w:r>
-        <w:rPr>
-          <w:highlight w:val="green"/>
-        </w:rPr>
-        <w:t>:</w:t>
-      </w:r>
-      <w:r>
-        <w:t xml:space="preserve"> </w:t>
-      </w:r>
-      <w:r>
-        <w:rPr>
-          <w:b/>
-        </w:rPr>
-        <w:t>4</w:t>
-      </w:r>
-      <w:r>
-        <w:rPr>
-          <w:b/>
-        </w:rPr>
-        <w:t>4</w:t>
-      </w:r>
-      <w:r>
-        <w:rPr>
-          <w:b/>
-        </w:rPr>
-        <w:t>0</w:t>
-      </w:r>
-      <w:r>
-        <w:rPr>
-          <w:b/>
-        </w:rPr>
-        <w:t>-Names</w:t>
-      </w:r>
-      <w:r>
-        <w:rPr>
-          <w:b/>
-        </w:rPr>
-        <w:t>PersonTypes</w:t>
-      </w:r>
-      <w:r>
-        <w:rPr>
-          <w:b/>
-        </w:rPr>
-        <w:t>.rq</w:t>
-      </w:r>
-    </w:p>
-    <w:p>
-      <w:pPr>
         <w:pStyle w:val="ListParagraph"/>
         <w:numPr>
           <w:ilvl w:val="0"/>
@@ -22220,6 +22401,146 @@
         <w:ind w:left="720" w:hanging="360"/>
       </w:pPr>
       <w:r>
+        <w:t xml:space="preserve">Turn on </w:t>
+      </w:r>
+      <w:r>
+        <w:rPr>
+          <w:b/>
+        </w:rPr>
+        <w:t>Reasoning</w:t>
+      </w:r>
+      <w:r>
+        <w:t xml:space="preserve">.  </w:t>
+      </w:r>
+      <w:r>
+        <w:rPr>
+          <w:noProof/>
+        </w:rPr>
+        <w:drawing>
+          <wp:inline distT="0" distB="0" distL="0" distR="0" wp14:anchorId="434AF04B" wp14:editId="2CF14FEE">
+            <wp:extent cx="845389" cy="178757"/>
+            <wp:effectExtent l="0" t="0" r="0" b="0"/>
+            <wp:docPr id="57" name="Picture 57"/>
+            <wp:cNvGraphicFramePr>
+              <a:graphicFrameLocks xmlns:a="http://schemas.openxmlformats.org/drawingml/2006/main" noChangeAspect="1"/>
+            </wp:cNvGraphicFramePr>
+            <a:graphic xmlns:a="http://schemas.openxmlformats.org/drawingml/2006/main">
+              <a:graphicData uri="http://schemas.openxmlformats.org/drawingml/2006/picture">
+                <pic:pic xmlns:pic="http://schemas.openxmlformats.org/drawingml/2006/picture">
+                  <pic:nvPicPr>
+                    <pic:cNvPr id="0" name="Picture 16"/>
+                    <pic:cNvPicPr>
+                      <a:picLocks noChangeAspect="1" noChangeArrowheads="1"/>
+                    </pic:cNvPicPr>
+                  </pic:nvPicPr>
+                  <pic:blipFill>
+                    <a:blip r:embed="rId48">
+                      <a:extLst>
+                        <a:ext uri="{28A0092B-C50C-407E-A947-70E740481C1C}">
+                          <a14:useLocalDpi xmlns:a14="http://schemas.microsoft.com/office/drawing/2010/main" val="0"/>
+                        </a:ext>
+                      </a:extLst>
+                    </a:blip>
+                    <a:srcRect/>
+                    <a:stretch>
+                      <a:fillRect/>
+                    </a:stretch>
+                  </pic:blipFill>
+                  <pic:spPr bwMode="auto">
+                    <a:xfrm>
+                      <a:off x="0" y="0"/>
+                      <a:ext cx="928741" cy="196382"/>
+                    </a:xfrm>
+                    <a:prstGeom prst="rect">
+                      <a:avLst/>
+                    </a:prstGeom>
+                    <a:noFill/>
+                    <a:ln>
+                      <a:noFill/>
+                    </a:ln>
+                  </pic:spPr>
+                </pic:pic>
+              </a:graphicData>
+            </a:graphic>
+          </wp:inline>
+        </w:drawing>
+      </w:r>
+    </w:p>
+    <w:p>
+      <w:pPr>
+        <w:ind w:left="360"/>
+        <w:rPr>
+          <w:b/>
+        </w:rPr>
+      </w:pPr>
+      <w:r>
+        <w:rPr>
+          <w:highlight w:val="green"/>
+        </w:rPr>
+        <w:t>S</w:t>
+      </w:r>
+      <w:r>
+        <w:rPr>
+          <w:highlight w:val="green"/>
+        </w:rPr>
+        <w:t>OLUTION</w:t>
+      </w:r>
+      <w:r>
+        <w:rPr>
+          <w:highlight w:val="green"/>
+        </w:rPr>
+        <w:t>:</w:t>
+      </w:r>
+      <w:r>
+        <w:t xml:space="preserve"> </w:t>
+      </w:r>
+      <w:r>
+        <w:rPr>
+          <w:b/>
+        </w:rPr>
+        <w:t>4</w:t>
+      </w:r>
+      <w:r>
+        <w:rPr>
+          <w:b/>
+        </w:rPr>
+        <w:t>4</w:t>
+      </w:r>
+      <w:r>
+        <w:rPr>
+          <w:b/>
+        </w:rPr>
+        <w:t>0</w:t>
+      </w:r>
+      <w:r>
+        <w:rPr>
+          <w:b/>
+        </w:rPr>
+        <w:t>-Names</w:t>
+      </w:r>
+      <w:r>
+        <w:rPr>
+          <w:b/>
+        </w:rPr>
+        <w:t>PersonTypes</w:t>
+      </w:r>
+      <w:r>
+        <w:rPr>
+          <w:b/>
+        </w:rPr>
+        <w:t>.rq</w:t>
+      </w:r>
+    </w:p>
+    <w:p>
+      <w:pPr>
+        <w:pStyle w:val="ListParagraph"/>
+        <w:numPr>
+          <w:ilvl w:val="0"/>
+          <w:numId w:val="23"/>
+        </w:numPr>
+        <w:ind w:left="720" w:hanging="360"/>
+      </w:pPr>
+      <w:r>
         <w:t xml:space="preserve">The </w:t>
       </w:r>
       <w:r>
@@ -22235,7 +22556,12 @@
         <w:t xml:space="preserve">returns all the </w:t>
       </w:r>
       <w:r>
-        <w:t xml:space="preserve">inferred </w:t>
+        <w:t>inferred</w:t>
+      </w:r>
+      <w:bookmarkStart w:id="50" w:name="_GoBack"/>
+      <w:bookmarkEnd w:id="50"/>
+      <w:r>
+        <w:t xml:space="preserve"> </w:t>
       </w:r>
       <w:r>
         <w:t xml:space="preserve">"types of things" </w:t>
@@ -22341,6 +22667,7 @@
         </w:rPr>
         <w:t>-</w:t>
       </w:r>
+      <w:proofErr w:type="gramStart"/>
       <w:r>
         <w:rPr>
           <w:b/>
@@ -22352,6 +22679,19 @@
           <w:b/>
         </w:rPr>
         <w:t>.rq</w:t>
+      </w:r>
+      <w:r>
+        <w:rPr>
+          <w:b/>
+        </w:rPr>
+        <w:t xml:space="preserve"> </w:t>
+      </w:r>
+      <w:r>
+        <w:t xml:space="preserve"> (</w:t>
+      </w:r>
+      <w:proofErr w:type="gramEnd"/>
+      <w:r>
+        <w:t>ensure reasoning is On)</w:t>
       </w:r>
     </w:p>
     <w:p>
@@ -22473,10 +22813,10 @@
                 <w:noProof/>
               </w:rPr>
               <w:object w:dxaOrig="4536" w:dyaOrig="3300" w14:anchorId="3421FFA6">
-                <v:shape id="_x0000_i1032" type="#_x0000_t75" alt="" style="width:42pt;height:29.25pt;mso-width-percent:0;mso-height-percent:0;mso-width-percent:0;mso-height-percent:0" o:ole="">
+                <v:shape id="_x0000_i1032" type="#_x0000_t75" alt="" style="width:42pt;height:29pt;mso-width-percent:0;mso-height-percent:0;mso-width-percent:0;mso-height-percent:0" o:ole="">
                   <v:imagedata r:id="rId9" o:title=""/>
                 </v:shape>
-                <o:OLEObject Type="Embed" ProgID="PBrush" ShapeID="_x0000_i1032" DrawAspect="Content" ObjectID="_1632219942" r:id="rId47"/>
+                <o:OLEObject Type="Embed" ProgID="PBrush" ShapeID="_x0000_i1032" DrawAspect="Content" ObjectID="_1633090148" r:id="rId49"/>
               </w:object>
             </w:r>
             <w:r>
@@ -22591,11 +22931,11 @@
         <w:spacing w:before="120"/>
         <w:ind w:left="0" w:firstLine="0"/>
       </w:pPr>
-      <w:bookmarkStart w:id="50" w:name="_Toc10807415"/>
+      <w:bookmarkStart w:id="51" w:name="_Toc10807415"/>
       <w:r>
         <w:t>Merge Studies</w:t>
       </w:r>
-      <w:bookmarkEnd w:id="50"/>
+      <w:bookmarkEnd w:id="51"/>
       <w:r>
         <w:t xml:space="preserve"> </w:t>
       </w:r>
@@ -22610,7 +22950,7 @@
         <w:spacing w:before="120"/>
         <w:ind w:left="90" w:firstLine="0"/>
       </w:pPr>
-      <w:bookmarkStart w:id="51" w:name="_Toc10807416"/>
+      <w:bookmarkStart w:id="52" w:name="_Toc10807416"/>
       <w:r>
         <w:t xml:space="preserve">Create </w:t>
       </w:r>
@@ -22620,7 +22960,7 @@
       <w:r>
         <w:t xml:space="preserve"> Data Pool</w:t>
       </w:r>
-      <w:bookmarkEnd w:id="51"/>
+      <w:bookmarkEnd w:id="52"/>
     </w:p>
     <w:tbl>
       <w:tblPr>
@@ -22728,7 +23068,7 @@
                     </pic:cNvPicPr>
                   </pic:nvPicPr>
                   <pic:blipFill>
-                    <a:blip r:embed="rId48">
+                    <a:blip r:embed="rId50">
                       <a:extLst>
                         <a:ext uri="{28A0092B-C50C-407E-A947-70E740481C1C}">
                           <a14:useLocalDpi xmlns:a14="http://schemas.microsoft.com/office/drawing/2010/main" val="0"/>
@@ -22899,7 +23239,7 @@
                     </pic:cNvPicPr>
                   </pic:nvPicPr>
                   <pic:blipFill>
-                    <a:blip r:embed="rId49">
+                    <a:blip r:embed="rId51">
                       <a:extLst>
                         <a:ext uri="{28A0092B-C50C-407E-A947-70E740481C1C}">
                           <a14:useLocalDpi xmlns:a14="http://schemas.microsoft.com/office/drawing/2010/main" val="0"/>
@@ -23153,9 +23493,8 @@
         <w:spacing w:before="120"/>
         <w:ind w:left="0" w:firstLine="0"/>
       </w:pPr>
-      <w:bookmarkStart w:id="52" w:name="_Toc10807417"/>
-      <w:r>
-        <w:lastRenderedPageBreak/>
+      <w:bookmarkStart w:id="53" w:name="_Toc10807417"/>
+      <w:r>
         <w:t xml:space="preserve">How many </w:t>
       </w:r>
       <w:proofErr w:type="spellStart"/>
@@ -23178,7 +23517,7 @@
       <w:r>
         <w:t>?</w:t>
       </w:r>
-      <w:bookmarkEnd w:id="52"/>
+      <w:bookmarkEnd w:id="53"/>
     </w:p>
     <w:p>
       <w:pPr>
@@ -23563,7 +23902,7 @@
         <w:spacing w:before="120"/>
         <w:ind w:left="630" w:hanging="630"/>
       </w:pPr>
-      <w:bookmarkStart w:id="53" w:name="_Toc10807418"/>
+      <w:bookmarkStart w:id="54" w:name="_Toc10807418"/>
       <w:r>
         <w:t>How many women received active treatment (</w:t>
       </w:r>
@@ -23577,7 +23916,7 @@
       <w:r>
         <w:t>) across all studies combined?</w:t>
       </w:r>
-      <w:bookmarkEnd w:id="53"/>
+      <w:bookmarkEnd w:id="54"/>
       <w:r>
         <w:t xml:space="preserve"> </w:t>
       </w:r>
@@ -23772,7 +24111,7 @@
           <w:i/>
         </w:rPr>
       </w:pPr>
-      <w:bookmarkStart w:id="54" w:name="_Toc10807419"/>
+      <w:bookmarkStart w:id="55" w:name="_Toc10807419"/>
       <w:r>
         <w:t>A</w:t>
       </w:r>
@@ -23787,7 +24126,7 @@
       <w:r>
         <w:t xml:space="preserve"> in other trials?</w:t>
       </w:r>
-      <w:bookmarkEnd w:id="54"/>
+      <w:bookmarkEnd w:id="55"/>
     </w:p>
     <w:p>
       <w:pPr>
@@ -24135,6 +24474,7 @@
           <w:sz w:val="32"/>
           <w:szCs w:val="32"/>
         </w:rPr>
+        <w:lastRenderedPageBreak/>
         <w:t>Congratulations</w:t>
       </w:r>
       <w:r>
@@ -24164,7 +24504,6 @@
         <w:rPr>
           <w:noProof/>
         </w:rPr>
-        <w:lastRenderedPageBreak/>
         <w:drawing>
           <wp:anchor distT="0" distB="0" distL="114300" distR="114300" simplePos="0" relativeHeight="251727872" behindDoc="1" locked="0" layoutInCell="1" allowOverlap="1" wp14:anchorId="1E1A5334" wp14:editId="3675E185">
             <wp:simplePos x="0" y="0"/>
@@ -24199,7 +24538,7 @@
                     </pic:cNvPicPr>
                   </pic:nvPicPr>
                   <pic:blipFill>
-                    <a:blip r:embed="rId50" cstate="print">
+                    <a:blip r:embed="rId52" cstate="print">
                       <a:extLst>
                         <a:ext uri="{28A0092B-C50C-407E-A947-70E740481C1C}">
                           <a14:useLocalDpi xmlns:a14="http://schemas.microsoft.com/office/drawing/2010/main" val="0"/>
@@ -24366,10 +24705,10 @@
                 <w:noProof/>
               </w:rPr>
               <w:object w:dxaOrig="4536" w:dyaOrig="3300" w14:anchorId="46CC0434">
-                <v:shape id="_x0000_i1033" type="#_x0000_t75" alt="" style="width:42pt;height:29.25pt;mso-width-percent:0;mso-height-percent:0;mso-width-percent:0;mso-height-percent:0" o:ole="">
+                <v:shape id="_x0000_i1033" type="#_x0000_t75" alt="" style="width:42pt;height:29pt;mso-width-percent:0;mso-height-percent:0;mso-width-percent:0;mso-height-percent:0" o:ole="">
                   <v:imagedata r:id="rId9" o:title=""/>
                 </v:shape>
-                <o:OLEObject Type="Embed" ProgID="PBrush" ShapeID="_x0000_i1033" DrawAspect="Content" ObjectID="_1632219943" r:id="rId51"/>
+                <o:OLEObject Type="Embed" ProgID="PBrush" ShapeID="_x0000_i1033" DrawAspect="Content" ObjectID="_1633090149" r:id="rId53"/>
               </w:object>
             </w:r>
             <w:r>
@@ -24465,11 +24804,11 @@
         <w:spacing w:before="120"/>
         <w:ind w:left="0" w:firstLine="0"/>
       </w:pPr>
-      <w:bookmarkStart w:id="55" w:name="_Appendix_1:_Neo4jFromSpreadsheet.R"/>
-      <w:bookmarkStart w:id="56" w:name="_Appendix_2:_Course"/>
-      <w:bookmarkStart w:id="57" w:name="_Toc10807420"/>
-      <w:bookmarkEnd w:id="55"/>
+      <w:bookmarkStart w:id="56" w:name="_Appendix_1:_Neo4jFromSpreadsheet.R"/>
+      <w:bookmarkStart w:id="57" w:name="_Appendix_2:_Course"/>
+      <w:bookmarkStart w:id="58" w:name="_Toc10807420"/>
       <w:bookmarkEnd w:id="56"/>
+      <w:bookmarkEnd w:id="57"/>
       <w:r>
         <w:lastRenderedPageBreak/>
         <w:t xml:space="preserve">Appendix </w:t>
@@ -24483,7 +24822,7 @@
       <w:r>
         <w:t>Course Resources</w:t>
       </w:r>
-      <w:bookmarkEnd w:id="57"/>
+      <w:bookmarkEnd w:id="58"/>
     </w:p>
     <w:p>
       <w:pPr>
@@ -24543,7 +24882,7 @@
         </w:numPr>
         <w:spacing w:after="0"/>
       </w:pPr>
-      <w:hyperlink r:id="rId52" w:history="1">
+      <w:hyperlink r:id="rId54" w:history="1">
         <w:r>
           <w:rPr>
             <w:rStyle w:val="Hyperlink"/>
@@ -24585,7 +24924,7 @@
         </w:numPr>
         <w:spacing w:after="0"/>
       </w:pPr>
-      <w:hyperlink r:id="rId53" w:history="1">
+      <w:hyperlink r:id="rId55" w:history="1">
         <w:r>
           <w:rPr>
             <w:rStyle w:val="Hyperlink"/>
@@ -24716,8 +25055,6 @@
         <w:spacing w:before="120"/>
         <w:ind w:left="0" w:firstLine="0"/>
       </w:pPr>
-      <w:bookmarkStart w:id="58" w:name="_GoBack"/>
-      <w:bookmarkEnd w:id="58"/>
     </w:p>
     <w:p>
       <w:pPr>
@@ -24790,7 +25127,7 @@
                     </pic:cNvPicPr>
                   </pic:nvPicPr>
                   <pic:blipFill>
-                    <a:blip r:embed="rId54">
+                    <a:blip r:embed="rId56">
                       <a:extLst>
                         <a:ext uri="{28A0092B-C50C-407E-A947-70E740481C1C}">
                           <a14:useLocalDpi xmlns:a14="http://schemas.microsoft.com/office/drawing/2010/main" val="0"/>
@@ -24919,7 +25256,7 @@
                     </pic:cNvPicPr>
                   </pic:nvPicPr>
                   <pic:blipFill>
-                    <a:blip r:embed="rId55">
+                    <a:blip r:embed="rId57">
                       <a:extLst>
                         <a:ext uri="{28A0092B-C50C-407E-A947-70E740481C1C}">
                           <a14:useLocalDpi xmlns:a14="http://schemas.microsoft.com/office/drawing/2010/main" val="0"/>
@@ -25035,12 +25372,12 @@
       <w:bookmarkEnd w:id="60"/>
     </w:p>
     <w:sectPr>
-      <w:headerReference w:type="even" r:id="rId56"/>
-      <w:headerReference w:type="default" r:id="rId57"/>
-      <w:footerReference w:type="even" r:id="rId58"/>
-      <w:footerReference w:type="default" r:id="rId59"/>
-      <w:headerReference w:type="first" r:id="rId60"/>
-      <w:footerReference w:type="first" r:id="rId61"/>
+      <w:headerReference w:type="even" r:id="rId58"/>
+      <w:headerReference w:type="default" r:id="rId59"/>
+      <w:footerReference w:type="even" r:id="rId60"/>
+      <w:footerReference w:type="default" r:id="rId61"/>
+      <w:headerReference w:type="first" r:id="rId62"/>
+      <w:footerReference w:type="first" r:id="rId63"/>
       <w:type w:val="continuous"/>
       <w:pgSz w:w="12240" w:h="15840" w:code="1"/>
       <w:pgMar w:top="720" w:right="720" w:bottom="720" w:left="720" w:header="720" w:footer="720" w:gutter="0"/>
@@ -29818,7 +30155,7 @@
 </file>
 
 <file path=customXml/itemProps1.xml><?xml version="1.0" encoding="utf-8"?>
-<ds:datastoreItem xmlns:ds="http://schemas.openxmlformats.org/officeDocument/2006/customXml" ds:itemID="{C168ADAA-2E90-4799-B76E-BDD991884F62}">
+<ds:datastoreItem xmlns:ds="http://schemas.openxmlformats.org/officeDocument/2006/customXml" ds:itemID="{6E9E5794-E709-41CE-9AE1-930513F059B5}">
   <ds:schemaRefs>
     <ds:schemaRef ds:uri="http://schemas.openxmlformats.org/officeDocument/2006/bibliography"/>
   </ds:schemaRefs>

</xml_diff>

<commit_message>
Minor updates to exercises. Added a check of predicate eg:randomizedTo for validation check.
</commit_message>
<xml_diff>
--- a/EUConnect19/doc/LDWorkshopExercises.docx
+++ b/EUConnect19/doc/LDWorkshopExercises.docx
@@ -102,15 +102,13 @@
           <w:szCs w:val="32"/>
         </w:rPr>
       </w:pPr>
-      <w:proofErr w:type="spellStart"/>
       <w:r>
         <w:rPr>
           <w:sz w:val="32"/>
           <w:szCs w:val="32"/>
         </w:rPr>
-        <w:t>phuse</w:t>
-      </w:r>
-      <w:proofErr w:type="spellEnd"/>
+        <w:t>PhUSE</w:t>
+      </w:r>
       <w:r>
         <w:rPr>
           <w:sz w:val="32"/>
@@ -149,7 +147,22 @@
           <w:sz w:val="32"/>
           <w:szCs w:val="32"/>
         </w:rPr>
-        <w:t>“Let’s Make a Knowledge Graph!”</w:t>
+        <w:t>“</w:t>
+      </w:r>
+      <w:r>
+        <w:rPr>
+          <w:b/>
+          <w:sz w:val="32"/>
+          <w:szCs w:val="32"/>
+        </w:rPr>
+        <w:t>Let’s Make a Knowledge Graph!</w:t>
+      </w:r>
+      <w:r>
+        <w:rPr>
+          <w:sz w:val="32"/>
+          <w:szCs w:val="32"/>
+        </w:rPr>
+        <w:t>”</w:t>
       </w:r>
     </w:p>
     <w:p>
@@ -198,6 +211,8 @@
         <w:spacing w:after="0"/>
         <w:jc w:val="center"/>
       </w:pPr>
+      <w:bookmarkStart w:id="0" w:name="_GoBack"/>
+      <w:bookmarkEnd w:id="0"/>
     </w:p>
     <w:p>
       <w:pPr>
@@ -451,7 +466,7 @@
           <w:r>
             <w:fldChar w:fldCharType="separate"/>
           </w:r>
-          <w:hyperlink w:anchor="_Toc10807387" w:history="1">
+          <w:hyperlink w:anchor="_Toc23086025" w:history="1">
             <w:r>
               <w:rPr>
                 <w:rStyle w:val="Hyperlink"/>
@@ -478,7 +493,7 @@
                 <w:noProof/>
                 <w:webHidden/>
               </w:rPr>
-              <w:instrText xml:space="preserve"> PAGEREF _Toc10807387 \h </w:instrText>
+              <w:instrText xml:space="preserve"> PAGEREF _Toc23086025 \h </w:instrText>
             </w:r>
             <w:r>
               <w:rPr>
@@ -518,7 +533,7 @@
               <w:color w:val="auto"/>
             </w:rPr>
           </w:pPr>
-          <w:hyperlink w:anchor="_Toc10807388" w:history="1">
+          <w:hyperlink w:anchor="_Toc23086026" w:history="1">
             <w:r>
               <w:rPr>
                 <w:rStyle w:val="Hyperlink"/>
@@ -545,7 +560,7 @@
                 <w:noProof/>
                 <w:webHidden/>
               </w:rPr>
-              <w:instrText xml:space="preserve"> PAGEREF _Toc10807388 \h </w:instrText>
+              <w:instrText xml:space="preserve"> PAGEREF _Toc23086026 \h </w:instrText>
             </w:r>
             <w:r>
               <w:rPr>
@@ -585,7 +600,7 @@
               <w:color w:val="auto"/>
             </w:rPr>
           </w:pPr>
-          <w:hyperlink w:anchor="_Toc10807389" w:history="1">
+          <w:hyperlink w:anchor="_Toc23086027" w:history="1">
             <w:r>
               <w:rPr>
                 <w:rStyle w:val="Hyperlink"/>
@@ -612,7 +627,7 @@
                 <w:noProof/>
                 <w:webHidden/>
               </w:rPr>
-              <w:instrText xml:space="preserve"> PAGEREF _Toc10807389 \h </w:instrText>
+              <w:instrText xml:space="preserve"> PAGEREF _Toc23086027 \h </w:instrText>
             </w:r>
             <w:r>
               <w:rPr>
@@ -652,7 +667,7 @@
               <w:color w:val="auto"/>
             </w:rPr>
           </w:pPr>
-          <w:hyperlink w:anchor="_Toc10807390" w:history="1">
+          <w:hyperlink w:anchor="_Toc23086028" w:history="1">
             <w:r>
               <w:rPr>
                 <w:rStyle w:val="Hyperlink"/>
@@ -694,7 +709,7 @@
                 <w:noProof/>
                 <w:webHidden/>
               </w:rPr>
-              <w:instrText xml:space="preserve"> PAGEREF _Toc10807390 \h </w:instrText>
+              <w:instrText xml:space="preserve"> PAGEREF _Toc23086028 \h </w:instrText>
             </w:r>
             <w:r>
               <w:rPr>
@@ -734,7 +749,7 @@
               <w:color w:val="auto"/>
             </w:rPr>
           </w:pPr>
-          <w:hyperlink w:anchor="_Toc10807391" w:history="1">
+          <w:hyperlink w:anchor="_Toc23086029" w:history="1">
             <w:r>
               <w:rPr>
                 <w:rStyle w:val="Hyperlink"/>
@@ -776,7 +791,7 @@
                 <w:noProof/>
                 <w:webHidden/>
               </w:rPr>
-              <w:instrText xml:space="preserve"> PAGEREF _Toc10807391 \h </w:instrText>
+              <w:instrText xml:space="preserve"> PAGEREF _Toc23086029 \h </w:instrText>
             </w:r>
             <w:r>
               <w:rPr>
@@ -816,7 +831,7 @@
               <w:color w:val="auto"/>
             </w:rPr>
           </w:pPr>
-          <w:hyperlink w:anchor="_Toc10807392" w:history="1">
+          <w:hyperlink w:anchor="_Toc23086030" w:history="1">
             <w:r>
               <w:rPr>
                 <w:rStyle w:val="Hyperlink"/>
@@ -858,7 +873,7 @@
                 <w:noProof/>
                 <w:webHidden/>
               </w:rPr>
-              <w:instrText xml:space="preserve"> PAGEREF _Toc10807392 \h </w:instrText>
+              <w:instrText xml:space="preserve"> PAGEREF _Toc23086030 \h </w:instrText>
             </w:r>
             <w:r>
               <w:rPr>
@@ -898,7 +913,7 @@
               <w:color w:val="auto"/>
             </w:rPr>
           </w:pPr>
-          <w:hyperlink w:anchor="_Toc10807393" w:history="1">
+          <w:hyperlink w:anchor="_Toc23086031" w:history="1">
             <w:r>
               <w:rPr>
                 <w:rStyle w:val="Hyperlink"/>
@@ -940,7 +955,7 @@
                 <w:noProof/>
                 <w:webHidden/>
               </w:rPr>
-              <w:instrText xml:space="preserve"> PAGEREF _Toc10807393 \h </w:instrText>
+              <w:instrText xml:space="preserve"> PAGEREF _Toc23086031 \h </w:instrText>
             </w:r>
             <w:r>
               <w:rPr>
@@ -980,7 +995,7 @@
               <w:color w:val="auto"/>
             </w:rPr>
           </w:pPr>
-          <w:hyperlink w:anchor="_Toc10807394" w:history="1">
+          <w:hyperlink w:anchor="_Toc23086032" w:history="1">
             <w:r>
               <w:rPr>
                 <w:rStyle w:val="Hyperlink"/>
@@ -1022,7 +1037,7 @@
                 <w:noProof/>
                 <w:webHidden/>
               </w:rPr>
-              <w:instrText xml:space="preserve"> PAGEREF _Toc10807394 \h </w:instrText>
+              <w:instrText xml:space="preserve"> PAGEREF _Toc23086032 \h </w:instrText>
             </w:r>
             <w:r>
               <w:rPr>
@@ -1062,7 +1077,7 @@
               <w:color w:val="auto"/>
             </w:rPr>
           </w:pPr>
-          <w:hyperlink w:anchor="_Toc10807395" w:history="1">
+          <w:hyperlink w:anchor="_Toc23086033" w:history="1">
             <w:r>
               <w:rPr>
                 <w:rStyle w:val="Hyperlink"/>
@@ -1104,7 +1119,7 @@
                 <w:noProof/>
                 <w:webHidden/>
               </w:rPr>
-              <w:instrText xml:space="preserve"> PAGEREF _Toc10807395 \h </w:instrText>
+              <w:instrText xml:space="preserve"> PAGEREF _Toc23086033 \h </w:instrText>
             </w:r>
             <w:r>
               <w:rPr>
@@ -1144,7 +1159,7 @@
               <w:color w:val="auto"/>
             </w:rPr>
           </w:pPr>
-          <w:hyperlink w:anchor="_Toc10807396" w:history="1">
+          <w:hyperlink w:anchor="_Toc23086034" w:history="1">
             <w:r>
               <w:rPr>
                 <w:rStyle w:val="Hyperlink"/>
@@ -1186,7 +1201,7 @@
                 <w:noProof/>
                 <w:webHidden/>
               </w:rPr>
-              <w:instrText xml:space="preserve"> PAGEREF _Toc10807396 \h </w:instrText>
+              <w:instrText xml:space="preserve"> PAGEREF _Toc23086034 \h </w:instrText>
             </w:r>
             <w:r>
               <w:rPr>
@@ -1226,7 +1241,7 @@
               <w:color w:val="auto"/>
             </w:rPr>
           </w:pPr>
-          <w:hyperlink w:anchor="_Toc10807397" w:history="1">
+          <w:hyperlink w:anchor="_Toc23086035" w:history="1">
             <w:r>
               <w:rPr>
                 <w:rStyle w:val="Hyperlink"/>
@@ -1268,7 +1283,7 @@
                 <w:noProof/>
                 <w:webHidden/>
               </w:rPr>
-              <w:instrText xml:space="preserve"> PAGEREF _Toc10807397 \h </w:instrText>
+              <w:instrText xml:space="preserve"> PAGEREF _Toc23086035 \h </w:instrText>
             </w:r>
             <w:r>
               <w:rPr>
@@ -1308,7 +1323,7 @@
               <w:color w:val="auto"/>
             </w:rPr>
           </w:pPr>
-          <w:hyperlink w:anchor="_Toc10807398" w:history="1">
+          <w:hyperlink w:anchor="_Toc23086036" w:history="1">
             <w:r>
               <w:rPr>
                 <w:rStyle w:val="Hyperlink"/>
@@ -1350,7 +1365,7 @@
                 <w:noProof/>
                 <w:webHidden/>
               </w:rPr>
-              <w:instrText xml:space="preserve"> PAGEREF _Toc10807398 \h </w:instrText>
+              <w:instrText xml:space="preserve"> PAGEREF _Toc23086036 \h </w:instrText>
             </w:r>
             <w:r>
               <w:rPr>
@@ -1390,7 +1405,7 @@
               <w:color w:val="auto"/>
             </w:rPr>
           </w:pPr>
-          <w:hyperlink w:anchor="_Toc10807399" w:history="1">
+          <w:hyperlink w:anchor="_Toc23086037" w:history="1">
             <w:r>
               <w:rPr>
                 <w:rStyle w:val="Hyperlink"/>
@@ -1432,7 +1447,7 @@
                 <w:noProof/>
                 <w:webHidden/>
               </w:rPr>
-              <w:instrText xml:space="preserve"> PAGEREF _Toc10807399 \h </w:instrText>
+              <w:instrText xml:space="preserve"> PAGEREF _Toc23086037 \h </w:instrText>
             </w:r>
             <w:r>
               <w:rPr>
@@ -1472,7 +1487,7 @@
               <w:color w:val="auto"/>
             </w:rPr>
           </w:pPr>
-          <w:hyperlink w:anchor="_Toc10807400" w:history="1">
+          <w:hyperlink w:anchor="_Toc23086038" w:history="1">
             <w:r>
               <w:rPr>
                 <w:rStyle w:val="Hyperlink"/>
@@ -1514,7 +1529,7 @@
                 <w:noProof/>
                 <w:webHidden/>
               </w:rPr>
-              <w:instrText xml:space="preserve"> PAGEREF _Toc10807400 \h </w:instrText>
+              <w:instrText xml:space="preserve"> PAGEREF _Toc23086038 \h </w:instrText>
             </w:r>
             <w:r>
               <w:rPr>
@@ -1554,7 +1569,7 @@
               <w:color w:val="auto"/>
             </w:rPr>
           </w:pPr>
-          <w:hyperlink w:anchor="_Toc10807401" w:history="1">
+          <w:hyperlink w:anchor="_Toc23086039" w:history="1">
             <w:r>
               <w:rPr>
                 <w:rStyle w:val="Hyperlink"/>
@@ -1596,7 +1611,7 @@
                 <w:noProof/>
                 <w:webHidden/>
               </w:rPr>
-              <w:instrText xml:space="preserve"> PAGEREF _Toc10807401 \h </w:instrText>
+              <w:instrText xml:space="preserve"> PAGEREF _Toc23086039 \h </w:instrText>
             </w:r>
             <w:r>
               <w:rPr>
@@ -1636,7 +1651,7 @@
               <w:color w:val="auto"/>
             </w:rPr>
           </w:pPr>
-          <w:hyperlink w:anchor="_Toc10807402" w:history="1">
+          <w:hyperlink w:anchor="_Toc23086040" w:history="1">
             <w:r>
               <w:rPr>
                 <w:rStyle w:val="Hyperlink"/>
@@ -1708,7 +1723,7 @@
                 <w:noProof/>
                 <w:webHidden/>
               </w:rPr>
-              <w:instrText xml:space="preserve"> PAGEREF _Toc10807402 \h </w:instrText>
+              <w:instrText xml:space="preserve"> PAGEREF _Toc23086040 \h </w:instrText>
             </w:r>
             <w:r>
               <w:rPr>
@@ -1748,7 +1763,7 @@
               <w:color w:val="auto"/>
             </w:rPr>
           </w:pPr>
-          <w:hyperlink w:anchor="_Toc10807403" w:history="1">
+          <w:hyperlink w:anchor="_Toc23086041" w:history="1">
             <w:r>
               <w:rPr>
                 <w:rStyle w:val="Hyperlink"/>
@@ -1790,7 +1805,7 @@
                 <w:noProof/>
                 <w:webHidden/>
               </w:rPr>
-              <w:instrText xml:space="preserve"> PAGEREF _Toc10807403 \h </w:instrText>
+              <w:instrText xml:space="preserve"> PAGEREF _Toc23086041 \h </w:instrText>
             </w:r>
             <w:r>
               <w:rPr>
@@ -1830,7 +1845,7 @@
               <w:color w:val="auto"/>
             </w:rPr>
           </w:pPr>
-          <w:hyperlink w:anchor="_Toc10807404" w:history="1">
+          <w:hyperlink w:anchor="_Toc23086042" w:history="1">
             <w:r>
               <w:rPr>
                 <w:rStyle w:val="Hyperlink"/>
@@ -1872,7 +1887,7 @@
                 <w:noProof/>
                 <w:webHidden/>
               </w:rPr>
-              <w:instrText xml:space="preserve"> PAGEREF _Toc10807404 \h </w:instrText>
+              <w:instrText xml:space="preserve"> PAGEREF _Toc23086042 \h </w:instrText>
             </w:r>
             <w:r>
               <w:rPr>
@@ -1912,7 +1927,7 @@
               <w:color w:val="auto"/>
             </w:rPr>
           </w:pPr>
-          <w:hyperlink w:anchor="_Toc10807405" w:history="1">
+          <w:hyperlink w:anchor="_Toc23086043" w:history="1">
             <w:r>
               <w:rPr>
                 <w:rStyle w:val="Hyperlink"/>
@@ -1954,7 +1969,7 @@
                 <w:noProof/>
                 <w:webHidden/>
               </w:rPr>
-              <w:instrText xml:space="preserve"> PAGEREF _Toc10807405 \h </w:instrText>
+              <w:instrText xml:space="preserve"> PAGEREF _Toc23086043 \h </w:instrText>
             </w:r>
             <w:r>
               <w:rPr>
@@ -1994,7 +2009,7 @@
               <w:color w:val="auto"/>
             </w:rPr>
           </w:pPr>
-          <w:hyperlink w:anchor="_Toc10807406" w:history="1">
+          <w:hyperlink w:anchor="_Toc23086044" w:history="1">
             <w:r>
               <w:rPr>
                 <w:rStyle w:val="Hyperlink"/>
@@ -2036,7 +2051,7 @@
                 <w:noProof/>
                 <w:webHidden/>
               </w:rPr>
-              <w:instrText xml:space="preserve"> PAGEREF _Toc10807406 \h </w:instrText>
+              <w:instrText xml:space="preserve"> PAGEREF _Toc23086044 \h </w:instrText>
             </w:r>
             <w:r>
               <w:rPr>
@@ -2076,7 +2091,7 @@
               <w:color w:val="auto"/>
             </w:rPr>
           </w:pPr>
-          <w:hyperlink w:anchor="_Toc10807407" w:history="1">
+          <w:hyperlink w:anchor="_Toc23086045" w:history="1">
             <w:r>
               <w:rPr>
                 <w:rStyle w:val="Hyperlink"/>
@@ -2118,7 +2133,7 @@
                 <w:noProof/>
                 <w:webHidden/>
               </w:rPr>
-              <w:instrText xml:space="preserve"> PAGEREF _Toc10807407 \h </w:instrText>
+              <w:instrText xml:space="preserve"> PAGEREF _Toc23086045 \h </w:instrText>
             </w:r>
             <w:r>
               <w:rPr>
@@ -2158,7 +2173,7 @@
               <w:color w:val="auto"/>
             </w:rPr>
           </w:pPr>
-          <w:hyperlink w:anchor="_Toc10807408" w:history="1">
+          <w:hyperlink w:anchor="_Toc23086046" w:history="1">
             <w:r>
               <w:rPr>
                 <w:rStyle w:val="Hyperlink"/>
@@ -2200,7 +2215,7 @@
                 <w:noProof/>
                 <w:webHidden/>
               </w:rPr>
-              <w:instrText xml:space="preserve"> PAGEREF _Toc10807408 \h </w:instrText>
+              <w:instrText xml:space="preserve"> PAGEREF _Toc23086046 \h </w:instrText>
             </w:r>
             <w:r>
               <w:rPr>
@@ -2240,7 +2255,7 @@
               <w:color w:val="auto"/>
             </w:rPr>
           </w:pPr>
-          <w:hyperlink w:anchor="_Toc10807409" w:history="1">
+          <w:hyperlink w:anchor="_Toc23086047" w:history="1">
             <w:r>
               <w:rPr>
                 <w:rStyle w:val="Hyperlink"/>
@@ -2282,7 +2297,7 @@
                 <w:noProof/>
                 <w:webHidden/>
               </w:rPr>
-              <w:instrText xml:space="preserve"> PAGEREF _Toc10807409 \h </w:instrText>
+              <w:instrText xml:space="preserve"> PAGEREF _Toc23086047 \h </w:instrText>
             </w:r>
             <w:r>
               <w:rPr>
@@ -2322,7 +2337,7 @@
               <w:color w:val="auto"/>
             </w:rPr>
           </w:pPr>
-          <w:hyperlink w:anchor="_Toc10807410" w:history="1">
+          <w:hyperlink w:anchor="_Toc23086048" w:history="1">
             <w:r>
               <w:rPr>
                 <w:rStyle w:val="Hyperlink"/>
@@ -2364,7 +2379,7 @@
                 <w:noProof/>
                 <w:webHidden/>
               </w:rPr>
-              <w:instrText xml:space="preserve"> PAGEREF _Toc10807410 \h </w:instrText>
+              <w:instrText xml:space="preserve"> PAGEREF _Toc23086048 \h </w:instrText>
             </w:r>
             <w:r>
               <w:rPr>
@@ -2404,7 +2419,7 @@
               <w:color w:val="auto"/>
             </w:rPr>
           </w:pPr>
-          <w:hyperlink w:anchor="_Toc10807411" w:history="1">
+          <w:hyperlink w:anchor="_Toc23086049" w:history="1">
             <w:r>
               <w:rPr>
                 <w:rStyle w:val="Hyperlink"/>
@@ -2446,7 +2461,7 @@
                 <w:noProof/>
                 <w:webHidden/>
               </w:rPr>
-              <w:instrText xml:space="preserve"> PAGEREF _Toc10807411 \h </w:instrText>
+              <w:instrText xml:space="preserve"> PAGEREF _Toc23086049 \h </w:instrText>
             </w:r>
             <w:r>
               <w:rPr>
@@ -2486,7 +2501,7 @@
               <w:color w:val="auto"/>
             </w:rPr>
           </w:pPr>
-          <w:hyperlink w:anchor="_Toc10807412" w:history="1">
+          <w:hyperlink w:anchor="_Toc23086050" w:history="1">
             <w:r>
               <w:rPr>
                 <w:rStyle w:val="Hyperlink"/>
@@ -2528,7 +2543,7 @@
                 <w:noProof/>
                 <w:webHidden/>
               </w:rPr>
-              <w:instrText xml:space="preserve"> PAGEREF _Toc10807412 \h </w:instrText>
+              <w:instrText xml:space="preserve"> PAGEREF _Toc23086050 \h </w:instrText>
             </w:r>
             <w:r>
               <w:rPr>
@@ -2568,7 +2583,7 @@
               <w:color w:val="auto"/>
             </w:rPr>
           </w:pPr>
-          <w:hyperlink w:anchor="_Toc10807413" w:history="1">
+          <w:hyperlink w:anchor="_Toc23086051" w:history="1">
             <w:r>
               <w:rPr>
                 <w:rStyle w:val="Hyperlink"/>
@@ -2610,7 +2625,7 @@
                 <w:noProof/>
                 <w:webHidden/>
               </w:rPr>
-              <w:instrText xml:space="preserve"> PAGEREF _Toc10807413 \h </w:instrText>
+              <w:instrText xml:space="preserve"> PAGEREF _Toc23086051 \h </w:instrText>
             </w:r>
             <w:r>
               <w:rPr>
@@ -2650,7 +2665,7 @@
               <w:color w:val="auto"/>
             </w:rPr>
           </w:pPr>
-          <w:hyperlink w:anchor="_Toc10807414" w:history="1">
+          <w:hyperlink w:anchor="_Toc23086052" w:history="1">
             <w:r>
               <w:rPr>
                 <w:rStyle w:val="Hyperlink"/>
@@ -2692,7 +2707,7 @@
                 <w:noProof/>
                 <w:webHidden/>
               </w:rPr>
-              <w:instrText xml:space="preserve"> PAGEREF _Toc10807414 \h </w:instrText>
+              <w:instrText xml:space="preserve"> PAGEREF _Toc23086052 \h </w:instrText>
             </w:r>
             <w:r>
               <w:rPr>
@@ -2732,7 +2747,7 @@
               <w:color w:val="auto"/>
             </w:rPr>
           </w:pPr>
-          <w:hyperlink w:anchor="_Toc10807415" w:history="1">
+          <w:hyperlink w:anchor="_Toc23086053" w:history="1">
             <w:r>
               <w:rPr>
                 <w:rStyle w:val="Hyperlink"/>
@@ -2774,7 +2789,7 @@
                 <w:noProof/>
                 <w:webHidden/>
               </w:rPr>
-              <w:instrText xml:space="preserve"> PAGEREF _Toc10807415 \h </w:instrText>
+              <w:instrText xml:space="preserve"> PAGEREF _Toc23086053 \h </w:instrText>
             </w:r>
             <w:r>
               <w:rPr>
@@ -2814,7 +2829,7 @@
               <w:color w:val="auto"/>
             </w:rPr>
           </w:pPr>
-          <w:hyperlink w:anchor="_Toc10807416" w:history="1">
+          <w:hyperlink w:anchor="_Toc23086054" w:history="1">
             <w:r>
               <w:rPr>
                 <w:rStyle w:val="Hyperlink"/>
@@ -2856,7 +2871,7 @@
                 <w:noProof/>
                 <w:webHidden/>
               </w:rPr>
-              <w:instrText xml:space="preserve"> PAGEREF _Toc10807416 \h </w:instrText>
+              <w:instrText xml:space="preserve"> PAGEREF _Toc23086054 \h </w:instrText>
             </w:r>
             <w:r>
               <w:rPr>
@@ -2896,7 +2911,7 @@
               <w:color w:val="auto"/>
             </w:rPr>
           </w:pPr>
-          <w:hyperlink w:anchor="_Toc10807417" w:history="1">
+          <w:hyperlink w:anchor="_Toc23086055" w:history="1">
             <w:r>
               <w:rPr>
                 <w:rStyle w:val="Hyperlink"/>
@@ -2938,7 +2953,7 @@
                 <w:noProof/>
                 <w:webHidden/>
               </w:rPr>
-              <w:instrText xml:space="preserve"> PAGEREF _Toc10807417 \h </w:instrText>
+              <w:instrText xml:space="preserve"> PAGEREF _Toc23086055 \h </w:instrText>
             </w:r>
             <w:r>
               <w:rPr>
@@ -2978,7 +2993,7 @@
               <w:color w:val="auto"/>
             </w:rPr>
           </w:pPr>
-          <w:hyperlink w:anchor="_Toc10807418" w:history="1">
+          <w:hyperlink w:anchor="_Toc23086056" w:history="1">
             <w:r>
               <w:rPr>
                 <w:rStyle w:val="Hyperlink"/>
@@ -3020,7 +3035,7 @@
                 <w:noProof/>
                 <w:webHidden/>
               </w:rPr>
-              <w:instrText xml:space="preserve"> PAGEREF _Toc10807418 \h </w:instrText>
+              <w:instrText xml:space="preserve"> PAGEREF _Toc23086056 \h </w:instrText>
             </w:r>
             <w:r>
               <w:rPr>
@@ -3060,7 +3075,7 @@
               <w:color w:val="auto"/>
             </w:rPr>
           </w:pPr>
-          <w:hyperlink w:anchor="_Toc10807419" w:history="1">
+          <w:hyperlink w:anchor="_Toc23086057" w:history="1">
             <w:r>
               <w:rPr>
                 <w:rStyle w:val="Hyperlink"/>
@@ -3102,7 +3117,7 @@
                 <w:noProof/>
                 <w:webHidden/>
               </w:rPr>
-              <w:instrText xml:space="preserve"> PAGEREF _Toc10807419 \h </w:instrText>
+              <w:instrText xml:space="preserve"> PAGEREF _Toc23086057 \h </w:instrText>
             </w:r>
             <w:r>
               <w:rPr>
@@ -3142,7 +3157,7 @@
               <w:color w:val="auto"/>
             </w:rPr>
           </w:pPr>
-          <w:hyperlink w:anchor="_Toc10807420" w:history="1">
+          <w:hyperlink w:anchor="_Toc23086058" w:history="1">
             <w:r>
               <w:rPr>
                 <w:rStyle w:val="Hyperlink"/>
@@ -3169,7 +3184,7 @@
                 <w:noProof/>
                 <w:webHidden/>
               </w:rPr>
-              <w:instrText xml:space="preserve"> PAGEREF _Toc10807420 \h </w:instrText>
+              <w:instrText xml:space="preserve"> PAGEREF _Toc23086058 \h </w:instrText>
             </w:r>
             <w:r>
               <w:rPr>
@@ -3189,74 +3204,7 @@
                 <w:noProof/>
                 <w:webHidden/>
               </w:rPr>
-              <w:t>20</w:t>
-            </w:r>
-            <w:r>
-              <w:rPr>
-                <w:noProof/>
-                <w:webHidden/>
-              </w:rPr>
-              <w:fldChar w:fldCharType="end"/>
-            </w:r>
-          </w:hyperlink>
-        </w:p>
-        <w:p>
-          <w:pPr>
-            <w:pStyle w:val="TOC1"/>
-            <w:rPr>
-              <w:rFonts w:asciiTheme="minorHAnsi" w:eastAsiaTheme="minorEastAsia" w:hAnsiTheme="minorHAnsi" w:cstheme="minorBidi"/>
-              <w:noProof/>
-              <w:color w:val="auto"/>
-            </w:rPr>
-          </w:pPr>
-          <w:hyperlink w:anchor="_Toc10807421" w:history="1">
-            <w:r>
-              <w:rPr>
-                <w:rStyle w:val="Hyperlink"/>
-                <w:noProof/>
-              </w:rPr>
-              <w:t>Appendix 2: Update Files using TortoiseGit</w:t>
-            </w:r>
-            <w:r>
-              <w:rPr>
-                <w:noProof/>
-                <w:webHidden/>
-              </w:rPr>
-              <w:tab/>
-            </w:r>
-            <w:r>
-              <w:rPr>
-                <w:noProof/>
-                <w:webHidden/>
-              </w:rPr>
-              <w:fldChar w:fldCharType="begin"/>
-            </w:r>
-            <w:r>
-              <w:rPr>
-                <w:noProof/>
-                <w:webHidden/>
-              </w:rPr>
-              <w:instrText xml:space="preserve"> PAGEREF _Toc10807421 \h </w:instrText>
-            </w:r>
-            <w:r>
-              <w:rPr>
-                <w:noProof/>
-                <w:webHidden/>
-              </w:rPr>
-            </w:r>
-            <w:r>
-              <w:rPr>
-                <w:noProof/>
-                <w:webHidden/>
-              </w:rPr>
-              <w:fldChar w:fldCharType="separate"/>
-            </w:r>
-            <w:r>
-              <w:rPr>
-                <w:noProof/>
-                <w:webHidden/>
-              </w:rPr>
-              <w:t>20</w:t>
+              <w:t>19</w:t>
             </w:r>
             <w:r>
               <w:rPr>
@@ -3291,31 +3239,34 @@
         </w:rPr>
         <w:br w:type="page"/>
       </w:r>
-      <w:bookmarkStart w:id="0" w:name="h.gjdgxs" w:colFirst="0" w:colLast="0"/>
-      <w:bookmarkStart w:id="1" w:name="_Ref484596991"/>
-      <w:bookmarkStart w:id="2" w:name="_Ref484597004"/>
-      <w:bookmarkStart w:id="3" w:name="_Toc10807387"/>
-      <w:bookmarkEnd w:id="0"/>
+      <w:bookmarkStart w:id="1" w:name="h.gjdgxs" w:colFirst="0" w:colLast="0"/>
+      <w:bookmarkStart w:id="2" w:name="_Ref484596991"/>
+      <w:bookmarkStart w:id="3" w:name="_Ref484597004"/>
+      <w:bookmarkStart w:id="4" w:name="_Toc23086025"/>
+      <w:bookmarkEnd w:id="1"/>
       <w:r>
         <w:lastRenderedPageBreak/>
         <w:t>Introduction</w:t>
       </w:r>
-      <w:bookmarkEnd w:id="1"/>
       <w:bookmarkEnd w:id="2"/>
       <w:bookmarkEnd w:id="3"/>
+      <w:bookmarkEnd w:id="4"/>
     </w:p>
     <w:p>
       <w:pPr>
         <w:jc w:val="both"/>
       </w:pPr>
       <w:r>
-        <w:t>I</w:t>
-      </w:r>
-      <w:r>
-        <w:t xml:space="preserve">nstructions in this document </w:t>
-      </w:r>
-      <w:r>
-        <w:t xml:space="preserve">are specific to the </w:t>
+        <w:t>T</w:t>
+      </w:r>
+      <w:r>
+        <w:t xml:space="preserve">his document </w:t>
+      </w:r>
+      <w:r>
+        <w:t>is</w:t>
+      </w:r>
+      <w:r>
+        <w:t xml:space="preserve"> specific to the </w:t>
       </w:r>
       <w:r>
         <w:t xml:space="preserve">workshop </w:t>
@@ -3756,10 +3707,10 @@
                   <v:path o:extrusionok="f" gradientshapeok="t" o:connecttype="rect"/>
                   <o:lock v:ext="edit" aspectratio="t"/>
                 </v:shapetype>
-                <v:shape id="_x0000_i1025" type="#_x0000_t75" alt="" style="width:36.5pt;height:26pt;mso-width-percent:0;mso-height-percent:0;mso-width-percent:0;mso-height-percent:0" o:ole="">
+                <v:shape id="_x0000_i1025" type="#_x0000_t75" alt="" style="width:36.45pt;height:26.2pt;mso-width-percent:0;mso-height-percent:0;mso-width-percent:0;mso-height-percent:0" o:ole="">
                   <v:imagedata r:id="rId9" o:title=""/>
                 </v:shape>
-                <o:OLEObject Type="Embed" ProgID="PBrush" ShapeID="_x0000_i1025" DrawAspect="Content" ObjectID="_1633090141" r:id="rId10"/>
+                <o:OLEObject Type="Embed" ProgID="PBrush" ShapeID="_x0000_i1025" DrawAspect="Content" ObjectID="_1633698794" r:id="rId10"/>
               </w:object>
             </w:r>
           </w:p>
@@ -3959,16 +3910,16 @@
         <w:spacing w:before="120"/>
         <w:ind w:left="0" w:firstLine="0"/>
       </w:pPr>
-      <w:bookmarkStart w:id="4" w:name="_Server_Login"/>
-      <w:bookmarkStart w:id="5" w:name="_Toc10807388"/>
-      <w:bookmarkEnd w:id="4"/>
+      <w:bookmarkStart w:id="5" w:name="_Server_Login"/>
+      <w:bookmarkStart w:id="6" w:name="_Toc23086026"/>
+      <w:bookmarkEnd w:id="5"/>
       <w:r>
         <w:t>Server Login</w:t>
       </w:r>
       <w:r>
         <w:t xml:space="preserve"> and Preparation</w:t>
       </w:r>
-      <w:bookmarkEnd w:id="5"/>
+      <w:bookmarkEnd w:id="6"/>
     </w:p>
     <w:p>
       <w:pPr>
@@ -4680,18 +4631,18 @@
       </w:pPr>
     </w:p>
     <w:p>
-      <w:bookmarkStart w:id="6" w:name="h.4a3pohs55v92" w:colFirst="0" w:colLast="0"/>
-      <w:bookmarkStart w:id="7" w:name="h.2flcob7d4wc5" w:colFirst="0" w:colLast="0"/>
-      <w:bookmarkStart w:id="8" w:name="h.n9cws2z3nm47" w:colFirst="0" w:colLast="0"/>
-      <w:bookmarkStart w:id="9" w:name="h.dvvi6zq8vnbt" w:colFirst="0" w:colLast="0"/>
-      <w:bookmarkStart w:id="10" w:name="h.3k3o6izb4wsc" w:colFirst="0" w:colLast="0"/>
-      <w:bookmarkStart w:id="11" w:name="h.edgrqcqmadey" w:colFirst="0" w:colLast="0"/>
-      <w:bookmarkEnd w:id="6"/>
+      <w:bookmarkStart w:id="7" w:name="h.4a3pohs55v92" w:colFirst="0" w:colLast="0"/>
+      <w:bookmarkStart w:id="8" w:name="h.2flcob7d4wc5" w:colFirst="0" w:colLast="0"/>
+      <w:bookmarkStart w:id="9" w:name="h.n9cws2z3nm47" w:colFirst="0" w:colLast="0"/>
+      <w:bookmarkStart w:id="10" w:name="h.dvvi6zq8vnbt" w:colFirst="0" w:colLast="0"/>
+      <w:bookmarkStart w:id="11" w:name="h.3k3o6izb4wsc" w:colFirst="0" w:colLast="0"/>
+      <w:bookmarkStart w:id="12" w:name="h.edgrqcqmadey" w:colFirst="0" w:colLast="0"/>
       <w:bookmarkEnd w:id="7"/>
       <w:bookmarkEnd w:id="8"/>
       <w:bookmarkEnd w:id="9"/>
       <w:bookmarkEnd w:id="10"/>
       <w:bookmarkEnd w:id="11"/>
+      <w:bookmarkEnd w:id="12"/>
     </w:p>
     <w:tbl>
       <w:tblPr>
@@ -4808,10 +4759,10 @@
                 <w:noProof/>
               </w:rPr>
               <w:object w:dxaOrig="4536" w:dyaOrig="3300" w14:anchorId="0B951041">
-                <v:shape id="_x0000_i1026" type="#_x0000_t75" alt="" style="width:42pt;height:29pt;mso-width-percent:0;mso-height-percent:0;mso-width-percent:0;mso-height-percent:0" o:ole="">
+                <v:shape id="_x0000_i1026" type="#_x0000_t75" alt="" style="width:42.1pt;height:29pt;mso-width-percent:0;mso-height-percent:0;mso-width-percent:0;mso-height-percent:0" o:ole="">
                   <v:imagedata r:id="rId9" o:title=""/>
                 </v:shape>
-                <o:OLEObject Type="Embed" ProgID="PBrush" ShapeID="_x0000_i1026" DrawAspect="Content" ObjectID="_1633090142" r:id="rId16"/>
+                <o:OLEObject Type="Embed" ProgID="PBrush" ShapeID="_x0000_i1026" DrawAspect="Content" ObjectID="_1633698795" r:id="rId16"/>
               </w:object>
             </w:r>
             <w:r>
@@ -4917,11 +4868,11 @@
         <w:spacing w:before="120"/>
         <w:ind w:left="0" w:firstLine="0"/>
       </w:pPr>
-      <w:bookmarkStart w:id="12" w:name="_Toc10807389"/>
+      <w:bookmarkStart w:id="13" w:name="_Toc23086027"/>
       <w:r>
         <w:t>Exercises</w:t>
       </w:r>
-      <w:bookmarkEnd w:id="12"/>
+      <w:bookmarkEnd w:id="13"/>
     </w:p>
     <w:p>
       <w:pPr>
@@ -4936,7 +4887,7 @@
         <w:spacing w:before="120"/>
         <w:ind w:left="0" w:firstLine="0"/>
       </w:pPr>
-      <w:bookmarkStart w:id="13" w:name="_Toc10807390"/>
+      <w:bookmarkStart w:id="14" w:name="_Toc23086028"/>
       <w:r>
         <w:t>Create Your</w:t>
       </w:r>
@@ -4946,7 +4897,7 @@
       <w:r>
         <w:t>Study Graph</w:t>
       </w:r>
-      <w:bookmarkEnd w:id="13"/>
+      <w:bookmarkEnd w:id="14"/>
       <w:r>
         <w:t xml:space="preserve"> </w:t>
       </w:r>
@@ -4981,9 +4932,9 @@
         <w:spacing w:before="120"/>
         <w:ind w:left="0" w:firstLine="0"/>
       </w:pPr>
-      <w:bookmarkStart w:id="14" w:name="h.rez8crfnxygd" w:colFirst="0" w:colLast="0"/>
-      <w:bookmarkStart w:id="15" w:name="_Toc10807391"/>
-      <w:bookmarkEnd w:id="14"/>
+      <w:bookmarkStart w:id="15" w:name="h.rez8crfnxygd" w:colFirst="0" w:colLast="0"/>
+      <w:bookmarkStart w:id="16" w:name="_Toc23086029"/>
+      <w:bookmarkEnd w:id="15"/>
       <w:r>
         <w:rPr>
           <w:noProof/>
@@ -5062,7 +5013,7 @@
       <w:r>
         <w:t>Open the Graph Editor</w:t>
       </w:r>
-      <w:bookmarkEnd w:id="15"/>
+      <w:bookmarkEnd w:id="16"/>
     </w:p>
     <w:p>
       <w:pPr>
@@ -5229,7 +5180,7 @@
         <w:spacing w:before="120"/>
         <w:ind w:left="0" w:firstLine="0"/>
       </w:pPr>
-      <w:bookmarkStart w:id="16" w:name="_Toc10807392"/>
+      <w:bookmarkStart w:id="17" w:name="_Toc23086030"/>
       <w:r>
         <w:t xml:space="preserve">Add a </w:t>
       </w:r>
@@ -5239,7 +5190,7 @@
       <w:r>
         <w:t xml:space="preserve"> Information</w:t>
       </w:r>
-      <w:bookmarkEnd w:id="16"/>
+      <w:bookmarkEnd w:id="17"/>
     </w:p>
     <w:tbl>
       <w:tblPr>
@@ -5724,7 +5675,7 @@
           <w:ilvl w:val="0"/>
           <w:numId w:val="28"/>
         </w:numPr>
-        <w:spacing w:after="120"/>
+        <w:spacing w:after="0"/>
         <w:ind w:left="720" w:hanging="360"/>
       </w:pPr>
       <w:r>
@@ -5781,7 +5732,7 @@
       <w:tblPr>
         <w:tblStyle w:val="TableGrid"/>
         <w:tblW w:w="0" w:type="auto"/>
-        <w:tblInd w:w="715" w:type="dxa"/>
+        <w:tblInd w:w="-5" w:type="dxa"/>
         <w:tblCellMar>
           <w:top w:w="29" w:type="dxa"/>
           <w:left w:w="115" w:type="dxa"/>
@@ -5791,14 +5742,24 @@
         <w:tblLook w:val="04A0" w:firstRow="1" w:lastRow="0" w:firstColumn="1" w:lastColumn="0" w:noHBand="0" w:noVBand="1"/>
       </w:tblPr>
       <w:tblGrid>
-        <w:gridCol w:w="895"/>
+        <w:gridCol w:w="720"/>
+        <w:gridCol w:w="85"/>
+        <w:gridCol w:w="810"/>
         <w:gridCol w:w="2345"/>
         <w:gridCol w:w="3420"/>
+        <w:gridCol w:w="2875"/>
       </w:tblGrid>
       <w:tr>
+        <w:trPr>
+          <w:gridBefore w:val="1"/>
+          <w:gridAfter w:val="1"/>
+          <w:wBefore w:w="720" w:type="dxa"/>
+          <w:wAfter w:w="2875" w:type="dxa"/>
+        </w:trPr>
         <w:tc>
           <w:tcPr>
             <w:tcW w:w="895" w:type="dxa"/>
+            <w:gridSpan w:val="2"/>
             <w:shd w:val="clear" w:color="auto" w:fill="D9D9D9" w:themeFill="background1" w:themeFillShade="D9"/>
           </w:tcPr>
           <w:p>
@@ -5848,9 +5809,16 @@
         </w:tc>
       </w:tr>
       <w:tr>
+        <w:trPr>
+          <w:gridBefore w:val="1"/>
+          <w:gridAfter w:val="1"/>
+          <w:wBefore w:w="720" w:type="dxa"/>
+          <w:wAfter w:w="2875" w:type="dxa"/>
+        </w:trPr>
         <w:tc>
           <w:tcPr>
             <w:tcW w:w="895" w:type="dxa"/>
+            <w:gridSpan w:val="2"/>
             <w:shd w:val="clear" w:color="auto" w:fill="D9D9D9" w:themeFill="background1" w:themeFillShade="D9"/>
           </w:tcPr>
           <w:p>
@@ -5902,9 +5870,16 @@
         </w:tc>
       </w:tr>
       <w:tr>
+        <w:trPr>
+          <w:gridBefore w:val="1"/>
+          <w:gridAfter w:val="1"/>
+          <w:wBefore w:w="720" w:type="dxa"/>
+          <w:wAfter w:w="2875" w:type="dxa"/>
+        </w:trPr>
         <w:tc>
           <w:tcPr>
             <w:tcW w:w="895" w:type="dxa"/>
+            <w:gridSpan w:val="2"/>
             <w:shd w:val="clear" w:color="auto" w:fill="D9D9D9" w:themeFill="background1" w:themeFillShade="D9"/>
           </w:tcPr>
           <w:p>
@@ -6053,6 +6028,82 @@
           </w:p>
         </w:tc>
       </w:tr>
+      <w:tr>
+        <w:tblPrEx>
+          <w:tblBorders>
+            <w:top w:val="none" w:sz="0" w:space="0" w:color="auto"/>
+            <w:left w:val="none" w:sz="0" w:space="0" w:color="auto"/>
+            <w:bottom w:val="none" w:sz="0" w:space="0" w:color="auto"/>
+            <w:right w:val="none" w:sz="0" w:space="0" w:color="auto"/>
+            <w:insideH w:val="none" w:sz="0" w:space="0" w:color="auto"/>
+            <w:insideV w:val="none" w:sz="0" w:space="0" w:color="auto"/>
+          </w:tblBorders>
+          <w:tblCellMar>
+            <w:top w:w="0" w:type="dxa"/>
+            <w:left w:w="108" w:type="dxa"/>
+            <w:bottom w:w="0" w:type="dxa"/>
+            <w:right w:w="108" w:type="dxa"/>
+          </w:tblCellMar>
+        </w:tblPrEx>
+        <w:tc>
+          <w:tcPr>
+            <w:tcW w:w="805" w:type="dxa"/>
+            <w:gridSpan w:val="2"/>
+          </w:tcPr>
+          <w:p>
+            <w:pPr>
+              <w:jc w:val="right"/>
+              <w:rPr>
+                <w:rFonts w:ascii="Times New Roman" w:hAnsi="Times New Roman" w:cs="Times New Roman"/>
+                <w:b/>
+              </w:rPr>
+            </w:pPr>
+            <w:r>
+              <w:rPr>
+                <w:rFonts w:ascii="Times New Roman" w:hAnsi="Times New Roman" w:cs="Times New Roman"/>
+                <w:b/>
+                <w:color w:val="FF0000"/>
+                <w:sz w:val="72"/>
+                <w:szCs w:val="72"/>
+              </w:rPr>
+              <w:t>!</w:t>
+            </w:r>
+          </w:p>
+        </w:tc>
+        <w:tc>
+          <w:tcPr>
+            <w:tcW w:w="9450" w:type="dxa"/>
+            <w:gridSpan w:val="4"/>
+            <w:vAlign w:val="center"/>
+          </w:tcPr>
+          <w:p>
+            <w:pPr>
+              <w:rPr>
+                <w:b/>
+              </w:rPr>
+            </w:pPr>
+            <w:r>
+              <w:t xml:space="preserve">NCT ID will link to other graphs, so double-check your number (and use of the prefix </w:t>
+            </w:r>
+            <w:proofErr w:type="spellStart"/>
+            <w:proofErr w:type="gramStart"/>
+            <w:r>
+              <w:rPr>
+                <w:b/>
+              </w:rPr>
+              <w:t>ct</w:t>
+            </w:r>
+            <w:proofErr w:type="spellEnd"/>
+            <w:r>
+              <w:t xml:space="preserve"> )</w:t>
+            </w:r>
+            <w:proofErr w:type="gramEnd"/>
+            <w:r>
+              <w:t xml:space="preserve"> to ensure it is correct.</w:t>
+            </w:r>
+          </w:p>
+        </w:tc>
+      </w:tr>
     </w:tbl>
     <w:p>
       <w:pPr>
@@ -6227,7 +6278,7 @@
         <w:spacing w:after="120"/>
         <w:ind w:left="720" w:hanging="360"/>
       </w:pPr>
-      <w:bookmarkStart w:id="17" w:name="_Ref505856609"/>
+      <w:bookmarkStart w:id="18" w:name="_Ref505856609"/>
       <w:r>
         <w:t xml:space="preserve">Create </w:t>
       </w:r>
@@ -6268,47 +6319,14 @@
         <w:t xml:space="preserve"> </w:t>
       </w:r>
       <w:r>
-        <w:t xml:space="preserve">nodes for </w:t>
-      </w:r>
-      <w:proofErr w:type="spellStart"/>
-      <w:r>
-        <w:rPr>
-          <w:rFonts w:ascii="Courier New" w:hAnsi="Courier New" w:cs="Courier New"/>
-          <w:b/>
-          <w:color w:val="1F497D" w:themeColor="text2"/>
-        </w:rPr>
-        <w:t>S</w:t>
-      </w:r>
-      <w:r>
-        <w:rPr>
-          <w:rFonts w:ascii="Courier New" w:hAnsi="Courier New" w:cs="Courier New"/>
-          <w:b/>
-          <w:color w:val="1F497D" w:themeColor="text2"/>
-        </w:rPr>
-        <w:t>t</w:t>
-      </w:r>
-      <w:r>
-        <w:rPr>
-          <w:rFonts w:ascii="Courier New" w:hAnsi="Courier New" w:cs="Courier New"/>
-          <w:b/>
-          <w:color w:val="1F497D" w:themeColor="text2"/>
-        </w:rPr>
-        <w:t>udy</w:t>
-      </w:r>
-      <w:bookmarkEnd w:id="17"/>
-      <w:r>
-        <w:rPr>
-          <w:rFonts w:ascii="Courier New" w:hAnsi="Courier New" w:cs="Courier New"/>
-          <w:b/>
-          <w:i/>
-          <w:color w:val="1F497D" w:themeColor="text2"/>
-          <w:highlight w:val="yellow"/>
-        </w:rPr>
-        <w:t>n</w:t>
-      </w:r>
-      <w:proofErr w:type="spellEnd"/>
-      <w:r>
-        <w:t xml:space="preserve"> using values from your </w:t>
+        <w:t>nodes for</w:t>
+      </w:r>
+      <w:r>
+        <w:t xml:space="preserve"> your study </w:t>
+      </w:r>
+      <w:bookmarkEnd w:id="18"/>
+      <w:r>
+        <w:t xml:space="preserve">using values from your </w:t>
       </w:r>
       <w:r>
         <w:rPr>
@@ -7067,17 +7085,6 @@
       </w:r>
     </w:p>
     <w:p>
-      <w:r>
-        <w:br w:type="page"/>
-      </w:r>
-    </w:p>
-    <w:p>
-      <w:pPr>
-        <w:pStyle w:val="ListParagraph"/>
-        <w:spacing w:after="120"/>
-      </w:pPr>
-    </w:p>
-    <w:p>
       <w:pPr>
         <w:pStyle w:val="ListParagraph"/>
         <w:numPr>
@@ -7088,6 +7095,7 @@
         <w:ind w:left="720" w:hanging="360"/>
       </w:pPr>
       <w:r>
+        <w:lastRenderedPageBreak/>
         <w:t xml:space="preserve">Create a link </w:t>
       </w:r>
       <w:r>
@@ -7865,10 +7873,10 @@
                 <w:noProof/>
               </w:rPr>
               <w:object w:dxaOrig="960" w:dyaOrig="255" w14:anchorId="3908296A">
-                <v:shape id="_x0000_i1027" type="#_x0000_t75" alt="" style="width:48pt;height:13pt;mso-width-percent:0;mso-height-percent:0;mso-width-percent:0;mso-height-percent:0" o:ole="">
+                <v:shape id="_x0000_i1027" type="#_x0000_t75" alt="" style="width:47.7pt;height:13.1pt;mso-width-percent:0;mso-height-percent:0;mso-width-percent:0;mso-height-percent:0" o:ole="">
                   <v:imagedata r:id="rId21" o:title=""/>
                 </v:shape>
-                <o:OLEObject Type="Embed" ProgID="PBrush" ShapeID="_x0000_i1027" DrawAspect="Content" ObjectID="_1633090143" r:id="rId22"/>
+                <o:OLEObject Type="Embed" ProgID="PBrush" ShapeID="_x0000_i1027" DrawAspect="Content" ObjectID="_1633698796" r:id="rId22"/>
               </w:object>
             </w:r>
             <w:r>
@@ -8081,7 +8089,7 @@
         <w:spacing w:before="120"/>
         <w:ind w:left="0" w:firstLine="0"/>
       </w:pPr>
-      <w:bookmarkStart w:id="18" w:name="_Toc10807393"/>
+      <w:bookmarkStart w:id="19" w:name="_Toc23086031"/>
       <w:r>
         <w:t>A</w:t>
       </w:r>
@@ -8100,7 +8108,7 @@
       <w:r>
         <w:t>s</w:t>
       </w:r>
-      <w:bookmarkEnd w:id="18"/>
+      <w:bookmarkEnd w:id="19"/>
     </w:p>
     <w:p>
       <w:pPr>
@@ -8438,7 +8446,6 @@
     </w:p>
     <w:p>
       <w:r>
-        <w:lastRenderedPageBreak/>
         <w:br w:type="page"/>
       </w:r>
     </w:p>
@@ -9237,14 +9244,14 @@
         <w:spacing w:before="120"/>
         <w:ind w:left="0" w:firstLine="0"/>
       </w:pPr>
-      <w:bookmarkStart w:id="19" w:name="_Toc10807394"/>
+      <w:bookmarkStart w:id="20" w:name="_Toc23086032"/>
       <w:r>
         <w:t xml:space="preserve">Add </w:t>
       </w:r>
       <w:r>
         <w:t>Demographics</w:t>
       </w:r>
-      <w:bookmarkEnd w:id="19"/>
+      <w:bookmarkEnd w:id="20"/>
       <w:r>
         <w:t xml:space="preserve"> </w:t>
       </w:r>
@@ -10007,7 +10014,7 @@
                 <w:b/>
               </w:rPr>
             </w:pPr>
-            <w:bookmarkStart w:id="20" w:name="_Hlk522198909"/>
+            <w:bookmarkStart w:id="21" w:name="_Hlk522198909"/>
             <w:r>
               <w:rPr>
                 <w:b/>
@@ -10037,7 +10044,7 @@
           </w:p>
         </w:tc>
       </w:tr>
-      <w:bookmarkEnd w:id="20"/>
+      <w:bookmarkEnd w:id="21"/>
     </w:tbl>
     <w:p>
       <w:pPr>
@@ -10631,11 +10638,11 @@
         <w:spacing w:before="120"/>
         <w:ind w:left="0" w:firstLine="0"/>
       </w:pPr>
-      <w:bookmarkStart w:id="21" w:name="_Toc10807395"/>
+      <w:bookmarkStart w:id="22" w:name="_Toc23086033"/>
       <w:r>
         <w:t>Add another Person</w:t>
       </w:r>
-      <w:bookmarkEnd w:id="21"/>
+      <w:bookmarkEnd w:id="22"/>
     </w:p>
     <w:p>
       <w:pPr>
@@ -11818,7 +11825,7 @@
             <w:r>
               <w:t xml:space="preserve">  </w:t>
             </w:r>
-            <w:bookmarkStart w:id="22" w:name="_Hlk522199525"/>
+            <w:bookmarkStart w:id="23" w:name="_Hlk522199525"/>
             <w:proofErr w:type="spellStart"/>
             <w:proofErr w:type="gramStart"/>
             <w:r>
@@ -11827,7 +11834,7 @@
             <w:r>
               <w:t>:LDExpert</w:t>
             </w:r>
-            <w:bookmarkEnd w:id="22"/>
+            <w:bookmarkEnd w:id="23"/>
             <w:proofErr w:type="spellEnd"/>
             <w:proofErr w:type="gramEnd"/>
           </w:p>
@@ -11874,10 +11881,10 @@
           <w:noProof/>
         </w:rPr>
         <w:object w:dxaOrig="960" w:dyaOrig="255" w14:anchorId="7202D71B">
-          <v:shape id="_x0000_i1028" type="#_x0000_t75" alt="" style="width:48pt;height:13pt;mso-width-percent:0;mso-height-percent:0;mso-width-percent:0;mso-height-percent:0" o:ole="">
+          <v:shape id="_x0000_i1028" type="#_x0000_t75" alt="" style="width:47.7pt;height:13.1pt;mso-width-percent:0;mso-height-percent:0;mso-width-percent:0;mso-height-percent:0" o:ole="">
             <v:imagedata r:id="rId21" o:title=""/>
           </v:shape>
-          <o:OLEObject Type="Embed" ProgID="PBrush" ShapeID="_x0000_i1028" DrawAspect="Content" ObjectID="_1633090144" r:id="rId23"/>
+          <o:OLEObject Type="Embed" ProgID="PBrush" ShapeID="_x0000_i1028" DrawAspect="Content" ObjectID="_1633698797" r:id="rId23"/>
         </w:object>
       </w:r>
       <w:r>
@@ -11902,12 +11909,12 @@
         <w:spacing w:before="120"/>
         <w:ind w:left="0" w:firstLine="0"/>
       </w:pPr>
-      <w:bookmarkStart w:id="23" w:name="_Toc10807396"/>
+      <w:bookmarkStart w:id="24" w:name="_Toc23086034"/>
       <w:r>
         <w:lastRenderedPageBreak/>
         <w:t>Review your graph</w:t>
       </w:r>
-      <w:bookmarkEnd w:id="23"/>
+      <w:bookmarkEnd w:id="24"/>
       <w:r>
         <w:t xml:space="preserve">  </w:t>
       </w:r>
@@ -12593,13 +12600,6 @@
       </w:r>
       <w:r>
         <w:t>" is correct.  "</w:t>
-      </w:r>
-      <w:r>
-        <w:rPr>
-          <w:rFonts w:ascii="Courier New" w:hAnsi="Courier New" w:cs="Courier New"/>
-          <w:b/>
-        </w:rPr>
-        <w:t xml:space="preserve"> </w:t>
       </w:r>
       <w:r>
         <w:rPr>
@@ -12880,15 +12880,15 @@
         <w:spacing w:before="120"/>
         <w:ind w:left="0" w:firstLine="0"/>
       </w:pPr>
-      <w:bookmarkStart w:id="24" w:name="_Ref506548063"/>
-      <w:bookmarkStart w:id="25" w:name="_Ref506548076"/>
-      <w:bookmarkStart w:id="26" w:name="_Toc10807397"/>
+      <w:bookmarkStart w:id="25" w:name="_Ref506548063"/>
+      <w:bookmarkStart w:id="26" w:name="_Ref506548076"/>
+      <w:bookmarkStart w:id="27" w:name="_Toc23086035"/>
       <w:r>
         <w:t>Export to TTL</w:t>
       </w:r>
-      <w:bookmarkEnd w:id="24"/>
       <w:bookmarkEnd w:id="25"/>
       <w:bookmarkEnd w:id="26"/>
+      <w:bookmarkEnd w:id="27"/>
       <w:r>
         <w:t xml:space="preserve">  </w:t>
       </w:r>
@@ -13544,7 +13544,7 @@
         <w:spacing w:before="120"/>
         <w:ind w:left="0" w:firstLine="0"/>
       </w:pPr>
-      <w:bookmarkStart w:id="27" w:name="_Toc10807398"/>
+      <w:bookmarkStart w:id="28" w:name="_Toc23086036"/>
       <w:r>
         <w:rPr>
           <w:noProof/>
@@ -13623,7 +13623,7 @@
       <w:r>
         <w:t>Validate the Data</w:t>
       </w:r>
-      <w:bookmarkEnd w:id="27"/>
+      <w:bookmarkEnd w:id="28"/>
       <w:r>
         <w:t xml:space="preserve"> </w:t>
       </w:r>
@@ -13718,13 +13718,6 @@
       <w:r>
         <w:t xml:space="preserve"> to open it into RStudio. </w:t>
       </w:r>
-    </w:p>
-    <w:p>
-      <w:pPr>
-        <w:rPr>
-          <w:b/>
-        </w:rPr>
-      </w:pPr>
     </w:p>
     <w:p>
       <w:pPr>
@@ -14817,7 +14810,7 @@
         </w:numPr>
         <w:ind w:left="720"/>
       </w:pPr>
-      <w:bookmarkStart w:id="28" w:name="_Ref507595320"/>
+      <w:bookmarkStart w:id="29" w:name="_Ref507595320"/>
       <w:r>
         <w:t xml:space="preserve">Click on the </w:t>
       </w:r>
@@ -14883,7 +14876,7 @@
       <w:r>
         <w:t>tab at the top of the app to view a network graph of the query result.</w:t>
       </w:r>
-      <w:bookmarkEnd w:id="28"/>
+      <w:bookmarkEnd w:id="29"/>
       <w:r>
         <w:t xml:space="preserve"> </w:t>
       </w:r>
@@ -15192,10 +15185,8 @@
         </w:numPr>
         <w:ind w:left="720"/>
         <w:rPr>
-          <w:rFonts w:ascii="Arial" w:eastAsia="Times New Roman" w:hAnsi="Arial" w:cs="Arial"/>
+          <w:rFonts w:asciiTheme="minorHAnsi" w:eastAsia="Times New Roman" w:hAnsiTheme="minorHAnsi" w:cstheme="minorHAnsi"/>
           <w:color w:val="222222"/>
-          <w:sz w:val="19"/>
-          <w:szCs w:val="19"/>
         </w:rPr>
       </w:pPr>
       <w:r>
@@ -15231,44 +15222,38 @@
         <w:t>RStudio</w:t>
       </w:r>
       <w:r>
-        <w:t xml:space="preserve"> when you are done browsing your graph.</w:t>
-      </w:r>
-      <w:r>
+        <w:t xml:space="preserve"> </w:t>
+      </w:r>
+      <w:r>
+        <w:rPr>
+          <w:rFonts w:asciiTheme="minorHAnsi" w:hAnsiTheme="minorHAnsi" w:cstheme="minorHAnsi"/>
+        </w:rPr>
+        <w:t>when you are done browsing your graph.</w:t>
+      </w:r>
+      <w:r>
+        <w:rPr>
+          <w:rFonts w:asciiTheme="minorHAnsi" w:hAnsiTheme="minorHAnsi" w:cstheme="minorHAnsi"/>
+        </w:rPr>
         <w:t xml:space="preserve"> If prompted to "</w:t>
       </w:r>
       <w:r>
         <w:rPr>
-          <w:rFonts w:ascii="Arial" w:eastAsia="Times New Roman" w:hAnsi="Arial" w:cs="Arial"/>
+          <w:rFonts w:asciiTheme="minorHAnsi" w:eastAsia="Times New Roman" w:hAnsiTheme="minorHAnsi" w:cstheme="minorHAnsi"/>
           <w:color w:val="222222"/>
-          <w:sz w:val="19"/>
-          <w:szCs w:val="19"/>
-        </w:rPr>
-        <w:t>Save workspace image..."</w:t>
-      </w:r>
-      <w:r>
-        <w:rPr>
-          <w:rFonts w:ascii="Arial" w:eastAsia="Times New Roman" w:hAnsi="Arial" w:cs="Arial"/>
+        </w:rPr>
+        <w:t xml:space="preserve">Save workspace image..." </w:t>
+      </w:r>
+      <w:r>
+        <w:rPr>
+          <w:rFonts w:asciiTheme="minorHAnsi" w:eastAsia="Times New Roman" w:hAnsiTheme="minorHAnsi" w:cstheme="minorHAnsi"/>
           <w:color w:val="222222"/>
-          <w:sz w:val="19"/>
-          <w:szCs w:val="19"/>
-        </w:rPr>
-        <w:t xml:space="preserve"> </w:t>
-      </w:r>
-      <w:r>
-        <w:rPr>
-          <w:rFonts w:ascii="Arial" w:eastAsia="Times New Roman" w:hAnsi="Arial" w:cs="Arial"/>
+        </w:rPr>
+        <w:t>Click "Don't Save"</w:t>
+      </w:r>
+      <w:r>
+        <w:rPr>
+          <w:rFonts w:asciiTheme="minorHAnsi" w:eastAsia="Times New Roman" w:hAnsiTheme="minorHAnsi" w:cstheme="minorHAnsi"/>
           <w:color w:val="222222"/>
-          <w:sz w:val="19"/>
-          <w:szCs w:val="19"/>
-        </w:rPr>
-        <w:t>Click "Don't Save"</w:t>
-      </w:r>
-      <w:r>
-        <w:rPr>
-          <w:rFonts w:ascii="Arial" w:eastAsia="Times New Roman" w:hAnsi="Arial" w:cs="Arial"/>
-          <w:color w:val="222222"/>
-          <w:sz w:val="19"/>
-          <w:szCs w:val="19"/>
         </w:rPr>
         <w:t>.</w:t>
       </w:r>
@@ -15465,7 +15450,7 @@
         <w:spacing w:before="240"/>
         <w:ind w:left="0" w:firstLine="0"/>
       </w:pPr>
-      <w:bookmarkStart w:id="29" w:name="_Toc10807399"/>
+      <w:bookmarkStart w:id="30" w:name="_Toc23086037"/>
       <w:r>
         <w:rPr>
           <w:noProof/>
@@ -15547,7 +15532,7 @@
       <w:r>
         <w:t>Database</w:t>
       </w:r>
-      <w:bookmarkEnd w:id="29"/>
+      <w:bookmarkEnd w:id="30"/>
       <w:r>
         <w:t xml:space="preserve">  </w:t>
       </w:r>
@@ -15972,11 +15957,6 @@
     </w:p>
     <w:p>
       <w:pPr>
-        <w:ind w:left="360"/>
-      </w:pPr>
-    </w:p>
-    <w:p>
-      <w:pPr>
         <w:pStyle w:val="ListParagraph"/>
         <w:numPr>
           <w:ilvl w:val="0"/>
@@ -16285,7 +16265,6 @@
         <w:t xml:space="preserve"> to </w:t>
       </w:r>
       <w:proofErr w:type="spellStart"/>
-      <w:proofErr w:type="gramStart"/>
       <w:r>
         <w:rPr>
           <w:b/>
@@ -16302,11 +16281,7 @@
         <w:t xml:space="preserve"> </w:t>
       </w:r>
       <w:r>
-        <w:t xml:space="preserve"> appears</w:t>
-      </w:r>
-      <w:proofErr w:type="gramEnd"/>
-      <w:r>
-        <w:t xml:space="preserve"> briefly in the lower </w:t>
+        <w:t xml:space="preserve">appears briefly in the lower </w:t>
       </w:r>
       <w:r>
         <w:t>right of the screen</w:t>
@@ -16342,7 +16317,7 @@
         <w:spacing w:before="120"/>
         <w:ind w:left="360" w:hanging="360"/>
       </w:pPr>
-      <w:bookmarkStart w:id="30" w:name="_Toc10807400"/>
+      <w:bookmarkStart w:id="31" w:name="_Toc23086038"/>
       <w:r>
         <w:lastRenderedPageBreak/>
         <w:t>Query</w:t>
@@ -16350,7 +16325,7 @@
       <w:r>
         <w:t xml:space="preserve"> Your Graph</w:t>
       </w:r>
-      <w:bookmarkEnd w:id="30"/>
+      <w:bookmarkEnd w:id="31"/>
       <w:r>
         <w:t xml:space="preserve"> </w:t>
       </w:r>
@@ -16368,13 +16343,13 @@
         <w:spacing w:before="120"/>
         <w:ind w:left="0" w:firstLine="0"/>
       </w:pPr>
-      <w:bookmarkStart w:id="31" w:name="_Toc493085086"/>
-      <w:bookmarkStart w:id="32" w:name="_Toc10807401"/>
+      <w:bookmarkStart w:id="32" w:name="_Toc493085086"/>
+      <w:bookmarkStart w:id="33" w:name="_Toc23086039"/>
       <w:r>
         <w:t>Show all triples</w:t>
       </w:r>
-      <w:bookmarkEnd w:id="31"/>
       <w:bookmarkEnd w:id="32"/>
+      <w:bookmarkEnd w:id="33"/>
     </w:p>
     <w:p>
       <w:r>
@@ -16647,8 +16622,8 @@
         <w:spacing w:before="120"/>
         <w:ind w:left="0" w:firstLine="0"/>
       </w:pPr>
-      <w:bookmarkStart w:id="33" w:name="_Ref505928637"/>
-      <w:bookmarkStart w:id="34" w:name="_Toc10807402"/>
+      <w:bookmarkStart w:id="34" w:name="_Ref505928637"/>
+      <w:bookmarkStart w:id="35" w:name="_Toc23086040"/>
       <w:r>
         <w:t>How many people</w:t>
       </w:r>
@@ -16690,8 +16665,8 @@
       <w:r>
         <w:t>?</w:t>
       </w:r>
-      <w:bookmarkEnd w:id="33"/>
       <w:bookmarkEnd w:id="34"/>
+      <w:bookmarkEnd w:id="35"/>
       <w:r>
         <w:t xml:space="preserve"> </w:t>
       </w:r>
@@ -16873,9 +16848,9 @@
         <w:spacing w:before="120"/>
         <w:ind w:left="0" w:firstLine="0"/>
       </w:pPr>
-      <w:bookmarkStart w:id="35" w:name="_Ref505931574"/>
-      <w:bookmarkStart w:id="36" w:name="_Ref505933907"/>
-      <w:bookmarkStart w:id="37" w:name="_Toc10807403"/>
+      <w:bookmarkStart w:id="36" w:name="_Ref505931574"/>
+      <w:bookmarkStart w:id="37" w:name="_Ref505933907"/>
+      <w:bookmarkStart w:id="38" w:name="_Toc23086041"/>
       <w:r>
         <w:t>Find the names of people who</w:t>
       </w:r>
@@ -16888,9 +16863,9 @@
       <w:r>
         <w:t>.</w:t>
       </w:r>
-      <w:bookmarkEnd w:id="35"/>
       <w:bookmarkEnd w:id="36"/>
       <w:bookmarkEnd w:id="37"/>
+      <w:bookmarkEnd w:id="38"/>
       <w:r>
         <w:t xml:space="preserve">  </w:t>
       </w:r>
@@ -17600,7 +17575,7 @@
         <w:spacing w:before="120"/>
         <w:ind w:left="0" w:firstLine="0"/>
       </w:pPr>
-      <w:bookmarkStart w:id="38" w:name="_Toc10807404"/>
+      <w:bookmarkStart w:id="39" w:name="_Toc23086042"/>
       <w:r>
         <w:lastRenderedPageBreak/>
         <w:t xml:space="preserve">List the names of the people </w:t>
@@ -17620,7 +17595,7 @@
       <w:r>
         <w:t>.</w:t>
       </w:r>
-      <w:bookmarkEnd w:id="38"/>
+      <w:bookmarkEnd w:id="39"/>
     </w:p>
     <w:p>
       <w:r>
@@ -18899,10 +18874,10 @@
                 <w:noProof/>
               </w:rPr>
               <w:object w:dxaOrig="4536" w:dyaOrig="3300" w14:anchorId="27FEA840">
-                <v:shape id="_x0000_i1029" type="#_x0000_t75" alt="" style="width:42pt;height:29pt;mso-width-percent:0;mso-height-percent:0;mso-width-percent:0;mso-height-percent:0" o:ole="">
+                <v:shape id="_x0000_i1029" type="#_x0000_t75" alt="" style="width:42.1pt;height:29pt;mso-width-percent:0;mso-height-percent:0;mso-width-percent:0;mso-height-percent:0" o:ole="">
                   <v:imagedata r:id="rId9" o:title=""/>
                 </v:shape>
-                <o:OLEObject Type="Embed" ProgID="PBrush" ShapeID="_x0000_i1029" DrawAspect="Content" ObjectID="_1633090145" r:id="rId41"/>
+                <o:OLEObject Type="Embed" ProgID="PBrush" ShapeID="_x0000_i1029" DrawAspect="Content" ObjectID="_1633698798" r:id="rId41"/>
               </w:object>
             </w:r>
             <w:r>
@@ -19016,7 +18991,7 @@
         <w:spacing w:before="120"/>
         <w:ind w:left="0" w:firstLine="0"/>
       </w:pPr>
-      <w:bookmarkStart w:id="39" w:name="_Toc10807405"/>
+      <w:bookmarkStart w:id="40" w:name="_Toc23086043"/>
       <w:r>
         <w:t>Extend to Other Graphs</w:t>
       </w:r>
@@ -19029,7 +19004,7 @@
       <w:r>
         <w:t>)</w:t>
       </w:r>
-      <w:bookmarkEnd w:id="39"/>
+      <w:bookmarkEnd w:id="40"/>
     </w:p>
     <w:p>
       <w:r>
@@ -19049,13 +19024,13 @@
         <w:spacing w:before="120"/>
         <w:ind w:left="0" w:firstLine="0"/>
       </w:pPr>
-      <w:bookmarkStart w:id="40" w:name="_Ref5794300"/>
-      <w:bookmarkStart w:id="41" w:name="_Toc10807406"/>
+      <w:bookmarkStart w:id="41" w:name="_Ref5794300"/>
+      <w:bookmarkStart w:id="42" w:name="_Toc23086044"/>
       <w:r>
         <w:t>Your study in ClinicalTrials.gov</w:t>
       </w:r>
-      <w:bookmarkEnd w:id="40"/>
       <w:bookmarkEnd w:id="41"/>
+      <w:bookmarkEnd w:id="42"/>
     </w:p>
     <w:p>
       <w:r>
@@ -19226,7 +19201,7 @@
         <w:spacing w:before="120"/>
         <w:ind w:left="0" w:firstLine="0"/>
       </w:pPr>
-      <w:bookmarkStart w:id="42" w:name="_Toc10807407"/>
+      <w:bookmarkStart w:id="43" w:name="_Toc23086045"/>
       <w:r>
         <w:lastRenderedPageBreak/>
         <w:t xml:space="preserve">Study </w:t>
@@ -19237,11 +19212,11 @@
       <w:r>
         <w:t>and Phase</w:t>
       </w:r>
-      <w:bookmarkEnd w:id="42"/>
-    </w:p>
-    <w:p>
-      <w:r>
-        <w:t xml:space="preserve">The exercise Modify the query used in Exercise </w:t>
+      <w:bookmarkEnd w:id="43"/>
+    </w:p>
+    <w:p>
+      <w:r>
+        <w:t xml:space="preserve">Modify the query used in Exercise </w:t>
       </w:r>
       <w:r>
         <w:rPr>
@@ -19357,7 +19332,13 @@
         <w:t xml:space="preserve">) </w:t>
       </w:r>
       <w:r>
-        <w:t xml:space="preserve">for Study Title and Study Phase. Consider how would you modify the query in Exercise </w:t>
+        <w:t xml:space="preserve">for Study Title and Study Phase. </w:t>
+      </w:r>
+      <w:r>
+        <w:t>H</w:t>
+      </w:r>
+      <w:r>
+        <w:t xml:space="preserve">ow would you modify the query in Exercise </w:t>
       </w:r>
       <w:r>
         <w:rPr>
@@ -19565,7 +19546,7 @@
         <w:spacing w:before="120"/>
         <w:ind w:left="0" w:firstLine="0"/>
       </w:pPr>
-      <w:bookmarkStart w:id="43" w:name="_Toc10807408"/>
+      <w:bookmarkStart w:id="44" w:name="_Toc23086046"/>
       <w:r>
         <w:t>Information about the Study Drug</w:t>
       </w:r>
@@ -19576,7 +19557,7 @@
       <w:r>
         <w:t>DBpedia</w:t>
       </w:r>
-      <w:bookmarkEnd w:id="43"/>
+      <w:bookmarkEnd w:id="44"/>
       <w:proofErr w:type="spellEnd"/>
     </w:p>
     <w:p>
@@ -19755,11 +19736,11 @@
         <w:spacing w:before="120"/>
         <w:ind w:left="0" w:firstLine="0"/>
       </w:pPr>
-      <w:bookmarkStart w:id="44" w:name="_Toc10807409"/>
+      <w:bookmarkStart w:id="45" w:name="_Toc23086047"/>
       <w:r>
         <w:t>Drug Abstract</w:t>
       </w:r>
-      <w:bookmarkEnd w:id="44"/>
+      <w:bookmarkEnd w:id="45"/>
     </w:p>
     <w:p>
       <w:r>
@@ -19918,14 +19899,14 @@
         <w:spacing w:before="120"/>
         <w:ind w:left="0" w:firstLine="0"/>
       </w:pPr>
-      <w:bookmarkStart w:id="45" w:name="_Toc10807410"/>
+      <w:bookmarkStart w:id="46" w:name="_Toc23086048"/>
       <w:r>
         <w:t xml:space="preserve">Ontology </w:t>
       </w:r>
       <w:r>
         <w:t>and Inference</w:t>
       </w:r>
-      <w:bookmarkEnd w:id="45"/>
+      <w:bookmarkEnd w:id="46"/>
       <w:r>
         <w:t xml:space="preserve"> </w:t>
       </w:r>
@@ -19966,11 +19947,11 @@
         <w:spacing w:before="120"/>
         <w:ind w:left="0" w:firstLine="0"/>
       </w:pPr>
-      <w:bookmarkStart w:id="46" w:name="_Toc10807411"/>
+      <w:bookmarkStart w:id="47" w:name="_Toc23086049"/>
       <w:r>
         <w:t>Review the Ontology</w:t>
       </w:r>
-      <w:bookmarkEnd w:id="46"/>
+      <w:bookmarkEnd w:id="47"/>
     </w:p>
     <w:p>
       <w:pPr>
@@ -20172,10 +20153,10 @@
                 <w:noProof/>
               </w:rPr>
               <w:object w:dxaOrig="4536" w:dyaOrig="3300" w14:anchorId="18C4D915">
-                <v:shape id="_x0000_i1030" type="#_x0000_t75" alt="" style="width:42pt;height:29pt;mso-width-percent:0;mso-height-percent:0;mso-width-percent:0;mso-height-percent:0" o:ole="">
+                <v:shape id="_x0000_i1030" type="#_x0000_t75" alt="" style="width:42.1pt;height:29pt;mso-width-percent:0;mso-height-percent:0;mso-width-percent:0;mso-height-percent:0" o:ole="">
                   <v:imagedata r:id="rId9" o:title=""/>
                 </v:shape>
-                <o:OLEObject Type="Embed" ProgID="PBrush" ShapeID="_x0000_i1030" DrawAspect="Content" ObjectID="_1633090146" r:id="rId42"/>
+                <o:OLEObject Type="Embed" ProgID="PBrush" ShapeID="_x0000_i1030" DrawAspect="Content" ObjectID="_1633698799" r:id="rId42"/>
               </w:object>
             </w:r>
             <w:r>
@@ -20264,28 +20245,43 @@
       <w:pPr>
         <w:pStyle w:val="ListParagraph"/>
       </w:pPr>
+    </w:p>
+    <w:p>
+      <w:pPr>
+        <w:pStyle w:val="Heading1"/>
+        <w:numPr>
+          <w:ilvl w:val="1"/>
+          <w:numId w:val="1"/>
+        </w:numPr>
+        <w:tabs>
+          <w:tab w:val="left" w:pos="360"/>
+        </w:tabs>
+        <w:spacing w:before="120"/>
+        <w:ind w:left="0" w:firstLine="0"/>
+      </w:pPr>
+      <w:bookmarkStart w:id="48" w:name="_Toc23086050"/>
       <w:r>
         <w:rPr>
           <w:noProof/>
         </w:rPr>
         <w:lastRenderedPageBreak/>
         <w:drawing>
-          <wp:anchor distT="0" distB="0" distL="114300" distR="114300" simplePos="0" relativeHeight="251740160" behindDoc="1" locked="0" layoutInCell="1" allowOverlap="1" wp14:anchorId="5E72313E" wp14:editId="5FEB65D6">
+          <wp:anchor distT="0" distB="0" distL="114300" distR="114300" simplePos="0" relativeHeight="251740160" behindDoc="1" locked="0" layoutInCell="1" allowOverlap="1" wp14:anchorId="5E72313E" wp14:editId="253AF2C3">
             <wp:simplePos x="0" y="0"/>
             <wp:positionH relativeFrom="column">
-              <wp:posOffset>4634816</wp:posOffset>
+              <wp:posOffset>4638675</wp:posOffset>
             </wp:positionH>
             <wp:positionV relativeFrom="paragraph">
-              <wp:posOffset>111125</wp:posOffset>
+              <wp:posOffset>457835</wp:posOffset>
             </wp:positionV>
-            <wp:extent cx="2407920" cy="2353310"/>
-            <wp:effectExtent l="0" t="0" r="0" b="8890"/>
+            <wp:extent cx="2056765" cy="2010410"/>
+            <wp:effectExtent l="0" t="0" r="635" b="8890"/>
             <wp:wrapTight wrapText="bothSides">
               <wp:wrapPolygon edited="0">
                 <wp:start x="0" y="0"/>
-                <wp:lineTo x="0" y="21507"/>
-                <wp:lineTo x="21361" y="21507"/>
-                <wp:lineTo x="21361" y="0"/>
+                <wp:lineTo x="0" y="21491"/>
+                <wp:lineTo x="21407" y="21491"/>
+                <wp:lineTo x="21407" y="0"/>
                 <wp:lineTo x="0" y="0"/>
               </wp:wrapPolygon>
             </wp:wrapTight>
@@ -20318,7 +20314,7 @@
                   <pic:spPr bwMode="auto">
                     <a:xfrm>
                       <a:off x="0" y="0"/>
-                      <a:ext cx="2407920" cy="2353310"/>
+                      <a:ext cx="2056765" cy="2010410"/>
                     </a:xfrm>
                     <a:prstGeom prst="rect">
                       <a:avLst/>
@@ -20337,21 +20333,6 @@
           </wp:anchor>
         </w:drawing>
       </w:r>
-    </w:p>
-    <w:p>
-      <w:pPr>
-        <w:pStyle w:val="Heading1"/>
-        <w:numPr>
-          <w:ilvl w:val="1"/>
-          <w:numId w:val="1"/>
-        </w:numPr>
-        <w:tabs>
-          <w:tab w:val="left" w:pos="360"/>
-        </w:tabs>
-        <w:spacing w:before="120"/>
-        <w:ind w:left="0" w:firstLine="0"/>
-      </w:pPr>
-      <w:bookmarkStart w:id="47" w:name="_Toc10807412"/>
       <w:r>
         <w:t>Add the Ontology</w:t>
       </w:r>
@@ -20369,7 +20350,7 @@
       <w:r>
         <w:t xml:space="preserve"> database</w:t>
       </w:r>
-      <w:bookmarkEnd w:id="47"/>
+      <w:bookmarkEnd w:id="48"/>
     </w:p>
     <w:p>
       <w:pPr>
@@ -20460,22 +20441,22 @@
           <w:noProof/>
         </w:rPr>
         <w:drawing>
-          <wp:anchor distT="0" distB="0" distL="114300" distR="114300" simplePos="0" relativeHeight="251742208" behindDoc="1" locked="0" layoutInCell="1" allowOverlap="1" wp14:anchorId="486085DE" wp14:editId="6B36C9CF">
+          <wp:anchor distT="0" distB="0" distL="114300" distR="114300" simplePos="0" relativeHeight="251742208" behindDoc="1" locked="0" layoutInCell="1" allowOverlap="1" wp14:anchorId="486085DE" wp14:editId="14950415">
             <wp:simplePos x="0" y="0"/>
             <wp:positionH relativeFrom="margin">
-              <wp:posOffset>1962443</wp:posOffset>
+              <wp:posOffset>1962150</wp:posOffset>
             </wp:positionH>
             <wp:positionV relativeFrom="paragraph">
-              <wp:posOffset>5031</wp:posOffset>
+              <wp:posOffset>191135</wp:posOffset>
             </wp:positionV>
-            <wp:extent cx="3895090" cy="1269365"/>
-            <wp:effectExtent l="0" t="0" r="0" b="6985"/>
+            <wp:extent cx="3314700" cy="1080135"/>
+            <wp:effectExtent l="0" t="0" r="0" b="5715"/>
             <wp:wrapTight wrapText="bothSides">
               <wp:wrapPolygon edited="0">
                 <wp:start x="0" y="0"/>
-                <wp:lineTo x="0" y="21395"/>
-                <wp:lineTo x="21445" y="21395"/>
-                <wp:lineTo x="21445" y="0"/>
+                <wp:lineTo x="0" y="21333"/>
+                <wp:lineTo x="21476" y="21333"/>
+                <wp:lineTo x="21476" y="0"/>
                 <wp:lineTo x="0" y="0"/>
               </wp:wrapPolygon>
             </wp:wrapTight>
@@ -20508,7 +20489,7 @@
                   <pic:spPr bwMode="auto">
                     <a:xfrm>
                       <a:off x="0" y="0"/>
-                      <a:ext cx="3895090" cy="1269365"/>
+                      <a:ext cx="3314700" cy="1080135"/>
                     </a:xfrm>
                     <a:prstGeom prst="rect">
                       <a:avLst/>
@@ -20903,22 +20884,6 @@
     </w:p>
     <w:p>
       <w:pPr>
-        <w:pStyle w:val="ListParagraph"/>
-        <w:rPr>
-          <w:b/>
-        </w:rPr>
-      </w:pPr>
-    </w:p>
-    <w:p>
-      <w:pPr>
-        <w:pStyle w:val="ListParagraph"/>
-        <w:rPr>
-          <w:b/>
-        </w:rPr>
-      </w:pPr>
-    </w:p>
-    <w:p>
-      <w:pPr>
         <w:pStyle w:val="Heading1"/>
         <w:numPr>
           <w:ilvl w:val="1"/>
@@ -20930,7 +20895,7 @@
         <w:spacing w:before="120"/>
         <w:ind w:left="0" w:firstLine="0"/>
       </w:pPr>
-      <w:bookmarkStart w:id="48" w:name="_Toc10807413"/>
+      <w:bookmarkStart w:id="49" w:name="_Toc23086051"/>
       <w:r>
         <w:t xml:space="preserve">Find the names of </w:t>
       </w:r>
@@ -20957,7 +20922,7 @@
       <w:r>
         <w:t>.</w:t>
       </w:r>
-      <w:bookmarkEnd w:id="48"/>
+      <w:bookmarkEnd w:id="49"/>
     </w:p>
     <w:p>
       <w:pPr>
@@ -21077,7 +21042,6 @@
               </w:rPr>
             </w:pPr>
             <w:r>
-              <w:lastRenderedPageBreak/>
               <w:t xml:space="preserve"> </w:t>
             </w:r>
             <w:r>
@@ -21085,10 +21049,10 @@
                 <w:noProof/>
               </w:rPr>
               <w:object w:dxaOrig="4536" w:dyaOrig="3300" w14:anchorId="6D4CF729">
-                <v:shape id="_x0000_i1031" type="#_x0000_t75" alt="" style="width:42pt;height:29pt;mso-width-percent:0;mso-height-percent:0;mso-width-percent:0;mso-height-percent:0" o:ole="">
+                <v:shape id="_x0000_i1031" type="#_x0000_t75" alt="" style="width:42.1pt;height:29pt;mso-width-percent:0;mso-height-percent:0;mso-width-percent:0;mso-height-percent:0" o:ole="">
                   <v:imagedata r:id="rId9" o:title=""/>
                 </v:shape>
-                <o:OLEObject Type="Embed" ProgID="PBrush" ShapeID="_x0000_i1031" DrawAspect="Content" ObjectID="_1633090147" r:id="rId45"/>
+                <o:OLEObject Type="Embed" ProgID="PBrush" ShapeID="_x0000_i1031" DrawAspect="Content" ObjectID="_1633698800" r:id="rId45"/>
               </w:object>
             </w:r>
           </w:p>
@@ -21161,6 +21125,7 @@
               <w:rPr>
                 <w:noProof/>
               </w:rPr>
+              <w:lastRenderedPageBreak/>
               <w:drawing>
                 <wp:inline distT="0" distB="0" distL="0" distR="0" wp14:anchorId="7F17ACFA" wp14:editId="4A53F3D9">
                   <wp:extent cx="361950" cy="450230"/>
@@ -21366,9 +21331,6 @@
             </w:r>
           </w:p>
           <w:p>
-            <w:pPr>
-              <w:ind w:left="720"/>
-            </w:pPr>
             <w:r>
               <w:t>Instead of querying using</w:t>
             </w:r>
@@ -21487,7 +21449,12 @@
           </w:p>
           <w:p>
             <w:pPr>
-              <w:ind w:left="360"/>
+              <w:rPr>
+                <w:rFonts w:ascii="Courier New" w:hAnsi="Courier New" w:cs="Courier New"/>
+                <w:color w:val="365F91" w:themeColor="accent1" w:themeShade="BF"/>
+                <w:sz w:val="24"/>
+                <w:szCs w:val="24"/>
+              </w:rPr>
             </w:pPr>
             <w:r>
               <w:t xml:space="preserve">With a </w:t>
@@ -22138,7 +22105,7 @@
         <w:spacing w:before="120"/>
         <w:ind w:left="720" w:hanging="720"/>
       </w:pPr>
-      <w:bookmarkStart w:id="49" w:name="_Toc10807414"/>
+      <w:bookmarkStart w:id="50" w:name="_Toc23086052"/>
       <w:r>
         <w:t xml:space="preserve">Write a reasoner-based query to find all </w:t>
       </w:r>
@@ -22151,7 +22118,7 @@
       <w:r>
         <w:t>rsons</w:t>
       </w:r>
-      <w:bookmarkEnd w:id="49"/>
+      <w:bookmarkEnd w:id="50"/>
       <w:r>
         <w:t xml:space="preserve"> </w:t>
       </w:r>
@@ -22556,12 +22523,7 @@
         <w:t xml:space="preserve">returns all the </w:t>
       </w:r>
       <w:r>
-        <w:t>inferred</w:t>
-      </w:r>
-      <w:bookmarkStart w:id="50" w:name="_GoBack"/>
-      <w:bookmarkEnd w:id="50"/>
-      <w:r>
-        <w:t xml:space="preserve"> </w:t>
+        <w:t xml:space="preserve">inferred </w:t>
       </w:r>
       <w:r>
         <w:t xml:space="preserve">"types of things" </w:t>
@@ -22728,6 +22690,7 @@
               <w:rPr>
                 <w:noProof/>
               </w:rPr>
+              <w:lastRenderedPageBreak/>
               <w:drawing>
                 <wp:inline distT="0" distB="0" distL="0" distR="0" wp14:anchorId="3C6AAB92" wp14:editId="6344E4AA">
                   <wp:extent cx="655320" cy="601980"/>
@@ -22813,10 +22776,10 @@
                 <w:noProof/>
               </w:rPr>
               <w:object w:dxaOrig="4536" w:dyaOrig="3300" w14:anchorId="3421FFA6">
-                <v:shape id="_x0000_i1032" type="#_x0000_t75" alt="" style="width:42pt;height:29pt;mso-width-percent:0;mso-height-percent:0;mso-width-percent:0;mso-height-percent:0" o:ole="">
+                <v:shape id="_x0000_i1032" type="#_x0000_t75" alt="" style="width:42.1pt;height:29pt;mso-width-percent:0;mso-height-percent:0;mso-width-percent:0;mso-height-percent:0" o:ole="">
                   <v:imagedata r:id="rId9" o:title=""/>
                 </v:shape>
-                <o:OLEObject Type="Embed" ProgID="PBrush" ShapeID="_x0000_i1032" DrawAspect="Content" ObjectID="_1633090148" r:id="rId49"/>
+                <o:OLEObject Type="Embed" ProgID="PBrush" ShapeID="_x0000_i1032" DrawAspect="Content" ObjectID="_1633698801" r:id="rId49"/>
               </w:object>
             </w:r>
             <w:r>
@@ -22931,7 +22894,7 @@
         <w:spacing w:before="120"/>
         <w:ind w:left="0" w:firstLine="0"/>
       </w:pPr>
-      <w:bookmarkStart w:id="51" w:name="_Toc10807415"/>
+      <w:bookmarkStart w:id="51" w:name="_Toc23086053"/>
       <w:r>
         <w:t>Merge Studies</w:t>
       </w:r>
@@ -22950,7 +22913,7 @@
         <w:spacing w:before="120"/>
         <w:ind w:left="90" w:firstLine="0"/>
       </w:pPr>
-      <w:bookmarkStart w:id="52" w:name="_Toc10807416"/>
+      <w:bookmarkStart w:id="52" w:name="_Toc23086054"/>
       <w:r>
         <w:t xml:space="preserve">Create </w:t>
       </w:r>
@@ -23035,22 +22998,22 @@
           <w:noProof/>
         </w:rPr>
         <w:drawing>
-          <wp:anchor distT="0" distB="0" distL="114300" distR="114300" simplePos="0" relativeHeight="251743232" behindDoc="1" locked="0" layoutInCell="1" allowOverlap="1" wp14:anchorId="1BDA63E0" wp14:editId="13108256">
+          <wp:anchor distT="0" distB="0" distL="114300" distR="114300" simplePos="0" relativeHeight="251743232" behindDoc="1" locked="0" layoutInCell="1" allowOverlap="1" wp14:anchorId="1BDA63E0" wp14:editId="0665E90B">
             <wp:simplePos x="0" y="0"/>
             <wp:positionH relativeFrom="page">
-              <wp:align>right</wp:align>
+              <wp:posOffset>5139055</wp:posOffset>
             </wp:positionH>
             <wp:positionV relativeFrom="paragraph">
-              <wp:posOffset>14605</wp:posOffset>
+              <wp:posOffset>7620</wp:posOffset>
             </wp:positionV>
-            <wp:extent cx="2692400" cy="3180080"/>
-            <wp:effectExtent l="0" t="0" r="0" b="1270"/>
+            <wp:extent cx="2248535" cy="2656205"/>
+            <wp:effectExtent l="0" t="0" r="0" b="0"/>
             <wp:wrapTight wrapText="bothSides">
               <wp:wrapPolygon edited="0">
                 <wp:start x="0" y="0"/>
-                <wp:lineTo x="0" y="21479"/>
-                <wp:lineTo x="21396" y="21479"/>
-                <wp:lineTo x="21396" y="0"/>
+                <wp:lineTo x="0" y="21378"/>
+                <wp:lineTo x="21411" y="21378"/>
+                <wp:lineTo x="21411" y="0"/>
                 <wp:lineTo x="0" y="0"/>
               </wp:wrapPolygon>
             </wp:wrapTight>
@@ -23083,7 +23046,7 @@
                   <pic:spPr bwMode="auto">
                     <a:xfrm>
                       <a:off x="0" y="0"/>
-                      <a:ext cx="2692400" cy="3180080"/>
+                      <a:ext cx="2248535" cy="2656205"/>
                     </a:xfrm>
                     <a:prstGeom prst="rect">
                       <a:avLst/>
@@ -23160,8 +23123,6 @@
     <w:p/>
     <w:p/>
     <w:p/>
-    <w:p/>
-    <w:p/>
     <w:p>
       <w:pPr>
         <w:pStyle w:val="ListParagraph"/>
@@ -23222,9 +23183,9 @@
           <w:noProof/>
         </w:rPr>
         <w:drawing>
-          <wp:inline distT="0" distB="0" distL="0" distR="0" wp14:anchorId="600BBCFB" wp14:editId="6913046E">
-            <wp:extent cx="5527040" cy="1158240"/>
-            <wp:effectExtent l="0" t="0" r="0" b="3810"/>
+          <wp:inline distT="0" distB="0" distL="0" distR="0" wp14:anchorId="600BBCFB" wp14:editId="200C3EFE">
+            <wp:extent cx="4019550" cy="842332"/>
+            <wp:effectExtent l="0" t="0" r="0" b="0"/>
             <wp:docPr id="44" name="Picture 44"/>
             <wp:cNvGraphicFramePr>
               <a:graphicFrameLocks xmlns:a="http://schemas.openxmlformats.org/drawingml/2006/main" noChangeAspect="1"/>
@@ -23254,7 +23215,7 @@
                   <pic:spPr bwMode="auto">
                     <a:xfrm>
                       <a:off x="0" y="0"/>
-                      <a:ext cx="5527040" cy="1158240"/>
+                      <a:ext cx="4087395" cy="856549"/>
                     </a:xfrm>
                     <a:prstGeom prst="rect">
                       <a:avLst/>
@@ -23315,7 +23276,13 @@
         <w:ind w:left="720"/>
       </w:pPr>
       <w:r>
-        <w:t>The query may take some time to execute while it pulls data from all of the other graphs.</w:t>
+        <w:t xml:space="preserve">The query </w:t>
+      </w:r>
+      <w:r>
+        <w:t xml:space="preserve">will </w:t>
+      </w:r>
+      <w:r>
+        <w:t>take some time to execute while it pulls data from all of the other graphs.</w:t>
       </w:r>
       <w:r>
         <w:t xml:space="preserve"> </w:t>
@@ -23493,8 +23460,9 @@
         <w:spacing w:before="120"/>
         <w:ind w:left="0" w:firstLine="0"/>
       </w:pPr>
-      <w:bookmarkStart w:id="53" w:name="_Toc10807417"/>
-      <w:r>
+      <w:bookmarkStart w:id="53" w:name="_Toc23086055"/>
+      <w:r>
+        <w:lastRenderedPageBreak/>
         <w:t xml:space="preserve">How many </w:t>
       </w:r>
       <w:proofErr w:type="spellStart"/>
@@ -23902,7 +23870,7 @@
         <w:spacing w:before="120"/>
         <w:ind w:left="630" w:hanging="630"/>
       </w:pPr>
-      <w:bookmarkStart w:id="54" w:name="_Toc10807418"/>
+      <w:bookmarkStart w:id="54" w:name="_Toc23086056"/>
       <w:r>
         <w:t>How many women received active treatment (</w:t>
       </w:r>
@@ -24111,7 +24079,7 @@
           <w:i/>
         </w:rPr>
       </w:pPr>
-      <w:bookmarkStart w:id="55" w:name="_Toc10807419"/>
+      <w:bookmarkStart w:id="55" w:name="_Toc23086057"/>
       <w:r>
         <w:t>A</w:t>
       </w:r>
@@ -24474,7 +24442,6 @@
           <w:sz w:val="32"/>
           <w:szCs w:val="32"/>
         </w:rPr>
-        <w:lastRenderedPageBreak/>
         <w:t>Congratulations</w:t>
       </w:r>
       <w:r>
@@ -24504,6 +24471,7 @@
         <w:rPr>
           <w:noProof/>
         </w:rPr>
+        <w:lastRenderedPageBreak/>
         <w:drawing>
           <wp:anchor distT="0" distB="0" distL="114300" distR="114300" simplePos="0" relativeHeight="251727872" behindDoc="1" locked="0" layoutInCell="1" allowOverlap="1" wp14:anchorId="1E1A5334" wp14:editId="3675E185">
             <wp:simplePos x="0" y="0"/>
@@ -24705,10 +24673,10 @@
                 <w:noProof/>
               </w:rPr>
               <w:object w:dxaOrig="4536" w:dyaOrig="3300" w14:anchorId="46CC0434">
-                <v:shape id="_x0000_i1033" type="#_x0000_t75" alt="" style="width:42pt;height:29pt;mso-width-percent:0;mso-height-percent:0;mso-width-percent:0;mso-height-percent:0" o:ole="">
+                <v:shape id="_x0000_i1033" type="#_x0000_t75" alt="" style="width:42.1pt;height:29pt;mso-width-percent:0;mso-height-percent:0;mso-width-percent:0;mso-height-percent:0" o:ole="">
                   <v:imagedata r:id="rId9" o:title=""/>
                 </v:shape>
-                <o:OLEObject Type="Embed" ProgID="PBrush" ShapeID="_x0000_i1033" DrawAspect="Content" ObjectID="_1633090149" r:id="rId53"/>
+                <o:OLEObject Type="Embed" ProgID="PBrush" ShapeID="_x0000_i1033" DrawAspect="Content" ObjectID="_1633698802" r:id="rId53"/>
               </w:object>
             </w:r>
             <w:r>
@@ -24793,11 +24761,13 @@
         </w:tc>
       </w:tr>
     </w:tbl>
-    <w:p>
-      <w:r>
-        <w:br w:type="page"/>
-      </w:r>
-    </w:p>
+    <w:p/>
+    <w:p/>
+    <w:p/>
+    <w:p/>
+    <w:p/>
+    <w:p/>
+    <w:p/>
     <w:p>
       <w:pPr>
         <w:pStyle w:val="Heading1"/>
@@ -24806,11 +24776,10 @@
       </w:pPr>
       <w:bookmarkStart w:id="56" w:name="_Appendix_1:_Neo4jFromSpreadsheet.R"/>
       <w:bookmarkStart w:id="57" w:name="_Appendix_2:_Course"/>
-      <w:bookmarkStart w:id="58" w:name="_Toc10807420"/>
+      <w:bookmarkStart w:id="58" w:name="_Toc23086058"/>
       <w:bookmarkEnd w:id="56"/>
       <w:bookmarkEnd w:id="57"/>
       <w:r>
-        <w:lastRenderedPageBreak/>
         <w:t xml:space="preserve">Appendix </w:t>
       </w:r>
       <w:r>
@@ -25051,316 +25020,6 @@
     </w:p>
     <w:p>
       <w:pPr>
-        <w:pStyle w:val="Heading1"/>
-        <w:spacing w:before="120"/>
-        <w:ind w:left="0" w:firstLine="0"/>
-      </w:pPr>
-    </w:p>
-    <w:p>
-      <w:pPr>
-        <w:pStyle w:val="Heading1"/>
-        <w:spacing w:before="120"/>
-        <w:ind w:left="0" w:firstLine="0"/>
-      </w:pPr>
-      <w:bookmarkStart w:id="59" w:name="_Toc10807421"/>
-      <w:r>
-        <w:t xml:space="preserve">Appendix 2: Update Files using </w:t>
-      </w:r>
-      <w:proofErr w:type="spellStart"/>
-      <w:r>
-        <w:t>TortoiseGit</w:t>
-      </w:r>
-      <w:bookmarkEnd w:id="59"/>
-      <w:proofErr w:type="spellEnd"/>
-    </w:p>
-    <w:p>
-      <w:pPr>
-        <w:spacing w:after="0"/>
-      </w:pPr>
-      <w:r>
-        <w:t xml:space="preserve">Follow these steps if the instructor asks you to update the exercise files. </w:t>
-      </w:r>
-    </w:p>
-    <w:p>
-      <w:pPr>
-        <w:pStyle w:val="ListParagraph"/>
-        <w:numPr>
-          <w:ilvl w:val="0"/>
-          <w:numId w:val="27"/>
-        </w:numPr>
-        <w:spacing w:after="0"/>
-        <w:jc w:val="both"/>
-      </w:pPr>
-      <w:r>
-        <w:t xml:space="preserve">Click on the </w:t>
-      </w:r>
-      <w:proofErr w:type="spellStart"/>
-      <w:r>
-        <w:rPr>
-          <w:b/>
-        </w:rPr>
-        <w:t>LDWorkshop</w:t>
-      </w:r>
-      <w:proofErr w:type="spellEnd"/>
-      <w:r>
-        <w:t xml:space="preserve"> shortcut </w:t>
-      </w:r>
-      <w:r>
-        <w:rPr>
-          <w:noProof/>
-        </w:rPr>
-        <w:drawing>
-          <wp:inline distT="0" distB="0" distL="0" distR="0" wp14:anchorId="0AC87498" wp14:editId="7D6A347C">
-            <wp:extent cx="673100" cy="615950"/>
-            <wp:effectExtent l="0" t="0" r="0" b="0"/>
-            <wp:docPr id="80" name="Picture 80"/>
-            <wp:cNvGraphicFramePr>
-              <a:graphicFrameLocks xmlns:a="http://schemas.openxmlformats.org/drawingml/2006/main" noChangeAspect="1"/>
-            </wp:cNvGraphicFramePr>
-            <a:graphic xmlns:a="http://schemas.openxmlformats.org/drawingml/2006/main">
-              <a:graphicData uri="http://schemas.openxmlformats.org/drawingml/2006/picture">
-                <pic:pic xmlns:pic="http://schemas.openxmlformats.org/drawingml/2006/picture">
-                  <pic:nvPicPr>
-                    <pic:cNvPr id="0" name="Picture 20"/>
-                    <pic:cNvPicPr>
-                      <a:picLocks noChangeAspect="1" noChangeArrowheads="1"/>
-                    </pic:cNvPicPr>
-                  </pic:nvPicPr>
-                  <pic:blipFill>
-                    <a:blip r:embed="rId56">
-                      <a:extLst>
-                        <a:ext uri="{28A0092B-C50C-407E-A947-70E740481C1C}">
-                          <a14:useLocalDpi xmlns:a14="http://schemas.microsoft.com/office/drawing/2010/main" val="0"/>
-                        </a:ext>
-                      </a:extLst>
-                    </a:blip>
-                    <a:srcRect/>
-                    <a:stretch>
-                      <a:fillRect/>
-                    </a:stretch>
-                  </pic:blipFill>
-                  <pic:spPr bwMode="auto">
-                    <a:xfrm>
-                      <a:off x="0" y="0"/>
-                      <a:ext cx="673100" cy="615950"/>
-                    </a:xfrm>
-                    <a:prstGeom prst="rect">
-                      <a:avLst/>
-                    </a:prstGeom>
-                    <a:noFill/>
-                    <a:ln>
-                      <a:noFill/>
-                    </a:ln>
-                  </pic:spPr>
-                </pic:pic>
-              </a:graphicData>
-            </a:graphic>
-          </wp:inline>
-        </w:drawing>
-      </w:r>
-      <w:r>
-        <w:t xml:space="preserve"> on the desktop.</w:t>
-      </w:r>
-    </w:p>
-    <w:p>
-      <w:pPr>
-        <w:pStyle w:val="ListParagraph"/>
-        <w:numPr>
-          <w:ilvl w:val="0"/>
-          <w:numId w:val="27"/>
-        </w:numPr>
-        <w:spacing w:after="0"/>
-        <w:jc w:val="both"/>
-      </w:pPr>
-      <w:r>
-        <w:t xml:space="preserve"> Right-click on the </w:t>
-      </w:r>
-      <w:r>
-        <w:rPr>
-          <w:b/>
-        </w:rPr>
-        <w:t>EUConnect1</w:t>
-      </w:r>
-      <w:r>
-        <w:rPr>
-          <w:b/>
-        </w:rPr>
-        <w:t>8</w:t>
-      </w:r>
-      <w:r>
-        <w:rPr>
-          <w:b/>
-        </w:rPr>
-        <w:t xml:space="preserve"> </w:t>
-      </w:r>
-      <w:r>
-        <w:t>folder and s</w:t>
-      </w:r>
-      <w:r>
-        <w:t xml:space="preserve">elect </w:t>
-      </w:r>
-      <w:r>
-        <w:rPr>
-          <w:b/>
-        </w:rPr>
-        <w:t>Git Sync</w:t>
-      </w:r>
-      <w:r>
-        <w:t xml:space="preserve"> from the menu.   </w:t>
-      </w:r>
-    </w:p>
-    <w:p>
-      <w:pPr>
-        <w:ind w:left="360"/>
-      </w:pPr>
-    </w:p>
-    <w:p>
-      <w:pPr>
-        <w:ind w:left="360"/>
-      </w:pPr>
-      <w:r>
-        <w:rPr>
-          <w:noProof/>
-        </w:rPr>
-        <w:drawing>
-          <wp:anchor distT="0" distB="0" distL="114300" distR="114300" simplePos="0" relativeHeight="251729920" behindDoc="1" locked="0" layoutInCell="1" allowOverlap="1" wp14:anchorId="20F21DAB" wp14:editId="0368E717">
-            <wp:simplePos x="0" y="0"/>
-            <wp:positionH relativeFrom="column">
-              <wp:posOffset>1176655</wp:posOffset>
-            </wp:positionH>
-            <wp:positionV relativeFrom="paragraph">
-              <wp:posOffset>185420</wp:posOffset>
-            </wp:positionV>
-            <wp:extent cx="2030730" cy="926465"/>
-            <wp:effectExtent l="0" t="0" r="7620" b="6985"/>
-            <wp:wrapTight wrapText="bothSides">
-              <wp:wrapPolygon edited="0">
-                <wp:start x="0" y="0"/>
-                <wp:lineTo x="0" y="21319"/>
-                <wp:lineTo x="21478" y="21319"/>
-                <wp:lineTo x="21478" y="0"/>
-                <wp:lineTo x="0" y="0"/>
-              </wp:wrapPolygon>
-            </wp:wrapTight>
-            <wp:docPr id="13" name="Picture 13"/>
-            <wp:cNvGraphicFramePr>
-              <a:graphicFrameLocks xmlns:a="http://schemas.openxmlformats.org/drawingml/2006/main" noChangeAspect="1"/>
-            </wp:cNvGraphicFramePr>
-            <a:graphic xmlns:a="http://schemas.openxmlformats.org/drawingml/2006/main">
-              <a:graphicData uri="http://schemas.openxmlformats.org/drawingml/2006/picture">
-                <pic:pic xmlns:pic="http://schemas.openxmlformats.org/drawingml/2006/picture">
-                  <pic:nvPicPr>
-                    <pic:cNvPr id="0" name="Picture 15"/>
-                    <pic:cNvPicPr>
-                      <a:picLocks noChangeAspect="1" noChangeArrowheads="1"/>
-                    </pic:cNvPicPr>
-                  </pic:nvPicPr>
-                  <pic:blipFill>
-                    <a:blip r:embed="rId57">
-                      <a:extLst>
-                        <a:ext uri="{28A0092B-C50C-407E-A947-70E740481C1C}">
-                          <a14:useLocalDpi xmlns:a14="http://schemas.microsoft.com/office/drawing/2010/main" val="0"/>
-                        </a:ext>
-                      </a:extLst>
-                    </a:blip>
-                    <a:srcRect/>
-                    <a:stretch>
-                      <a:fillRect/>
-                    </a:stretch>
-                  </pic:blipFill>
-                  <pic:spPr bwMode="auto">
-                    <a:xfrm>
-                      <a:off x="0" y="0"/>
-                      <a:ext cx="2030730" cy="926465"/>
-                    </a:xfrm>
-                    <a:prstGeom prst="rect">
-                      <a:avLst/>
-                    </a:prstGeom>
-                    <a:noFill/>
-                    <a:ln>
-                      <a:noFill/>
-                    </a:ln>
-                  </pic:spPr>
-                </pic:pic>
-              </a:graphicData>
-            </a:graphic>
-            <wp14:sizeRelH relativeFrom="page">
-              <wp14:pctWidth>0</wp14:pctWidth>
-            </wp14:sizeRelH>
-            <wp14:sizeRelV relativeFrom="page">
-              <wp14:pctHeight>0</wp14:pctHeight>
-            </wp14:sizeRelV>
-          </wp:anchor>
-        </w:drawing>
-      </w:r>
-    </w:p>
-    <w:p>
-      <w:pPr>
-        <w:ind w:left="360"/>
-      </w:pPr>
-    </w:p>
-    <w:p>
-      <w:pPr>
-        <w:pStyle w:val="ListParagraph"/>
-        <w:numPr>
-          <w:ilvl w:val="0"/>
-          <w:numId w:val="27"/>
-        </w:numPr>
-        <w:spacing w:after="0"/>
-        <w:jc w:val="both"/>
-      </w:pPr>
-      <w:r>
-        <w:rPr>
-          <w:noProof/>
-        </w:rPr>
-        <w:t xml:space="preserve">Click </w:t>
-      </w:r>
-      <w:r>
-        <w:rPr>
-          <w:b/>
-          <w:noProof/>
-        </w:rPr>
-        <w:t>Pull</w:t>
-      </w:r>
-      <w:r>
-        <w:rPr>
-          <w:noProof/>
-        </w:rPr>
-        <w:t xml:space="preserve">  </w:t>
-      </w:r>
-    </w:p>
-    <w:p/>
-    <w:p>
-      <w:pPr>
-        <w:pStyle w:val="ListParagraph"/>
-        <w:numPr>
-          <w:ilvl w:val="0"/>
-          <w:numId w:val="27"/>
-        </w:numPr>
-        <w:spacing w:after="0"/>
-        <w:jc w:val="both"/>
-      </w:pPr>
-      <w:r>
-        <w:rPr>
-          <w:noProof/>
-        </w:rPr>
-        <w:t>Click</w:t>
-      </w:r>
-      <w:r>
-        <w:t xml:space="preserve"> </w:t>
-      </w:r>
-      <w:r>
-        <w:rPr>
-          <w:b/>
-        </w:rPr>
-        <w:t>Close</w:t>
-      </w:r>
-      <w:r>
-        <w:t xml:space="preserve"> when the command completes. You have updated all content to the latest version as needed for the exercises.</w:t>
-      </w:r>
-    </w:p>
-    <w:p>
-      <w:pPr>
         <w:rPr>
           <w:rFonts w:ascii="Arial" w:eastAsia="Arial" w:hAnsi="Arial" w:cs="Arial"/>
           <w:b/>
@@ -25368,16 +25027,16 @@
           <w:szCs w:val="28"/>
         </w:rPr>
       </w:pPr>
-      <w:bookmarkStart w:id="60" w:name="_Appendix_3:_Remote"/>
-      <w:bookmarkEnd w:id="60"/>
+      <w:bookmarkStart w:id="59" w:name="_Appendix_3:_Remote"/>
+      <w:bookmarkEnd w:id="59"/>
     </w:p>
     <w:sectPr>
-      <w:headerReference w:type="even" r:id="rId58"/>
-      <w:headerReference w:type="default" r:id="rId59"/>
-      <w:footerReference w:type="even" r:id="rId60"/>
-      <w:footerReference w:type="default" r:id="rId61"/>
-      <w:headerReference w:type="first" r:id="rId62"/>
-      <w:footerReference w:type="first" r:id="rId63"/>
+      <w:headerReference w:type="even" r:id="rId56"/>
+      <w:headerReference w:type="default" r:id="rId57"/>
+      <w:footerReference w:type="even" r:id="rId58"/>
+      <w:footerReference w:type="default" r:id="rId59"/>
+      <w:headerReference w:type="first" r:id="rId60"/>
+      <w:footerReference w:type="first" r:id="rId61"/>
       <w:type w:val="continuous"/>
       <w:pgSz w:w="12240" w:h="15840" w:code="1"/>
       <w:pgMar w:top="720" w:right="720" w:bottom="720" w:left="720" w:header="720" w:footer="720" w:gutter="0"/>
@@ -30155,7 +29814,7 @@
 </file>
 
 <file path=customXml/itemProps1.xml><?xml version="1.0" encoding="utf-8"?>
-<ds:datastoreItem xmlns:ds="http://schemas.openxmlformats.org/officeDocument/2006/customXml" ds:itemID="{6E9E5794-E709-41CE-9AE1-930513F059B5}">
+<ds:datastoreItem xmlns:ds="http://schemas.openxmlformats.org/officeDocument/2006/customXml" ds:itemID="{3FD09B83-BE34-47F7-9977-170EAF3E0D2A}">
   <ds:schemaRefs>
     <ds:schemaRef ds:uri="http://schemas.openxmlformats.org/officeDocument/2006/bibliography"/>
   </ds:schemaRefs>

</xml_diff>

<commit_message>
installer for studio 1.13.1
</commit_message>
<xml_diff>
--- a/EUConnect19/doc/LDWorkshopExercises.docx
+++ b/EUConnect19/doc/LDWorkshopExercises.docx
@@ -211,8 +211,6 @@
         <w:spacing w:after="0"/>
         <w:jc w:val="center"/>
       </w:pPr>
-      <w:bookmarkStart w:id="0" w:name="_GoBack"/>
-      <w:bookmarkEnd w:id="0"/>
     </w:p>
     <w:p>
       <w:pPr>
@@ -466,7 +464,7 @@
           <w:r>
             <w:fldChar w:fldCharType="separate"/>
           </w:r>
-          <w:hyperlink w:anchor="_Toc23086025" w:history="1">
+          <w:hyperlink w:anchor="_Toc23506110" w:history="1">
             <w:r>
               <w:rPr>
                 <w:rStyle w:val="Hyperlink"/>
@@ -493,7 +491,7 @@
                 <w:noProof/>
                 <w:webHidden/>
               </w:rPr>
-              <w:instrText xml:space="preserve"> PAGEREF _Toc23086025 \h </w:instrText>
+              <w:instrText xml:space="preserve"> PAGEREF _Toc23506110 \h </w:instrText>
             </w:r>
             <w:r>
               <w:rPr>
@@ -533,7 +531,7 @@
               <w:color w:val="auto"/>
             </w:rPr>
           </w:pPr>
-          <w:hyperlink w:anchor="_Toc23086026" w:history="1">
+          <w:hyperlink w:anchor="_Toc23506111" w:history="1">
             <w:r>
               <w:rPr>
                 <w:rStyle w:val="Hyperlink"/>
@@ -560,7 +558,7 @@
                 <w:noProof/>
                 <w:webHidden/>
               </w:rPr>
-              <w:instrText xml:space="preserve"> PAGEREF _Toc23086026 \h </w:instrText>
+              <w:instrText xml:space="preserve"> PAGEREF _Toc23506111 \h </w:instrText>
             </w:r>
             <w:r>
               <w:rPr>
@@ -600,7 +598,7 @@
               <w:color w:val="auto"/>
             </w:rPr>
           </w:pPr>
-          <w:hyperlink w:anchor="_Toc23086027" w:history="1">
+          <w:hyperlink w:anchor="_Toc23506112" w:history="1">
             <w:r>
               <w:rPr>
                 <w:rStyle w:val="Hyperlink"/>
@@ -627,7 +625,7 @@
                 <w:noProof/>
                 <w:webHidden/>
               </w:rPr>
-              <w:instrText xml:space="preserve"> PAGEREF _Toc23086027 \h </w:instrText>
+              <w:instrText xml:space="preserve"> PAGEREF _Toc23506112 \h </w:instrText>
             </w:r>
             <w:r>
               <w:rPr>
@@ -667,7 +665,7 @@
               <w:color w:val="auto"/>
             </w:rPr>
           </w:pPr>
-          <w:hyperlink w:anchor="_Toc23086028" w:history="1">
+          <w:hyperlink w:anchor="_Toc23506113" w:history="1">
             <w:r>
               <w:rPr>
                 <w:rStyle w:val="Hyperlink"/>
@@ -709,7 +707,7 @@
                 <w:noProof/>
                 <w:webHidden/>
               </w:rPr>
-              <w:instrText xml:space="preserve"> PAGEREF _Toc23086028 \h </w:instrText>
+              <w:instrText xml:space="preserve"> PAGEREF _Toc23506113 \h </w:instrText>
             </w:r>
             <w:r>
               <w:rPr>
@@ -749,7 +747,7 @@
               <w:color w:val="auto"/>
             </w:rPr>
           </w:pPr>
-          <w:hyperlink w:anchor="_Toc23086029" w:history="1">
+          <w:hyperlink w:anchor="_Toc23506114" w:history="1">
             <w:r>
               <w:rPr>
                 <w:rStyle w:val="Hyperlink"/>
@@ -791,7 +789,7 @@
                 <w:noProof/>
                 <w:webHidden/>
               </w:rPr>
-              <w:instrText xml:space="preserve"> PAGEREF _Toc23086029 \h </w:instrText>
+              <w:instrText xml:space="preserve"> PAGEREF _Toc23506114 \h </w:instrText>
             </w:r>
             <w:r>
               <w:rPr>
@@ -831,7 +829,7 @@
               <w:color w:val="auto"/>
             </w:rPr>
           </w:pPr>
-          <w:hyperlink w:anchor="_Toc23086030" w:history="1">
+          <w:hyperlink w:anchor="_Toc23506115" w:history="1">
             <w:r>
               <w:rPr>
                 <w:rStyle w:val="Hyperlink"/>
@@ -873,7 +871,7 @@
                 <w:noProof/>
                 <w:webHidden/>
               </w:rPr>
-              <w:instrText xml:space="preserve"> PAGEREF _Toc23086030 \h </w:instrText>
+              <w:instrText xml:space="preserve"> PAGEREF _Toc23506115 \h </w:instrText>
             </w:r>
             <w:r>
               <w:rPr>
@@ -913,7 +911,7 @@
               <w:color w:val="auto"/>
             </w:rPr>
           </w:pPr>
-          <w:hyperlink w:anchor="_Toc23086031" w:history="1">
+          <w:hyperlink w:anchor="_Toc23506116" w:history="1">
             <w:r>
               <w:rPr>
                 <w:rStyle w:val="Hyperlink"/>
@@ -955,7 +953,7 @@
                 <w:noProof/>
                 <w:webHidden/>
               </w:rPr>
-              <w:instrText xml:space="preserve"> PAGEREF _Toc23086031 \h </w:instrText>
+              <w:instrText xml:space="preserve"> PAGEREF _Toc23506116 \h </w:instrText>
             </w:r>
             <w:r>
               <w:rPr>
@@ -995,7 +993,7 @@
               <w:color w:val="auto"/>
             </w:rPr>
           </w:pPr>
-          <w:hyperlink w:anchor="_Toc23086032" w:history="1">
+          <w:hyperlink w:anchor="_Toc23506117" w:history="1">
             <w:r>
               <w:rPr>
                 <w:rStyle w:val="Hyperlink"/>
@@ -1037,7 +1035,7 @@
                 <w:noProof/>
                 <w:webHidden/>
               </w:rPr>
-              <w:instrText xml:space="preserve"> PAGEREF _Toc23086032 \h </w:instrText>
+              <w:instrText xml:space="preserve"> PAGEREF _Toc23506117 \h </w:instrText>
             </w:r>
             <w:r>
               <w:rPr>
@@ -1077,7 +1075,7 @@
               <w:color w:val="auto"/>
             </w:rPr>
           </w:pPr>
-          <w:hyperlink w:anchor="_Toc23086033" w:history="1">
+          <w:hyperlink w:anchor="_Toc23506118" w:history="1">
             <w:r>
               <w:rPr>
                 <w:rStyle w:val="Hyperlink"/>
@@ -1119,7 +1117,7 @@
                 <w:noProof/>
                 <w:webHidden/>
               </w:rPr>
-              <w:instrText xml:space="preserve"> PAGEREF _Toc23086033 \h </w:instrText>
+              <w:instrText xml:space="preserve"> PAGEREF _Toc23506118 \h </w:instrText>
             </w:r>
             <w:r>
               <w:rPr>
@@ -1159,7 +1157,7 @@
               <w:color w:val="auto"/>
             </w:rPr>
           </w:pPr>
-          <w:hyperlink w:anchor="_Toc23086034" w:history="1">
+          <w:hyperlink w:anchor="_Toc23506119" w:history="1">
             <w:r>
               <w:rPr>
                 <w:rStyle w:val="Hyperlink"/>
@@ -1201,7 +1199,7 @@
                 <w:noProof/>
                 <w:webHidden/>
               </w:rPr>
-              <w:instrText xml:space="preserve"> PAGEREF _Toc23086034 \h </w:instrText>
+              <w:instrText xml:space="preserve"> PAGEREF _Toc23506119 \h </w:instrText>
             </w:r>
             <w:r>
               <w:rPr>
@@ -1241,7 +1239,7 @@
               <w:color w:val="auto"/>
             </w:rPr>
           </w:pPr>
-          <w:hyperlink w:anchor="_Toc23086035" w:history="1">
+          <w:hyperlink w:anchor="_Toc23506120" w:history="1">
             <w:r>
               <w:rPr>
                 <w:rStyle w:val="Hyperlink"/>
@@ -1283,7 +1281,7 @@
                 <w:noProof/>
                 <w:webHidden/>
               </w:rPr>
-              <w:instrText xml:space="preserve"> PAGEREF _Toc23086035 \h </w:instrText>
+              <w:instrText xml:space="preserve"> PAGEREF _Toc23506120 \h </w:instrText>
             </w:r>
             <w:r>
               <w:rPr>
@@ -1323,7 +1321,7 @@
               <w:color w:val="auto"/>
             </w:rPr>
           </w:pPr>
-          <w:hyperlink w:anchor="_Toc23086036" w:history="1">
+          <w:hyperlink w:anchor="_Toc23506121" w:history="1">
             <w:r>
               <w:rPr>
                 <w:rStyle w:val="Hyperlink"/>
@@ -1365,7 +1363,7 @@
                 <w:noProof/>
                 <w:webHidden/>
               </w:rPr>
-              <w:instrText xml:space="preserve"> PAGEREF _Toc23086036 \h </w:instrText>
+              <w:instrText xml:space="preserve"> PAGEREF _Toc23506121 \h </w:instrText>
             </w:r>
             <w:r>
               <w:rPr>
@@ -1405,7 +1403,7 @@
               <w:color w:val="auto"/>
             </w:rPr>
           </w:pPr>
-          <w:hyperlink w:anchor="_Toc23086037" w:history="1">
+          <w:hyperlink w:anchor="_Toc23506122" w:history="1">
             <w:r>
               <w:rPr>
                 <w:rStyle w:val="Hyperlink"/>
@@ -1447,7 +1445,7 @@
                 <w:noProof/>
                 <w:webHidden/>
               </w:rPr>
-              <w:instrText xml:space="preserve"> PAGEREF _Toc23086037 \h </w:instrText>
+              <w:instrText xml:space="preserve"> PAGEREF _Toc23506122 \h </w:instrText>
             </w:r>
             <w:r>
               <w:rPr>
@@ -1487,7 +1485,7 @@
               <w:color w:val="auto"/>
             </w:rPr>
           </w:pPr>
-          <w:hyperlink w:anchor="_Toc23086038" w:history="1">
+          <w:hyperlink w:anchor="_Toc23506123" w:history="1">
             <w:r>
               <w:rPr>
                 <w:rStyle w:val="Hyperlink"/>
@@ -1529,7 +1527,7 @@
                 <w:noProof/>
                 <w:webHidden/>
               </w:rPr>
-              <w:instrText xml:space="preserve"> PAGEREF _Toc23086038 \h </w:instrText>
+              <w:instrText xml:space="preserve"> PAGEREF _Toc23506123 \h </w:instrText>
             </w:r>
             <w:r>
               <w:rPr>
@@ -1569,7 +1567,7 @@
               <w:color w:val="auto"/>
             </w:rPr>
           </w:pPr>
-          <w:hyperlink w:anchor="_Toc23086039" w:history="1">
+          <w:hyperlink w:anchor="_Toc23506124" w:history="1">
             <w:r>
               <w:rPr>
                 <w:rStyle w:val="Hyperlink"/>
@@ -1611,7 +1609,7 @@
                 <w:noProof/>
                 <w:webHidden/>
               </w:rPr>
-              <w:instrText xml:space="preserve"> PAGEREF _Toc23086039 \h </w:instrText>
+              <w:instrText xml:space="preserve"> PAGEREF _Toc23506124 \h </w:instrText>
             </w:r>
             <w:r>
               <w:rPr>
@@ -1651,7 +1649,7 @@
               <w:color w:val="auto"/>
             </w:rPr>
           </w:pPr>
-          <w:hyperlink w:anchor="_Toc23086040" w:history="1">
+          <w:hyperlink w:anchor="_Toc23506125" w:history="1">
             <w:r>
               <w:rPr>
                 <w:rStyle w:val="Hyperlink"/>
@@ -1723,7 +1721,7 @@
                 <w:noProof/>
                 <w:webHidden/>
               </w:rPr>
-              <w:instrText xml:space="preserve"> PAGEREF _Toc23086040 \h </w:instrText>
+              <w:instrText xml:space="preserve"> PAGEREF _Toc23506125 \h </w:instrText>
             </w:r>
             <w:r>
               <w:rPr>
@@ -1763,7 +1761,7 @@
               <w:color w:val="auto"/>
             </w:rPr>
           </w:pPr>
-          <w:hyperlink w:anchor="_Toc23086041" w:history="1">
+          <w:hyperlink w:anchor="_Toc23506126" w:history="1">
             <w:r>
               <w:rPr>
                 <w:rStyle w:val="Hyperlink"/>
@@ -1805,7 +1803,7 @@
                 <w:noProof/>
                 <w:webHidden/>
               </w:rPr>
-              <w:instrText xml:space="preserve"> PAGEREF _Toc23086041 \h </w:instrText>
+              <w:instrText xml:space="preserve"> PAGEREF _Toc23506126 \h </w:instrText>
             </w:r>
             <w:r>
               <w:rPr>
@@ -1845,7 +1843,7 @@
               <w:color w:val="auto"/>
             </w:rPr>
           </w:pPr>
-          <w:hyperlink w:anchor="_Toc23086042" w:history="1">
+          <w:hyperlink w:anchor="_Toc23506127" w:history="1">
             <w:r>
               <w:rPr>
                 <w:rStyle w:val="Hyperlink"/>
@@ -1887,7 +1885,7 @@
                 <w:noProof/>
                 <w:webHidden/>
               </w:rPr>
-              <w:instrText xml:space="preserve"> PAGEREF _Toc23086042 \h </w:instrText>
+              <w:instrText xml:space="preserve"> PAGEREF _Toc23506127 \h </w:instrText>
             </w:r>
             <w:r>
               <w:rPr>
@@ -1927,7 +1925,7 @@
               <w:color w:val="auto"/>
             </w:rPr>
           </w:pPr>
-          <w:hyperlink w:anchor="_Toc23086043" w:history="1">
+          <w:hyperlink w:anchor="_Toc23506128" w:history="1">
             <w:r>
               <w:rPr>
                 <w:rStyle w:val="Hyperlink"/>
@@ -1969,7 +1967,7 @@
                 <w:noProof/>
                 <w:webHidden/>
               </w:rPr>
-              <w:instrText xml:space="preserve"> PAGEREF _Toc23086043 \h </w:instrText>
+              <w:instrText xml:space="preserve"> PAGEREF _Toc23506128 \h </w:instrText>
             </w:r>
             <w:r>
               <w:rPr>
@@ -2009,7 +2007,7 @@
               <w:color w:val="auto"/>
             </w:rPr>
           </w:pPr>
-          <w:hyperlink w:anchor="_Toc23086044" w:history="1">
+          <w:hyperlink w:anchor="_Toc23506129" w:history="1">
             <w:r>
               <w:rPr>
                 <w:rStyle w:val="Hyperlink"/>
@@ -2051,7 +2049,7 @@
                 <w:noProof/>
                 <w:webHidden/>
               </w:rPr>
-              <w:instrText xml:space="preserve"> PAGEREF _Toc23086044 \h </w:instrText>
+              <w:instrText xml:space="preserve"> PAGEREF _Toc23506129 \h </w:instrText>
             </w:r>
             <w:r>
               <w:rPr>
@@ -2091,7 +2089,7 @@
               <w:color w:val="auto"/>
             </w:rPr>
           </w:pPr>
-          <w:hyperlink w:anchor="_Toc23086045" w:history="1">
+          <w:hyperlink w:anchor="_Toc23506130" w:history="1">
             <w:r>
               <w:rPr>
                 <w:rStyle w:val="Hyperlink"/>
@@ -2133,7 +2131,7 @@
                 <w:noProof/>
                 <w:webHidden/>
               </w:rPr>
-              <w:instrText xml:space="preserve"> PAGEREF _Toc23086045 \h </w:instrText>
+              <w:instrText xml:space="preserve"> PAGEREF _Toc23506130 \h </w:instrText>
             </w:r>
             <w:r>
               <w:rPr>
@@ -2173,7 +2171,7 @@
               <w:color w:val="auto"/>
             </w:rPr>
           </w:pPr>
-          <w:hyperlink w:anchor="_Toc23086046" w:history="1">
+          <w:hyperlink w:anchor="_Toc23506131" w:history="1">
             <w:r>
               <w:rPr>
                 <w:rStyle w:val="Hyperlink"/>
@@ -2215,7 +2213,7 @@
                 <w:noProof/>
                 <w:webHidden/>
               </w:rPr>
-              <w:instrText xml:space="preserve"> PAGEREF _Toc23086046 \h </w:instrText>
+              <w:instrText xml:space="preserve"> PAGEREF _Toc23506131 \h </w:instrText>
             </w:r>
             <w:r>
               <w:rPr>
@@ -2255,7 +2253,7 @@
               <w:color w:val="auto"/>
             </w:rPr>
           </w:pPr>
-          <w:hyperlink w:anchor="_Toc23086047" w:history="1">
+          <w:hyperlink w:anchor="_Toc23506132" w:history="1">
             <w:r>
               <w:rPr>
                 <w:rStyle w:val="Hyperlink"/>
@@ -2297,7 +2295,7 @@
                 <w:noProof/>
                 <w:webHidden/>
               </w:rPr>
-              <w:instrText xml:space="preserve"> PAGEREF _Toc23086047 \h </w:instrText>
+              <w:instrText xml:space="preserve"> PAGEREF _Toc23506132 \h </w:instrText>
             </w:r>
             <w:r>
               <w:rPr>
@@ -2337,7 +2335,7 @@
               <w:color w:val="auto"/>
             </w:rPr>
           </w:pPr>
-          <w:hyperlink w:anchor="_Toc23086048" w:history="1">
+          <w:hyperlink w:anchor="_Toc23506133" w:history="1">
             <w:r>
               <w:rPr>
                 <w:rStyle w:val="Hyperlink"/>
@@ -2379,7 +2377,7 @@
                 <w:noProof/>
                 <w:webHidden/>
               </w:rPr>
-              <w:instrText xml:space="preserve"> PAGEREF _Toc23086048 \h </w:instrText>
+              <w:instrText xml:space="preserve"> PAGEREF _Toc23506133 \h </w:instrText>
             </w:r>
             <w:r>
               <w:rPr>
@@ -2419,7 +2417,7 @@
               <w:color w:val="auto"/>
             </w:rPr>
           </w:pPr>
-          <w:hyperlink w:anchor="_Toc23086049" w:history="1">
+          <w:hyperlink w:anchor="_Toc23506134" w:history="1">
             <w:r>
               <w:rPr>
                 <w:rStyle w:val="Hyperlink"/>
@@ -2461,7 +2459,7 @@
                 <w:noProof/>
                 <w:webHidden/>
               </w:rPr>
-              <w:instrText xml:space="preserve"> PAGEREF _Toc23086049 \h </w:instrText>
+              <w:instrText xml:space="preserve"> PAGEREF _Toc23506134 \h </w:instrText>
             </w:r>
             <w:r>
               <w:rPr>
@@ -2501,7 +2499,7 @@
               <w:color w:val="auto"/>
             </w:rPr>
           </w:pPr>
-          <w:hyperlink w:anchor="_Toc23086050" w:history="1">
+          <w:hyperlink w:anchor="_Toc23506135" w:history="1">
             <w:r>
               <w:rPr>
                 <w:rStyle w:val="Hyperlink"/>
@@ -2543,7 +2541,7 @@
                 <w:noProof/>
                 <w:webHidden/>
               </w:rPr>
-              <w:instrText xml:space="preserve"> PAGEREF _Toc23086050 \h </w:instrText>
+              <w:instrText xml:space="preserve"> PAGEREF _Toc23506135 \h </w:instrText>
             </w:r>
             <w:r>
               <w:rPr>
@@ -2583,7 +2581,7 @@
               <w:color w:val="auto"/>
             </w:rPr>
           </w:pPr>
-          <w:hyperlink w:anchor="_Toc23086051" w:history="1">
+          <w:hyperlink w:anchor="_Toc23506136" w:history="1">
             <w:r>
               <w:rPr>
                 <w:rStyle w:val="Hyperlink"/>
@@ -2625,7 +2623,7 @@
                 <w:noProof/>
                 <w:webHidden/>
               </w:rPr>
-              <w:instrText xml:space="preserve"> PAGEREF _Toc23086051 \h </w:instrText>
+              <w:instrText xml:space="preserve"> PAGEREF _Toc23506136 \h </w:instrText>
             </w:r>
             <w:r>
               <w:rPr>
@@ -2665,7 +2663,7 @@
               <w:color w:val="auto"/>
             </w:rPr>
           </w:pPr>
-          <w:hyperlink w:anchor="_Toc23086052" w:history="1">
+          <w:hyperlink w:anchor="_Toc23506137" w:history="1">
             <w:r>
               <w:rPr>
                 <w:rStyle w:val="Hyperlink"/>
@@ -2707,7 +2705,7 @@
                 <w:noProof/>
                 <w:webHidden/>
               </w:rPr>
-              <w:instrText xml:space="preserve"> PAGEREF _Toc23086052 \h </w:instrText>
+              <w:instrText xml:space="preserve"> PAGEREF _Toc23506137 \h </w:instrText>
             </w:r>
             <w:r>
               <w:rPr>
@@ -2747,7 +2745,7 @@
               <w:color w:val="auto"/>
             </w:rPr>
           </w:pPr>
-          <w:hyperlink w:anchor="_Toc23086053" w:history="1">
+          <w:hyperlink w:anchor="_Toc23506138" w:history="1">
             <w:r>
               <w:rPr>
                 <w:rStyle w:val="Hyperlink"/>
@@ -2789,7 +2787,7 @@
                 <w:noProof/>
                 <w:webHidden/>
               </w:rPr>
-              <w:instrText xml:space="preserve"> PAGEREF _Toc23086053 \h </w:instrText>
+              <w:instrText xml:space="preserve"> PAGEREF _Toc23506138 \h </w:instrText>
             </w:r>
             <w:r>
               <w:rPr>
@@ -2829,7 +2827,7 @@
               <w:color w:val="auto"/>
             </w:rPr>
           </w:pPr>
-          <w:hyperlink w:anchor="_Toc23086054" w:history="1">
+          <w:hyperlink w:anchor="_Toc23506139" w:history="1">
             <w:r>
               <w:rPr>
                 <w:rStyle w:val="Hyperlink"/>
@@ -2871,7 +2869,7 @@
                 <w:noProof/>
                 <w:webHidden/>
               </w:rPr>
-              <w:instrText xml:space="preserve"> PAGEREF _Toc23086054 \h </w:instrText>
+              <w:instrText xml:space="preserve"> PAGEREF _Toc23506139 \h </w:instrText>
             </w:r>
             <w:r>
               <w:rPr>
@@ -2911,7 +2909,7 @@
               <w:color w:val="auto"/>
             </w:rPr>
           </w:pPr>
-          <w:hyperlink w:anchor="_Toc23086055" w:history="1">
+          <w:hyperlink w:anchor="_Toc23506140" w:history="1">
             <w:r>
               <w:rPr>
                 <w:rStyle w:val="Hyperlink"/>
@@ -2953,7 +2951,7 @@
                 <w:noProof/>
                 <w:webHidden/>
               </w:rPr>
-              <w:instrText xml:space="preserve"> PAGEREF _Toc23086055 \h </w:instrText>
+              <w:instrText xml:space="preserve"> PAGEREF _Toc23506140 \h </w:instrText>
             </w:r>
             <w:r>
               <w:rPr>
@@ -2993,7 +2991,7 @@
               <w:color w:val="auto"/>
             </w:rPr>
           </w:pPr>
-          <w:hyperlink w:anchor="_Toc23086056" w:history="1">
+          <w:hyperlink w:anchor="_Toc23506141" w:history="1">
             <w:r>
               <w:rPr>
                 <w:rStyle w:val="Hyperlink"/>
@@ -3035,7 +3033,7 @@
                 <w:noProof/>
                 <w:webHidden/>
               </w:rPr>
-              <w:instrText xml:space="preserve"> PAGEREF _Toc23086056 \h </w:instrText>
+              <w:instrText xml:space="preserve"> PAGEREF _Toc23506141 \h </w:instrText>
             </w:r>
             <w:r>
               <w:rPr>
@@ -3075,7 +3073,7 @@
               <w:color w:val="auto"/>
             </w:rPr>
           </w:pPr>
-          <w:hyperlink w:anchor="_Toc23086057" w:history="1">
+          <w:hyperlink w:anchor="_Toc23506142" w:history="1">
             <w:r>
               <w:rPr>
                 <w:rStyle w:val="Hyperlink"/>
@@ -3117,7 +3115,7 @@
                 <w:noProof/>
                 <w:webHidden/>
               </w:rPr>
-              <w:instrText xml:space="preserve"> PAGEREF _Toc23086057 \h </w:instrText>
+              <w:instrText xml:space="preserve"> PAGEREF _Toc23506142 \h </w:instrText>
             </w:r>
             <w:r>
               <w:rPr>
@@ -3157,7 +3155,7 @@
               <w:color w:val="auto"/>
             </w:rPr>
           </w:pPr>
-          <w:hyperlink w:anchor="_Toc23086058" w:history="1">
+          <w:hyperlink w:anchor="_Toc23506143" w:history="1">
             <w:r>
               <w:rPr>
                 <w:rStyle w:val="Hyperlink"/>
@@ -3184,7 +3182,7 @@
                 <w:noProof/>
                 <w:webHidden/>
               </w:rPr>
-              <w:instrText xml:space="preserve"> PAGEREF _Toc23086058 \h </w:instrText>
+              <w:instrText xml:space="preserve"> PAGEREF _Toc23506143 \h </w:instrText>
             </w:r>
             <w:r>
               <w:rPr>
@@ -3239,18 +3237,18 @@
         </w:rPr>
         <w:br w:type="page"/>
       </w:r>
-      <w:bookmarkStart w:id="1" w:name="h.gjdgxs" w:colFirst="0" w:colLast="0"/>
-      <w:bookmarkStart w:id="2" w:name="_Ref484596991"/>
-      <w:bookmarkStart w:id="3" w:name="_Ref484597004"/>
-      <w:bookmarkStart w:id="4" w:name="_Toc23086025"/>
-      <w:bookmarkEnd w:id="1"/>
+      <w:bookmarkStart w:id="0" w:name="h.gjdgxs" w:colFirst="0" w:colLast="0"/>
+      <w:bookmarkStart w:id="1" w:name="_Ref484596991"/>
+      <w:bookmarkStart w:id="2" w:name="_Ref484597004"/>
+      <w:bookmarkStart w:id="3" w:name="_Toc23506110"/>
+      <w:bookmarkEnd w:id="0"/>
       <w:r>
         <w:lastRenderedPageBreak/>
         <w:t>Introduction</w:t>
       </w:r>
+      <w:bookmarkEnd w:id="1"/>
       <w:bookmarkEnd w:id="2"/>
       <w:bookmarkEnd w:id="3"/>
-      <w:bookmarkEnd w:id="4"/>
     </w:p>
     <w:p>
       <w:pPr>
@@ -3707,10 +3705,10 @@
                   <v:path o:extrusionok="f" gradientshapeok="t" o:connecttype="rect"/>
                   <o:lock v:ext="edit" aspectratio="t"/>
                 </v:shapetype>
-                <v:shape id="_x0000_i1025" type="#_x0000_t75" alt="" style="width:36.45pt;height:26.2pt;mso-width-percent:0;mso-height-percent:0;mso-width-percent:0;mso-height-percent:0" o:ole="">
+                <v:shape id="_x0000_i1025" type="#_x0000_t75" alt="" style="width:36.75pt;height:26.25pt;mso-width-percent:0;mso-height-percent:0;mso-width-percent:0;mso-height-percent:0" o:ole="">
                   <v:imagedata r:id="rId9" o:title=""/>
                 </v:shape>
-                <o:OLEObject Type="Embed" ProgID="PBrush" ShapeID="_x0000_i1025" DrawAspect="Content" ObjectID="_1633698794" r:id="rId10"/>
+                <o:OLEObject Type="Embed" ProgID="PBrush" ShapeID="_x0000_i1025" DrawAspect="Content" ObjectID="_1634118901" r:id="rId10"/>
               </w:object>
             </w:r>
           </w:p>
@@ -3910,16 +3908,16 @@
         <w:spacing w:before="120"/>
         <w:ind w:left="0" w:firstLine="0"/>
       </w:pPr>
-      <w:bookmarkStart w:id="5" w:name="_Server_Login"/>
-      <w:bookmarkStart w:id="6" w:name="_Toc23086026"/>
+      <w:bookmarkStart w:id="4" w:name="_Server_Login"/>
+      <w:bookmarkStart w:id="5" w:name="_Toc23506111"/>
+      <w:bookmarkEnd w:id="4"/>
+      <w:r>
+        <w:t>Server Login</w:t>
+      </w:r>
+      <w:r>
+        <w:t xml:space="preserve"> and Preparation</w:t>
+      </w:r>
       <w:bookmarkEnd w:id="5"/>
-      <w:r>
-        <w:t>Server Login</w:t>
-      </w:r>
-      <w:r>
-        <w:t xml:space="preserve"> and Preparation</w:t>
-      </w:r>
-      <w:bookmarkEnd w:id="6"/>
     </w:p>
     <w:p>
       <w:pPr>
@@ -4631,18 +4629,18 @@
       </w:pPr>
     </w:p>
     <w:p>
-      <w:bookmarkStart w:id="7" w:name="h.4a3pohs55v92" w:colFirst="0" w:colLast="0"/>
-      <w:bookmarkStart w:id="8" w:name="h.2flcob7d4wc5" w:colFirst="0" w:colLast="0"/>
-      <w:bookmarkStart w:id="9" w:name="h.n9cws2z3nm47" w:colFirst="0" w:colLast="0"/>
-      <w:bookmarkStart w:id="10" w:name="h.dvvi6zq8vnbt" w:colFirst="0" w:colLast="0"/>
-      <w:bookmarkStart w:id="11" w:name="h.3k3o6izb4wsc" w:colFirst="0" w:colLast="0"/>
-      <w:bookmarkStart w:id="12" w:name="h.edgrqcqmadey" w:colFirst="0" w:colLast="0"/>
+      <w:bookmarkStart w:id="6" w:name="h.4a3pohs55v92" w:colFirst="0" w:colLast="0"/>
+      <w:bookmarkStart w:id="7" w:name="h.2flcob7d4wc5" w:colFirst="0" w:colLast="0"/>
+      <w:bookmarkStart w:id="8" w:name="h.n9cws2z3nm47" w:colFirst="0" w:colLast="0"/>
+      <w:bookmarkStart w:id="9" w:name="h.dvvi6zq8vnbt" w:colFirst="0" w:colLast="0"/>
+      <w:bookmarkStart w:id="10" w:name="h.3k3o6izb4wsc" w:colFirst="0" w:colLast="0"/>
+      <w:bookmarkStart w:id="11" w:name="h.edgrqcqmadey" w:colFirst="0" w:colLast="0"/>
+      <w:bookmarkEnd w:id="6"/>
       <w:bookmarkEnd w:id="7"/>
       <w:bookmarkEnd w:id="8"/>
       <w:bookmarkEnd w:id="9"/>
       <w:bookmarkEnd w:id="10"/>
       <w:bookmarkEnd w:id="11"/>
-      <w:bookmarkEnd w:id="12"/>
     </w:p>
     <w:tbl>
       <w:tblPr>
@@ -4759,10 +4757,10 @@
                 <w:noProof/>
               </w:rPr>
               <w:object w:dxaOrig="4536" w:dyaOrig="3300" w14:anchorId="0B951041">
-                <v:shape id="_x0000_i1026" type="#_x0000_t75" alt="" style="width:42.1pt;height:29pt;mso-width-percent:0;mso-height-percent:0;mso-width-percent:0;mso-height-percent:0" o:ole="">
+                <v:shape id="_x0000_i1026" type="#_x0000_t75" alt="" style="width:42pt;height:29.25pt;mso-width-percent:0;mso-height-percent:0;mso-width-percent:0;mso-height-percent:0" o:ole="">
                   <v:imagedata r:id="rId9" o:title=""/>
                 </v:shape>
-                <o:OLEObject Type="Embed" ProgID="PBrush" ShapeID="_x0000_i1026" DrawAspect="Content" ObjectID="_1633698795" r:id="rId16"/>
+                <o:OLEObject Type="Embed" ProgID="PBrush" ShapeID="_x0000_i1026" DrawAspect="Content" ObjectID="_1634118902" r:id="rId16"/>
               </w:object>
             </w:r>
             <w:r>
@@ -4868,11 +4866,11 @@
         <w:spacing w:before="120"/>
         <w:ind w:left="0" w:firstLine="0"/>
       </w:pPr>
-      <w:bookmarkStart w:id="13" w:name="_Toc23086027"/>
+      <w:bookmarkStart w:id="12" w:name="_Toc23506112"/>
       <w:r>
         <w:t>Exercises</w:t>
       </w:r>
-      <w:bookmarkEnd w:id="13"/>
+      <w:bookmarkEnd w:id="12"/>
     </w:p>
     <w:p>
       <w:pPr>
@@ -4887,7 +4885,7 @@
         <w:spacing w:before="120"/>
         <w:ind w:left="0" w:firstLine="0"/>
       </w:pPr>
-      <w:bookmarkStart w:id="14" w:name="_Toc23086028"/>
+      <w:bookmarkStart w:id="13" w:name="_Toc23506113"/>
       <w:r>
         <w:t>Create Your</w:t>
       </w:r>
@@ -4897,7 +4895,7 @@
       <w:r>
         <w:t>Study Graph</w:t>
       </w:r>
-      <w:bookmarkEnd w:id="14"/>
+      <w:bookmarkEnd w:id="13"/>
       <w:r>
         <w:t xml:space="preserve"> </w:t>
       </w:r>
@@ -4932,9 +4930,9 @@
         <w:spacing w:before="120"/>
         <w:ind w:left="0" w:firstLine="0"/>
       </w:pPr>
-      <w:bookmarkStart w:id="15" w:name="h.rez8crfnxygd" w:colFirst="0" w:colLast="0"/>
-      <w:bookmarkStart w:id="16" w:name="_Toc23086029"/>
-      <w:bookmarkEnd w:id="15"/>
+      <w:bookmarkStart w:id="14" w:name="h.rez8crfnxygd" w:colFirst="0" w:colLast="0"/>
+      <w:bookmarkStart w:id="15" w:name="_Toc23506114"/>
+      <w:bookmarkEnd w:id="14"/>
       <w:r>
         <w:rPr>
           <w:noProof/>
@@ -5013,7 +5011,7 @@
       <w:r>
         <w:t>Open the Graph Editor</w:t>
       </w:r>
-      <w:bookmarkEnd w:id="16"/>
+      <w:bookmarkEnd w:id="15"/>
     </w:p>
     <w:p>
       <w:pPr>
@@ -5180,7 +5178,7 @@
         <w:spacing w:before="120"/>
         <w:ind w:left="0" w:firstLine="0"/>
       </w:pPr>
-      <w:bookmarkStart w:id="17" w:name="_Toc23086030"/>
+      <w:bookmarkStart w:id="16" w:name="_Toc23506115"/>
       <w:r>
         <w:t xml:space="preserve">Add a </w:t>
       </w:r>
@@ -5190,7 +5188,7 @@
       <w:r>
         <w:t xml:space="preserve"> Information</w:t>
       </w:r>
-      <w:bookmarkEnd w:id="17"/>
+      <w:bookmarkEnd w:id="16"/>
     </w:p>
     <w:tbl>
       <w:tblPr>
@@ -6278,7 +6276,7 @@
         <w:spacing w:after="120"/>
         <w:ind w:left="720" w:hanging="360"/>
       </w:pPr>
-      <w:bookmarkStart w:id="18" w:name="_Ref505856609"/>
+      <w:bookmarkStart w:id="17" w:name="_Ref505856609"/>
       <w:r>
         <w:t xml:space="preserve">Create </w:t>
       </w:r>
@@ -6324,7 +6322,7 @@
       <w:r>
         <w:t xml:space="preserve"> your study </w:t>
       </w:r>
-      <w:bookmarkEnd w:id="18"/>
+      <w:bookmarkEnd w:id="17"/>
       <w:r>
         <w:t xml:space="preserve">using values from your </w:t>
       </w:r>
@@ -7873,10 +7871,10 @@
                 <w:noProof/>
               </w:rPr>
               <w:object w:dxaOrig="960" w:dyaOrig="255" w14:anchorId="3908296A">
-                <v:shape id="_x0000_i1027" type="#_x0000_t75" alt="" style="width:47.7pt;height:13.1pt;mso-width-percent:0;mso-height-percent:0;mso-width-percent:0;mso-height-percent:0" o:ole="">
+                <v:shape id="_x0000_i1027" type="#_x0000_t75" alt="" style="width:48pt;height:12.75pt;mso-width-percent:0;mso-height-percent:0;mso-width-percent:0;mso-height-percent:0" o:ole="">
                   <v:imagedata r:id="rId21" o:title=""/>
                 </v:shape>
-                <o:OLEObject Type="Embed" ProgID="PBrush" ShapeID="_x0000_i1027" DrawAspect="Content" ObjectID="_1633698796" r:id="rId22"/>
+                <o:OLEObject Type="Embed" ProgID="PBrush" ShapeID="_x0000_i1027" DrawAspect="Content" ObjectID="_1634118903" r:id="rId22"/>
               </w:object>
             </w:r>
             <w:r>
@@ -8089,7 +8087,7 @@
         <w:spacing w:before="120"/>
         <w:ind w:left="0" w:firstLine="0"/>
       </w:pPr>
-      <w:bookmarkStart w:id="19" w:name="_Toc23086031"/>
+      <w:bookmarkStart w:id="18" w:name="_Toc23506116"/>
       <w:r>
         <w:t>A</w:t>
       </w:r>
@@ -8108,7 +8106,7 @@
       <w:r>
         <w:t>s</w:t>
       </w:r>
-      <w:bookmarkEnd w:id="19"/>
+      <w:bookmarkEnd w:id="18"/>
     </w:p>
     <w:p>
       <w:pPr>
@@ -9244,14 +9242,14 @@
         <w:spacing w:before="120"/>
         <w:ind w:left="0" w:firstLine="0"/>
       </w:pPr>
-      <w:bookmarkStart w:id="20" w:name="_Toc23086032"/>
+      <w:bookmarkStart w:id="19" w:name="_Toc23506117"/>
       <w:r>
         <w:t xml:space="preserve">Add </w:t>
       </w:r>
       <w:r>
         <w:t>Demographics</w:t>
       </w:r>
-      <w:bookmarkEnd w:id="20"/>
+      <w:bookmarkEnd w:id="19"/>
       <w:r>
         <w:t xml:space="preserve"> </w:t>
       </w:r>
@@ -10014,7 +10012,7 @@
                 <w:b/>
               </w:rPr>
             </w:pPr>
-            <w:bookmarkStart w:id="21" w:name="_Hlk522198909"/>
+            <w:bookmarkStart w:id="20" w:name="_Hlk522198909"/>
             <w:r>
               <w:rPr>
                 <w:b/>
@@ -10044,7 +10042,7 @@
           </w:p>
         </w:tc>
       </w:tr>
-      <w:bookmarkEnd w:id="21"/>
+      <w:bookmarkEnd w:id="20"/>
     </w:tbl>
     <w:p>
       <w:pPr>
@@ -10638,11 +10636,11 @@
         <w:spacing w:before="120"/>
         <w:ind w:left="0" w:firstLine="0"/>
       </w:pPr>
-      <w:bookmarkStart w:id="22" w:name="_Toc23086033"/>
+      <w:bookmarkStart w:id="21" w:name="_Toc23506118"/>
       <w:r>
         <w:t>Add another Person</w:t>
       </w:r>
-      <w:bookmarkEnd w:id="22"/>
+      <w:bookmarkEnd w:id="21"/>
     </w:p>
     <w:p>
       <w:pPr>
@@ -11825,7 +11823,7 @@
             <w:r>
               <w:t xml:space="preserve">  </w:t>
             </w:r>
-            <w:bookmarkStart w:id="23" w:name="_Hlk522199525"/>
+            <w:bookmarkStart w:id="22" w:name="_Hlk522199525"/>
             <w:proofErr w:type="spellStart"/>
             <w:proofErr w:type="gramStart"/>
             <w:r>
@@ -11834,7 +11832,7 @@
             <w:r>
               <w:t>:LDExpert</w:t>
             </w:r>
-            <w:bookmarkEnd w:id="23"/>
+            <w:bookmarkEnd w:id="22"/>
             <w:proofErr w:type="spellEnd"/>
             <w:proofErr w:type="gramEnd"/>
           </w:p>
@@ -11881,10 +11879,10 @@
           <w:noProof/>
         </w:rPr>
         <w:object w:dxaOrig="960" w:dyaOrig="255" w14:anchorId="7202D71B">
-          <v:shape id="_x0000_i1028" type="#_x0000_t75" alt="" style="width:47.7pt;height:13.1pt;mso-width-percent:0;mso-height-percent:0;mso-width-percent:0;mso-height-percent:0" o:ole="">
+          <v:shape id="_x0000_i1028" type="#_x0000_t75" alt="" style="width:48pt;height:12.75pt;mso-width-percent:0;mso-height-percent:0;mso-width-percent:0;mso-height-percent:0" o:ole="">
             <v:imagedata r:id="rId21" o:title=""/>
           </v:shape>
-          <o:OLEObject Type="Embed" ProgID="PBrush" ShapeID="_x0000_i1028" DrawAspect="Content" ObjectID="_1633698797" r:id="rId23"/>
+          <o:OLEObject Type="Embed" ProgID="PBrush" ShapeID="_x0000_i1028" DrawAspect="Content" ObjectID="_1634118904" r:id="rId23"/>
         </w:object>
       </w:r>
       <w:r>
@@ -11909,12 +11907,12 @@
         <w:spacing w:before="120"/>
         <w:ind w:left="0" w:firstLine="0"/>
       </w:pPr>
-      <w:bookmarkStart w:id="24" w:name="_Toc23086034"/>
+      <w:bookmarkStart w:id="23" w:name="_Toc23506119"/>
       <w:r>
         <w:lastRenderedPageBreak/>
         <w:t>Review your graph</w:t>
       </w:r>
-      <w:bookmarkEnd w:id="24"/>
+      <w:bookmarkEnd w:id="23"/>
       <w:r>
         <w:t xml:space="preserve">  </w:t>
       </w:r>
@@ -12880,15 +12878,15 @@
         <w:spacing w:before="120"/>
         <w:ind w:left="0" w:firstLine="0"/>
       </w:pPr>
-      <w:bookmarkStart w:id="25" w:name="_Ref506548063"/>
-      <w:bookmarkStart w:id="26" w:name="_Ref506548076"/>
-      <w:bookmarkStart w:id="27" w:name="_Toc23086035"/>
+      <w:bookmarkStart w:id="24" w:name="_Ref506548063"/>
+      <w:bookmarkStart w:id="25" w:name="_Ref506548076"/>
+      <w:bookmarkStart w:id="26" w:name="_Toc23506120"/>
       <w:r>
         <w:t>Export to TTL</w:t>
       </w:r>
+      <w:bookmarkEnd w:id="24"/>
       <w:bookmarkEnd w:id="25"/>
       <w:bookmarkEnd w:id="26"/>
-      <w:bookmarkEnd w:id="27"/>
       <w:r>
         <w:t xml:space="preserve">  </w:t>
       </w:r>
@@ -13544,7 +13542,7 @@
         <w:spacing w:before="120"/>
         <w:ind w:left="0" w:firstLine="0"/>
       </w:pPr>
-      <w:bookmarkStart w:id="28" w:name="_Toc23086036"/>
+      <w:bookmarkStart w:id="27" w:name="_Toc23506121"/>
       <w:r>
         <w:rPr>
           <w:noProof/>
@@ -13623,7 +13621,7 @@
       <w:r>
         <w:t>Validate the Data</w:t>
       </w:r>
-      <w:bookmarkEnd w:id="28"/>
+      <w:bookmarkEnd w:id="27"/>
       <w:r>
         <w:t xml:space="preserve"> </w:t>
       </w:r>
@@ -14810,7 +14808,7 @@
         </w:numPr>
         <w:ind w:left="720"/>
       </w:pPr>
-      <w:bookmarkStart w:id="29" w:name="_Ref507595320"/>
+      <w:bookmarkStart w:id="28" w:name="_Ref507595320"/>
       <w:r>
         <w:t xml:space="preserve">Click on the </w:t>
       </w:r>
@@ -14876,7 +14874,7 @@
       <w:r>
         <w:t>tab at the top of the app to view a network graph of the query result.</w:t>
       </w:r>
-      <w:bookmarkEnd w:id="29"/>
+      <w:bookmarkEnd w:id="28"/>
       <w:r>
         <w:t xml:space="preserve"> </w:t>
       </w:r>
@@ -15450,7 +15448,7 @@
         <w:spacing w:before="240"/>
         <w:ind w:left="0" w:firstLine="0"/>
       </w:pPr>
-      <w:bookmarkStart w:id="30" w:name="_Toc23086037"/>
+      <w:bookmarkStart w:id="29" w:name="_Toc23506122"/>
       <w:r>
         <w:rPr>
           <w:noProof/>
@@ -15532,7 +15530,7 @@
       <w:r>
         <w:t>Database</w:t>
       </w:r>
-      <w:bookmarkEnd w:id="30"/>
+      <w:bookmarkEnd w:id="29"/>
       <w:r>
         <w:t xml:space="preserve">  </w:t>
       </w:r>
@@ -16317,7 +16315,7 @@
         <w:spacing w:before="120"/>
         <w:ind w:left="360" w:hanging="360"/>
       </w:pPr>
-      <w:bookmarkStart w:id="31" w:name="_Toc23086038"/>
+      <w:bookmarkStart w:id="30" w:name="_Toc23506123"/>
       <w:r>
         <w:lastRenderedPageBreak/>
         <w:t>Query</w:t>
@@ -16325,7 +16323,7 @@
       <w:r>
         <w:t xml:space="preserve"> Your Graph</w:t>
       </w:r>
-      <w:bookmarkEnd w:id="31"/>
+      <w:bookmarkEnd w:id="30"/>
       <w:r>
         <w:t xml:space="preserve"> </w:t>
       </w:r>
@@ -16343,13 +16341,13 @@
         <w:spacing w:before="120"/>
         <w:ind w:left="0" w:firstLine="0"/>
       </w:pPr>
-      <w:bookmarkStart w:id="32" w:name="_Toc493085086"/>
-      <w:bookmarkStart w:id="33" w:name="_Toc23086039"/>
+      <w:bookmarkStart w:id="31" w:name="_Toc493085086"/>
+      <w:bookmarkStart w:id="32" w:name="_Toc23506124"/>
       <w:r>
         <w:t>Show all triples</w:t>
       </w:r>
+      <w:bookmarkEnd w:id="31"/>
       <w:bookmarkEnd w:id="32"/>
-      <w:bookmarkEnd w:id="33"/>
     </w:p>
     <w:p>
       <w:r>
@@ -16622,8 +16620,8 @@
         <w:spacing w:before="120"/>
         <w:ind w:left="0" w:firstLine="0"/>
       </w:pPr>
-      <w:bookmarkStart w:id="34" w:name="_Ref505928637"/>
-      <w:bookmarkStart w:id="35" w:name="_Toc23086040"/>
+      <w:bookmarkStart w:id="33" w:name="_Ref505928637"/>
+      <w:bookmarkStart w:id="34" w:name="_Toc23506125"/>
       <w:r>
         <w:t>How many people</w:t>
       </w:r>
@@ -16665,8 +16663,8 @@
       <w:r>
         <w:t>?</w:t>
       </w:r>
+      <w:bookmarkEnd w:id="33"/>
       <w:bookmarkEnd w:id="34"/>
-      <w:bookmarkEnd w:id="35"/>
       <w:r>
         <w:t xml:space="preserve"> </w:t>
       </w:r>
@@ -16848,9 +16846,9 @@
         <w:spacing w:before="120"/>
         <w:ind w:left="0" w:firstLine="0"/>
       </w:pPr>
-      <w:bookmarkStart w:id="36" w:name="_Ref505931574"/>
-      <w:bookmarkStart w:id="37" w:name="_Ref505933907"/>
-      <w:bookmarkStart w:id="38" w:name="_Toc23086041"/>
+      <w:bookmarkStart w:id="35" w:name="_Ref505931574"/>
+      <w:bookmarkStart w:id="36" w:name="_Ref505933907"/>
+      <w:bookmarkStart w:id="37" w:name="_Toc23506126"/>
       <w:r>
         <w:t>Find the names of people who</w:t>
       </w:r>
@@ -16863,9 +16861,9 @@
       <w:r>
         <w:t>.</w:t>
       </w:r>
+      <w:bookmarkEnd w:id="35"/>
       <w:bookmarkEnd w:id="36"/>
       <w:bookmarkEnd w:id="37"/>
-      <w:bookmarkEnd w:id="38"/>
       <w:r>
         <w:t xml:space="preserve">  </w:t>
       </w:r>
@@ -17575,7 +17573,7 @@
         <w:spacing w:before="120"/>
         <w:ind w:left="0" w:firstLine="0"/>
       </w:pPr>
-      <w:bookmarkStart w:id="39" w:name="_Toc23086042"/>
+      <w:bookmarkStart w:id="38" w:name="_Toc23506127"/>
       <w:r>
         <w:lastRenderedPageBreak/>
         <w:t xml:space="preserve">List the names of the people </w:t>
@@ -17595,7 +17593,7 @@
       <w:r>
         <w:t>.</w:t>
       </w:r>
-      <w:bookmarkEnd w:id="39"/>
+      <w:bookmarkEnd w:id="38"/>
     </w:p>
     <w:p>
       <w:r>
@@ -18874,10 +18872,10 @@
                 <w:noProof/>
               </w:rPr>
               <w:object w:dxaOrig="4536" w:dyaOrig="3300" w14:anchorId="27FEA840">
-                <v:shape id="_x0000_i1029" type="#_x0000_t75" alt="" style="width:42.1pt;height:29pt;mso-width-percent:0;mso-height-percent:0;mso-width-percent:0;mso-height-percent:0" o:ole="">
+                <v:shape id="_x0000_i1029" type="#_x0000_t75" alt="" style="width:42pt;height:29.25pt;mso-width-percent:0;mso-height-percent:0;mso-width-percent:0;mso-height-percent:0" o:ole="">
                   <v:imagedata r:id="rId9" o:title=""/>
                 </v:shape>
-                <o:OLEObject Type="Embed" ProgID="PBrush" ShapeID="_x0000_i1029" DrawAspect="Content" ObjectID="_1633698798" r:id="rId41"/>
+                <o:OLEObject Type="Embed" ProgID="PBrush" ShapeID="_x0000_i1029" DrawAspect="Content" ObjectID="_1634118905" r:id="rId41"/>
               </w:object>
             </w:r>
             <w:r>
@@ -18991,7 +18989,7 @@
         <w:spacing w:before="120"/>
         <w:ind w:left="0" w:firstLine="0"/>
       </w:pPr>
-      <w:bookmarkStart w:id="40" w:name="_Toc23086043"/>
+      <w:bookmarkStart w:id="39" w:name="_Toc23506128"/>
       <w:r>
         <w:t>Extend to Other Graphs</w:t>
       </w:r>
@@ -19004,7 +19002,7 @@
       <w:r>
         <w:t>)</w:t>
       </w:r>
-      <w:bookmarkEnd w:id="40"/>
+      <w:bookmarkEnd w:id="39"/>
     </w:p>
     <w:p>
       <w:r>
@@ -19024,13 +19022,13 @@
         <w:spacing w:before="120"/>
         <w:ind w:left="0" w:firstLine="0"/>
       </w:pPr>
-      <w:bookmarkStart w:id="41" w:name="_Ref5794300"/>
-      <w:bookmarkStart w:id="42" w:name="_Toc23086044"/>
+      <w:bookmarkStart w:id="40" w:name="_Ref5794300"/>
+      <w:bookmarkStart w:id="41" w:name="_Toc23506129"/>
       <w:r>
         <w:t>Your study in ClinicalTrials.gov</w:t>
       </w:r>
+      <w:bookmarkEnd w:id="40"/>
       <w:bookmarkEnd w:id="41"/>
-      <w:bookmarkEnd w:id="42"/>
     </w:p>
     <w:p>
       <w:r>
@@ -19201,7 +19199,7 @@
         <w:spacing w:before="120"/>
         <w:ind w:left="0" w:firstLine="0"/>
       </w:pPr>
-      <w:bookmarkStart w:id="43" w:name="_Toc23086045"/>
+      <w:bookmarkStart w:id="42" w:name="_Toc23506130"/>
       <w:r>
         <w:lastRenderedPageBreak/>
         <w:t xml:space="preserve">Study </w:t>
@@ -19212,7 +19210,7 @@
       <w:r>
         <w:t>and Phase</w:t>
       </w:r>
-      <w:bookmarkEnd w:id="43"/>
+      <w:bookmarkEnd w:id="42"/>
     </w:p>
     <w:p>
       <w:r>
@@ -19546,7 +19544,7 @@
         <w:spacing w:before="120"/>
         <w:ind w:left="0" w:firstLine="0"/>
       </w:pPr>
-      <w:bookmarkStart w:id="44" w:name="_Toc23086046"/>
+      <w:bookmarkStart w:id="43" w:name="_Toc23506131"/>
       <w:r>
         <w:t>Information about the Study Drug</w:t>
       </w:r>
@@ -19557,7 +19555,7 @@
       <w:r>
         <w:t>DBpedia</w:t>
       </w:r>
-      <w:bookmarkEnd w:id="44"/>
+      <w:bookmarkEnd w:id="43"/>
       <w:proofErr w:type="spellEnd"/>
     </w:p>
     <w:p>
@@ -19736,11 +19734,11 @@
         <w:spacing w:before="120"/>
         <w:ind w:left="0" w:firstLine="0"/>
       </w:pPr>
-      <w:bookmarkStart w:id="45" w:name="_Toc23086047"/>
+      <w:bookmarkStart w:id="44" w:name="_Toc23506132"/>
       <w:r>
         <w:t>Drug Abstract</w:t>
       </w:r>
-      <w:bookmarkEnd w:id="45"/>
+      <w:bookmarkEnd w:id="44"/>
     </w:p>
     <w:p>
       <w:r>
@@ -19899,14 +19897,14 @@
         <w:spacing w:before="120"/>
         <w:ind w:left="0" w:firstLine="0"/>
       </w:pPr>
-      <w:bookmarkStart w:id="46" w:name="_Toc23086048"/>
+      <w:bookmarkStart w:id="45" w:name="_Toc23506133"/>
       <w:r>
         <w:t xml:space="preserve">Ontology </w:t>
       </w:r>
       <w:r>
         <w:t>and Inference</w:t>
       </w:r>
-      <w:bookmarkEnd w:id="46"/>
+      <w:bookmarkEnd w:id="45"/>
       <w:r>
         <w:t xml:space="preserve"> </w:t>
       </w:r>
@@ -19947,11 +19945,11 @@
         <w:spacing w:before="120"/>
         <w:ind w:left="0" w:firstLine="0"/>
       </w:pPr>
-      <w:bookmarkStart w:id="47" w:name="_Toc23086049"/>
+      <w:bookmarkStart w:id="46" w:name="_Toc23506134"/>
       <w:r>
         <w:t>Review the Ontology</w:t>
       </w:r>
-      <w:bookmarkEnd w:id="47"/>
+      <w:bookmarkEnd w:id="46"/>
     </w:p>
     <w:p>
       <w:pPr>
@@ -20153,10 +20151,10 @@
                 <w:noProof/>
               </w:rPr>
               <w:object w:dxaOrig="4536" w:dyaOrig="3300" w14:anchorId="18C4D915">
-                <v:shape id="_x0000_i1030" type="#_x0000_t75" alt="" style="width:42.1pt;height:29pt;mso-width-percent:0;mso-height-percent:0;mso-width-percent:0;mso-height-percent:0" o:ole="">
+                <v:shape id="_x0000_i1030" type="#_x0000_t75" alt="" style="width:42pt;height:29.25pt;mso-width-percent:0;mso-height-percent:0;mso-width-percent:0;mso-height-percent:0" o:ole="">
                   <v:imagedata r:id="rId9" o:title=""/>
                 </v:shape>
-                <o:OLEObject Type="Embed" ProgID="PBrush" ShapeID="_x0000_i1030" DrawAspect="Content" ObjectID="_1633698799" r:id="rId42"/>
+                <o:OLEObject Type="Embed" ProgID="PBrush" ShapeID="_x0000_i1030" DrawAspect="Content" ObjectID="_1634118906" r:id="rId42"/>
               </w:object>
             </w:r>
             <w:r>
@@ -20259,7 +20257,7 @@
         <w:spacing w:before="120"/>
         <w:ind w:left="0" w:firstLine="0"/>
       </w:pPr>
-      <w:bookmarkStart w:id="48" w:name="_Toc23086050"/>
+      <w:bookmarkStart w:id="47" w:name="_Toc23506135"/>
       <w:r>
         <w:rPr>
           <w:noProof/>
@@ -20350,7 +20348,7 @@
       <w:r>
         <w:t xml:space="preserve"> database</w:t>
       </w:r>
-      <w:bookmarkEnd w:id="48"/>
+      <w:bookmarkEnd w:id="47"/>
     </w:p>
     <w:p>
       <w:pPr>
@@ -20895,7 +20893,7 @@
         <w:spacing w:before="120"/>
         <w:ind w:left="0" w:firstLine="0"/>
       </w:pPr>
-      <w:bookmarkStart w:id="49" w:name="_Toc23086051"/>
+      <w:bookmarkStart w:id="48" w:name="_Toc23506136"/>
       <w:r>
         <w:t xml:space="preserve">Find the names of </w:t>
       </w:r>
@@ -20922,7 +20920,7 @@
       <w:r>
         <w:t>.</w:t>
       </w:r>
-      <w:bookmarkEnd w:id="49"/>
+      <w:bookmarkEnd w:id="48"/>
     </w:p>
     <w:p>
       <w:pPr>
@@ -21049,10 +21047,10 @@
                 <w:noProof/>
               </w:rPr>
               <w:object w:dxaOrig="4536" w:dyaOrig="3300" w14:anchorId="6D4CF729">
-                <v:shape id="_x0000_i1031" type="#_x0000_t75" alt="" style="width:42.1pt;height:29pt;mso-width-percent:0;mso-height-percent:0;mso-width-percent:0;mso-height-percent:0" o:ole="">
+                <v:shape id="_x0000_i1031" type="#_x0000_t75" alt="" style="width:42pt;height:29.25pt;mso-width-percent:0;mso-height-percent:0;mso-width-percent:0;mso-height-percent:0" o:ole="">
                   <v:imagedata r:id="rId9" o:title=""/>
                 </v:shape>
-                <o:OLEObject Type="Embed" ProgID="PBrush" ShapeID="_x0000_i1031" DrawAspect="Content" ObjectID="_1633698800" r:id="rId45"/>
+                <o:OLEObject Type="Embed" ProgID="PBrush" ShapeID="_x0000_i1031" DrawAspect="Content" ObjectID="_1634118907" r:id="rId45"/>
               </w:object>
             </w:r>
           </w:p>
@@ -22105,7 +22103,7 @@
         <w:spacing w:before="120"/>
         <w:ind w:left="720" w:hanging="720"/>
       </w:pPr>
-      <w:bookmarkStart w:id="50" w:name="_Toc23086052"/>
+      <w:bookmarkStart w:id="49" w:name="_Toc23506137"/>
       <w:r>
         <w:t xml:space="preserve">Write a reasoner-based query to find all </w:t>
       </w:r>
@@ -22118,7 +22116,7 @@
       <w:r>
         <w:t>rsons</w:t>
       </w:r>
-      <w:bookmarkEnd w:id="50"/>
+      <w:bookmarkEnd w:id="49"/>
       <w:r>
         <w:t xml:space="preserve"> </w:t>
       </w:r>
@@ -22776,10 +22774,10 @@
                 <w:noProof/>
               </w:rPr>
               <w:object w:dxaOrig="4536" w:dyaOrig="3300" w14:anchorId="3421FFA6">
-                <v:shape id="_x0000_i1032" type="#_x0000_t75" alt="" style="width:42.1pt;height:29pt;mso-width-percent:0;mso-height-percent:0;mso-width-percent:0;mso-height-percent:0" o:ole="">
+                <v:shape id="_x0000_i1032" type="#_x0000_t75" alt="" style="width:42pt;height:29.25pt;mso-width-percent:0;mso-height-percent:0;mso-width-percent:0;mso-height-percent:0" o:ole="">
                   <v:imagedata r:id="rId9" o:title=""/>
                 </v:shape>
-                <o:OLEObject Type="Embed" ProgID="PBrush" ShapeID="_x0000_i1032" DrawAspect="Content" ObjectID="_1633698801" r:id="rId49"/>
+                <o:OLEObject Type="Embed" ProgID="PBrush" ShapeID="_x0000_i1032" DrawAspect="Content" ObjectID="_1634118908" r:id="rId49"/>
               </w:object>
             </w:r>
             <w:r>
@@ -22894,11 +22892,11 @@
         <w:spacing w:before="120"/>
         <w:ind w:left="0" w:firstLine="0"/>
       </w:pPr>
-      <w:bookmarkStart w:id="51" w:name="_Toc23086053"/>
+      <w:bookmarkStart w:id="50" w:name="_Toc23506138"/>
       <w:r>
         <w:t>Merge Studies</w:t>
       </w:r>
-      <w:bookmarkEnd w:id="51"/>
+      <w:bookmarkEnd w:id="50"/>
       <w:r>
         <w:t xml:space="preserve"> </w:t>
       </w:r>
@@ -22913,7 +22911,7 @@
         <w:spacing w:before="120"/>
         <w:ind w:left="90" w:firstLine="0"/>
       </w:pPr>
-      <w:bookmarkStart w:id="52" w:name="_Toc23086054"/>
+      <w:bookmarkStart w:id="51" w:name="_Toc23506139"/>
       <w:r>
         <w:t xml:space="preserve">Create </w:t>
       </w:r>
@@ -22923,7 +22921,7 @@
       <w:r>
         <w:t xml:space="preserve"> Data Pool</w:t>
       </w:r>
-      <w:bookmarkEnd w:id="52"/>
+      <w:bookmarkEnd w:id="51"/>
     </w:p>
     <w:tbl>
       <w:tblPr>
@@ -23460,7 +23458,7 @@
         <w:spacing w:before="120"/>
         <w:ind w:left="0" w:firstLine="0"/>
       </w:pPr>
-      <w:bookmarkStart w:id="53" w:name="_Toc23086055"/>
+      <w:bookmarkStart w:id="52" w:name="_Toc23506140"/>
       <w:r>
         <w:lastRenderedPageBreak/>
         <w:t xml:space="preserve">How many </w:t>
@@ -23485,7 +23483,7 @@
       <w:r>
         <w:t>?</w:t>
       </w:r>
-      <w:bookmarkEnd w:id="53"/>
+      <w:bookmarkEnd w:id="52"/>
     </w:p>
     <w:p>
       <w:pPr>
@@ -23870,7 +23868,7 @@
         <w:spacing w:before="120"/>
         <w:ind w:left="630" w:hanging="630"/>
       </w:pPr>
-      <w:bookmarkStart w:id="54" w:name="_Toc23086056"/>
+      <w:bookmarkStart w:id="53" w:name="_Toc23506141"/>
       <w:r>
         <w:t>How many women received active treatment (</w:t>
       </w:r>
@@ -23884,7 +23882,7 @@
       <w:r>
         <w:t>) across all studies combined?</w:t>
       </w:r>
-      <w:bookmarkEnd w:id="54"/>
+      <w:bookmarkEnd w:id="53"/>
       <w:r>
         <w:t xml:space="preserve"> </w:t>
       </w:r>
@@ -24079,7 +24077,7 @@
           <w:i/>
         </w:rPr>
       </w:pPr>
-      <w:bookmarkStart w:id="55" w:name="_Toc23086057"/>
+      <w:bookmarkStart w:id="54" w:name="_Toc23506142"/>
       <w:r>
         <w:t>A</w:t>
       </w:r>
@@ -24094,7 +24092,7 @@
       <w:r>
         <w:t xml:space="preserve"> in other trials?</w:t>
       </w:r>
-      <w:bookmarkEnd w:id="55"/>
+      <w:bookmarkEnd w:id="54"/>
     </w:p>
     <w:p>
       <w:pPr>
@@ -24673,10 +24671,10 @@
                 <w:noProof/>
               </w:rPr>
               <w:object w:dxaOrig="4536" w:dyaOrig="3300" w14:anchorId="46CC0434">
-                <v:shape id="_x0000_i1033" type="#_x0000_t75" alt="" style="width:42.1pt;height:29pt;mso-width-percent:0;mso-height-percent:0;mso-width-percent:0;mso-height-percent:0" o:ole="">
+                <v:shape id="_x0000_i1033" type="#_x0000_t75" alt="" style="width:42pt;height:29.25pt;mso-width-percent:0;mso-height-percent:0;mso-width-percent:0;mso-height-percent:0" o:ole="">
                   <v:imagedata r:id="rId9" o:title=""/>
                 </v:shape>
-                <o:OLEObject Type="Embed" ProgID="PBrush" ShapeID="_x0000_i1033" DrawAspect="Content" ObjectID="_1633698802" r:id="rId53"/>
+                <o:OLEObject Type="Embed" ProgID="PBrush" ShapeID="_x0000_i1033" DrawAspect="Content" ObjectID="_1634118909" r:id="rId53"/>
               </w:object>
             </w:r>
             <w:r>
@@ -24774,24 +24772,24 @@
         <w:spacing w:before="120"/>
         <w:ind w:left="0" w:firstLine="0"/>
       </w:pPr>
-      <w:bookmarkStart w:id="56" w:name="_Appendix_1:_Neo4jFromSpreadsheet.R"/>
-      <w:bookmarkStart w:id="57" w:name="_Appendix_2:_Course"/>
-      <w:bookmarkStart w:id="58" w:name="_Toc23086058"/>
+      <w:bookmarkStart w:id="55" w:name="_Appendix_1:_Neo4jFromSpreadsheet.R"/>
+      <w:bookmarkStart w:id="56" w:name="_Appendix_2:_Course"/>
+      <w:bookmarkStart w:id="57" w:name="_Toc23506143"/>
+      <w:bookmarkEnd w:id="55"/>
       <w:bookmarkEnd w:id="56"/>
+      <w:r>
+        <w:t xml:space="preserve">Appendix </w:t>
+      </w:r>
+      <w:r>
+        <w:t>1</w:t>
+      </w:r>
+      <w:r>
+        <w:t xml:space="preserve">: </w:t>
+      </w:r>
+      <w:r>
+        <w:t>Course Resources</w:t>
+      </w:r>
       <w:bookmarkEnd w:id="57"/>
-      <w:r>
-        <w:t xml:space="preserve">Appendix </w:t>
-      </w:r>
-      <w:r>
-        <w:t>1</w:t>
-      </w:r>
-      <w:r>
-        <w:t xml:space="preserve">: </w:t>
-      </w:r>
-      <w:r>
-        <w:t>Course Resources</w:t>
-      </w:r>
-      <w:bookmarkEnd w:id="58"/>
     </w:p>
     <w:p>
       <w:pPr>
@@ -24960,25 +24958,23 @@
           <w:sz w:val="24"/>
           <w:szCs w:val="24"/>
         </w:rPr>
-        <w:t xml:space="preserve">Hands-on Workshop </w:t>
-      </w:r>
-      <w:proofErr w:type="spellStart"/>
+        <w:t>Hands-on Workshop Git</w:t>
+      </w:r>
       <w:r>
         <w:rPr>
           <w:rStyle w:val="Hyperlink"/>
           <w:sz w:val="24"/>
           <w:szCs w:val="24"/>
         </w:rPr>
-        <w:t>Github</w:t>
-      </w:r>
-      <w:proofErr w:type="spellEnd"/>
+        <w:t>H</w:t>
+      </w:r>
       <w:r>
         <w:rPr>
           <w:rStyle w:val="Hyperlink"/>
           <w:sz w:val="24"/>
           <w:szCs w:val="24"/>
         </w:rPr>
-        <w:t xml:space="preserve"> Repository </w:t>
+        <w:t xml:space="preserve">ub Repository </w:t>
       </w:r>
       <w:r>
         <w:rPr>
@@ -25009,7 +25005,12 @@
         <w:ind w:firstLine="720"/>
       </w:pPr>
       <w:r>
-        <w:t>https://github.com/phuse-org/LinkedDataWorkshop/tree/master/</w:t>
+        <w:t>https://github.com/ph</w:t>
+      </w:r>
+      <w:bookmarkStart w:id="58" w:name="_GoBack"/>
+      <w:bookmarkEnd w:id="58"/>
+      <w:r>
+        <w:t>use-org/LinkedDataWorkshop/tree/master/</w:t>
       </w:r>
       <w:r>
         <w:t>EUConnect1</w:t>
@@ -29814,7 +29815,7 @@
 </file>
 
 <file path=customXml/itemProps1.xml><?xml version="1.0" encoding="utf-8"?>
-<ds:datastoreItem xmlns:ds="http://schemas.openxmlformats.org/officeDocument/2006/customXml" ds:itemID="{3FD09B83-BE34-47F7-9977-170EAF3E0D2A}">
+<ds:datastoreItem xmlns:ds="http://schemas.openxmlformats.org/officeDocument/2006/customXml" ds:itemID="{055C8939-B765-4DC4-A1C1-D0C918F3CBD2}">
   <ds:schemaRefs>
     <ds:schemaRef ds:uri="http://schemas.openxmlformats.org/officeDocument/2006/bibliography"/>
   </ds:schemaRefs>

</xml_diff>